<commit_message>
update report to be pretty
</commit_message>
<xml_diff>
--- a/Assignment 4/Assignment 4 - Report.docx
+++ b/Assignment 4/Assignment 4 - Report.docx
@@ -1776,7 +1776,2343 @@
           <w:szCs w:val="22"/>
           <w:lang w:val="en-US"/>
         </w:rPr>
-        <w:t>The statistics for each hedged portfolio (Exhibit 2), and the statistics for each of the quantile portfolios (Exhibit 3) are included in the appendix.</w:t>
+        <w:t>Adapted from Exhibit 2, the statistics for our hedged portfolio are as follows:</w:t>
+      </w:r>
+    </w:p>
+    <w:p>
+      <w:pPr>
+        <w:spacing w:after="0" w:line="276" w:lineRule="auto"/>
+        <w:rPr>
+          <w:rFonts w:ascii="Calibri" w:hAnsi="Calibri" w:cs="Calibri"/>
+          <w:sz w:val="22"/>
+          <w:szCs w:val="22"/>
+          <w:lang w:val="en-US"/>
+        </w:rPr>
+      </w:pPr>
+    </w:p>
+    <w:p>
+      <w:pPr>
+        <w:spacing w:after="0" w:line="276" w:lineRule="auto"/>
+        <w:rPr>
+          <w:rFonts w:ascii="Calibri" w:hAnsi="Calibri" w:cs="Calibri"/>
+          <w:sz w:val="22"/>
+          <w:szCs w:val="22"/>
+          <w:lang w:val="en-US"/>
+        </w:rPr>
+      </w:pPr>
+    </w:p>
+    <w:p>
+      <w:pPr>
+        <w:spacing w:after="0" w:line="276" w:lineRule="auto"/>
+        <w:rPr>
+          <w:rFonts w:ascii="Calibri" w:hAnsi="Calibri" w:cs="Calibri"/>
+          <w:sz w:val="22"/>
+          <w:szCs w:val="22"/>
+          <w:lang w:val="en-US"/>
+        </w:rPr>
+      </w:pPr>
+    </w:p>
+    <w:p>
+      <w:pPr>
+        <w:spacing w:after="0" w:line="276" w:lineRule="auto"/>
+        <w:rPr>
+          <w:rFonts w:ascii="Calibri" w:hAnsi="Calibri" w:cs="Calibri"/>
+          <w:sz w:val="22"/>
+          <w:szCs w:val="22"/>
+          <w:lang w:val="en-US"/>
+        </w:rPr>
+      </w:pPr>
+    </w:p>
+    <w:p>
+      <w:pPr>
+        <w:spacing w:after="0" w:line="276" w:lineRule="auto"/>
+        <w:rPr>
+          <w:rFonts w:ascii="Calibri" w:hAnsi="Calibri" w:cs="Calibri"/>
+          <w:sz w:val="22"/>
+          <w:szCs w:val="22"/>
+          <w:lang w:val="en-US"/>
+        </w:rPr>
+      </w:pPr>
+    </w:p>
+    <w:p>
+      <w:pPr>
+        <w:spacing w:after="0" w:line="276" w:lineRule="auto"/>
+        <w:rPr>
+          <w:rFonts w:ascii="Calibri" w:hAnsi="Calibri" w:cs="Calibri"/>
+          <w:sz w:val="22"/>
+          <w:szCs w:val="22"/>
+          <w:lang w:val="en-US"/>
+        </w:rPr>
+      </w:pPr>
+    </w:p>
+    <w:p>
+      <w:pPr>
+        <w:spacing w:after="0" w:line="276" w:lineRule="auto"/>
+        <w:rPr>
+          <w:rFonts w:ascii="Calibri" w:hAnsi="Calibri" w:cs="Calibri"/>
+          <w:sz w:val="22"/>
+          <w:szCs w:val="22"/>
+          <w:lang w:val="en-US"/>
+        </w:rPr>
+      </w:pPr>
+    </w:p>
+    <w:p>
+      <w:pPr>
+        <w:spacing w:after="0" w:line="276" w:lineRule="auto"/>
+        <w:rPr>
+          <w:rFonts w:ascii="Calibri" w:hAnsi="Calibri" w:cs="Calibri"/>
+          <w:sz w:val="22"/>
+          <w:szCs w:val="22"/>
+          <w:lang w:val="en-US"/>
+        </w:rPr>
+      </w:pPr>
+    </w:p>
+    <w:p>
+      <w:pPr>
+        <w:spacing w:after="0" w:line="276" w:lineRule="auto"/>
+        <w:rPr>
+          <w:rFonts w:ascii="Calibri" w:hAnsi="Calibri" w:cs="Calibri"/>
+          <w:sz w:val="22"/>
+          <w:szCs w:val="22"/>
+          <w:lang w:val="en-US"/>
+        </w:rPr>
+      </w:pPr>
+    </w:p>
+    <w:tbl>
+      <w:tblPr>
+        <w:tblStyle w:val="PlainTable5"/>
+        <w:tblW w:w="0" w:type="auto"/>
+        <w:tblLook w:val="04A0" w:firstRow="1" w:lastRow="0" w:firstColumn="1" w:lastColumn="0" w:noHBand="0" w:noVBand="1"/>
+      </w:tblPr>
+      <w:tblGrid>
+        <w:gridCol w:w="2306"/>
+        <w:gridCol w:w="1120"/>
+        <w:gridCol w:w="1120"/>
+        <w:gridCol w:w="1120"/>
+        <w:gridCol w:w="1120"/>
+        <w:gridCol w:w="1120"/>
+        <w:gridCol w:w="1120"/>
+      </w:tblGrid>
+      <w:tr>
+        <w:trPr>
+          <w:cnfStyle w:val="100000000000" w:firstRow="1" w:lastRow="0" w:firstColumn="0" w:lastColumn="0" w:oddVBand="0" w:evenVBand="0" w:oddHBand="0" w:evenHBand="0" w:firstRowFirstColumn="0" w:firstRowLastColumn="0" w:lastRowFirstColumn="0" w:lastRowLastColumn="0"/>
+        </w:trPr>
+        <w:tc>
+          <w:tcPr>
+            <w:cnfStyle w:val="001000000100" w:firstRow="0" w:lastRow="0" w:firstColumn="1" w:lastColumn="0" w:oddVBand="0" w:evenVBand="0" w:oddHBand="0" w:evenHBand="0" w:firstRowFirstColumn="1" w:firstRowLastColumn="0" w:lastRowFirstColumn="0" w:lastRowLastColumn="0"/>
+            <w:tcW w:w="2306" w:type="dxa"/>
+          </w:tcPr>
+          <w:p>
+            <w:pPr>
+              <w:spacing w:line="276" w:lineRule="auto"/>
+              <w:rPr>
+                <w:rFonts w:ascii="Calibri" w:hAnsi="Calibri" w:cs="Calibri"/>
+                <w:sz w:val="22"/>
+                <w:szCs w:val="22"/>
+                <w:lang w:val="en-US"/>
+              </w:rPr>
+            </w:pPr>
+          </w:p>
+        </w:tc>
+        <w:tc>
+          <w:tcPr>
+            <w:tcW w:w="1120" w:type="dxa"/>
+          </w:tcPr>
+          <w:p>
+            <w:pPr>
+              <w:spacing w:line="276" w:lineRule="auto"/>
+              <w:jc w:val="center"/>
+              <w:cnfStyle w:val="100000000000" w:firstRow="1" w:lastRow="0" w:firstColumn="0" w:lastColumn="0" w:oddVBand="0" w:evenVBand="0" w:oddHBand="0" w:evenHBand="0" w:firstRowFirstColumn="0" w:firstRowLastColumn="0" w:lastRowFirstColumn="0" w:lastRowLastColumn="0"/>
+              <w:rPr>
+                <w:rFonts w:ascii="Calibri" w:hAnsi="Calibri" w:cs="Calibri"/>
+                <w:sz w:val="22"/>
+                <w:szCs w:val="22"/>
+                <w:lang w:val="en-US"/>
+              </w:rPr>
+            </w:pPr>
+            <w:proofErr w:type="spellStart"/>
+            <w:r>
+              <w:rPr>
+                <w:rFonts w:ascii="Calibri" w:hAnsi="Calibri" w:cs="Calibri"/>
+                <w:b/>
+                <w:bCs/>
+                <w:i w:val="0"/>
+                <w:iCs w:val="0"/>
+                <w:sz w:val="22"/>
+                <w:szCs w:val="22"/>
+                <w:lang w:val="en-US"/>
+              </w:rPr>
+              <w:t>lnSize</w:t>
+            </w:r>
+            <w:proofErr w:type="spellEnd"/>
+          </w:p>
+        </w:tc>
+        <w:tc>
+          <w:tcPr>
+            <w:tcW w:w="1120" w:type="dxa"/>
+          </w:tcPr>
+          <w:p>
+            <w:pPr>
+              <w:spacing w:line="276" w:lineRule="auto"/>
+              <w:jc w:val="center"/>
+              <w:cnfStyle w:val="100000000000" w:firstRow="1" w:lastRow="0" w:firstColumn="0" w:lastColumn="0" w:oddVBand="0" w:evenVBand="0" w:oddHBand="0" w:evenHBand="0" w:firstRowFirstColumn="0" w:firstRowLastColumn="0" w:lastRowFirstColumn="0" w:lastRowLastColumn="0"/>
+              <w:rPr>
+                <w:rFonts w:ascii="Calibri" w:hAnsi="Calibri" w:cs="Calibri"/>
+                <w:sz w:val="22"/>
+                <w:szCs w:val="22"/>
+                <w:lang w:val="en-US"/>
+              </w:rPr>
+            </w:pPr>
+            <w:r>
+              <w:rPr>
+                <w:rFonts w:ascii="Calibri" w:hAnsi="Calibri" w:cs="Calibri"/>
+                <w:b/>
+                <w:bCs/>
+                <w:i w:val="0"/>
+                <w:iCs w:val="0"/>
+                <w:sz w:val="22"/>
+                <w:szCs w:val="22"/>
+                <w:lang w:val="en-US"/>
+              </w:rPr>
+              <w:t>bk2mkt</w:t>
+            </w:r>
+          </w:p>
+        </w:tc>
+        <w:tc>
+          <w:tcPr>
+            <w:tcW w:w="1120" w:type="dxa"/>
+          </w:tcPr>
+          <w:p>
+            <w:pPr>
+              <w:spacing w:line="276" w:lineRule="auto"/>
+              <w:jc w:val="center"/>
+              <w:cnfStyle w:val="100000000000" w:firstRow="1" w:lastRow="0" w:firstColumn="0" w:lastColumn="0" w:oddVBand="0" w:evenVBand="0" w:oddHBand="0" w:evenHBand="0" w:firstRowFirstColumn="0" w:firstRowLastColumn="0" w:lastRowFirstColumn="0" w:lastRowLastColumn="0"/>
+              <w:rPr>
+                <w:rFonts w:ascii="Calibri" w:hAnsi="Calibri" w:cs="Calibri"/>
+                <w:sz w:val="22"/>
+                <w:szCs w:val="22"/>
+                <w:lang w:val="en-US"/>
+              </w:rPr>
+            </w:pPr>
+            <w:r>
+              <w:rPr>
+                <w:rFonts w:ascii="Calibri" w:hAnsi="Calibri" w:cs="Calibri"/>
+                <w:b/>
+                <w:bCs/>
+                <w:i w:val="0"/>
+                <w:iCs w:val="0"/>
+                <w:sz w:val="22"/>
+                <w:szCs w:val="22"/>
+                <w:lang w:val="en-US"/>
+              </w:rPr>
+              <w:t>ep1</w:t>
+            </w:r>
+          </w:p>
+        </w:tc>
+        <w:tc>
+          <w:tcPr>
+            <w:tcW w:w="1120" w:type="dxa"/>
+          </w:tcPr>
+          <w:p>
+            <w:pPr>
+              <w:spacing w:line="276" w:lineRule="auto"/>
+              <w:jc w:val="center"/>
+              <w:cnfStyle w:val="100000000000" w:firstRow="1" w:lastRow="0" w:firstColumn="0" w:lastColumn="0" w:oddVBand="0" w:evenVBand="0" w:oddHBand="0" w:evenHBand="0" w:firstRowFirstColumn="0" w:firstRowLastColumn="0" w:lastRowFirstColumn="0" w:lastRowLastColumn="0"/>
+              <w:rPr>
+                <w:rFonts w:ascii="Calibri" w:hAnsi="Calibri" w:cs="Calibri"/>
+                <w:sz w:val="22"/>
+                <w:szCs w:val="22"/>
+                <w:lang w:val="en-US"/>
+              </w:rPr>
+            </w:pPr>
+            <w:r>
+              <w:rPr>
+                <w:rFonts w:ascii="Calibri" w:hAnsi="Calibri" w:cs="Calibri"/>
+                <w:b/>
+                <w:bCs/>
+                <w:i w:val="0"/>
+                <w:iCs w:val="0"/>
+                <w:sz w:val="22"/>
+                <w:szCs w:val="22"/>
+                <w:lang w:val="en-US"/>
+              </w:rPr>
+              <w:t>beta</w:t>
+            </w:r>
+          </w:p>
+        </w:tc>
+        <w:tc>
+          <w:tcPr>
+            <w:tcW w:w="1120" w:type="dxa"/>
+          </w:tcPr>
+          <w:p>
+            <w:pPr>
+              <w:spacing w:line="276" w:lineRule="auto"/>
+              <w:jc w:val="center"/>
+              <w:cnfStyle w:val="100000000000" w:firstRow="1" w:lastRow="0" w:firstColumn="0" w:lastColumn="0" w:oddVBand="0" w:evenVBand="0" w:oddHBand="0" w:evenHBand="0" w:firstRowFirstColumn="0" w:firstRowLastColumn="0" w:lastRowFirstColumn="0" w:lastRowLastColumn="0"/>
+              <w:rPr>
+                <w:rFonts w:ascii="Calibri" w:hAnsi="Calibri" w:cs="Calibri"/>
+                <w:sz w:val="22"/>
+                <w:szCs w:val="22"/>
+                <w:lang w:val="en-US"/>
+              </w:rPr>
+            </w:pPr>
+            <w:proofErr w:type="spellStart"/>
+            <w:r>
+              <w:rPr>
+                <w:rFonts w:ascii="Calibri" w:hAnsi="Calibri" w:cs="Calibri"/>
+                <w:b/>
+                <w:bCs/>
+                <w:i w:val="0"/>
+                <w:iCs w:val="0"/>
+                <w:sz w:val="22"/>
+                <w:szCs w:val="22"/>
+                <w:lang w:val="en-US"/>
+              </w:rPr>
+              <w:t>ivol</w:t>
+            </w:r>
+            <w:proofErr w:type="spellEnd"/>
+          </w:p>
+        </w:tc>
+        <w:tc>
+          <w:tcPr>
+            <w:tcW w:w="1120" w:type="dxa"/>
+          </w:tcPr>
+          <w:p>
+            <w:pPr>
+              <w:spacing w:line="276" w:lineRule="auto"/>
+              <w:jc w:val="center"/>
+              <w:cnfStyle w:val="100000000000" w:firstRow="1" w:lastRow="0" w:firstColumn="0" w:lastColumn="0" w:oddVBand="0" w:evenVBand="0" w:oddHBand="0" w:evenHBand="0" w:firstRowFirstColumn="0" w:firstRowLastColumn="0" w:lastRowFirstColumn="0" w:lastRowLastColumn="0"/>
+              <w:rPr>
+                <w:rFonts w:ascii="Calibri" w:hAnsi="Calibri" w:cs="Calibri"/>
+                <w:sz w:val="22"/>
+                <w:szCs w:val="22"/>
+                <w:lang w:val="en-US"/>
+              </w:rPr>
+            </w:pPr>
+            <w:r>
+              <w:rPr>
+                <w:rFonts w:ascii="Calibri" w:hAnsi="Calibri" w:cs="Calibri"/>
+                <w:b/>
+                <w:bCs/>
+                <w:i w:val="0"/>
+                <w:iCs w:val="0"/>
+                <w:sz w:val="22"/>
+                <w:szCs w:val="22"/>
+                <w:lang w:val="en-US"/>
+              </w:rPr>
+              <w:t>mom</w:t>
+            </w:r>
+          </w:p>
+        </w:tc>
+      </w:tr>
+      <w:tr>
+        <w:trPr>
+          <w:cnfStyle w:val="000000100000" w:firstRow="0" w:lastRow="0" w:firstColumn="0" w:lastColumn="0" w:oddVBand="0" w:evenVBand="0" w:oddHBand="1" w:evenHBand="0" w:firstRowFirstColumn="0" w:firstRowLastColumn="0" w:lastRowFirstColumn="0" w:lastRowLastColumn="0"/>
+        </w:trPr>
+        <w:tc>
+          <w:tcPr>
+            <w:cnfStyle w:val="001000000000" w:firstRow="0" w:lastRow="0" w:firstColumn="1" w:lastColumn="0" w:oddVBand="0" w:evenVBand="0" w:oddHBand="0" w:evenHBand="0" w:firstRowFirstColumn="0" w:firstRowLastColumn="0" w:lastRowFirstColumn="0" w:lastRowLastColumn="0"/>
+            <w:tcW w:w="2306" w:type="dxa"/>
+          </w:tcPr>
+          <w:p>
+            <w:pPr>
+              <w:spacing w:line="276" w:lineRule="auto"/>
+              <w:rPr>
+                <w:rFonts w:ascii="Calibri" w:hAnsi="Calibri" w:cs="Calibri"/>
+                <w:sz w:val="22"/>
+                <w:szCs w:val="22"/>
+                <w:lang w:val="en-US"/>
+              </w:rPr>
+            </w:pPr>
+            <w:r>
+              <w:rPr>
+                <w:rFonts w:ascii="Calibri" w:hAnsi="Calibri" w:cs="Calibri"/>
+                <w:sz w:val="22"/>
+                <w:szCs w:val="22"/>
+                <w:lang w:val="en-US"/>
+              </w:rPr>
+              <w:t>Overall Return (%)</w:t>
+            </w:r>
+          </w:p>
+        </w:tc>
+        <w:tc>
+          <w:tcPr>
+            <w:tcW w:w="1120" w:type="dxa"/>
+          </w:tcPr>
+          <w:p>
+            <w:pPr>
+              <w:spacing w:line="276" w:lineRule="auto"/>
+              <w:jc w:val="center"/>
+              <w:cnfStyle w:val="000000100000" w:firstRow="0" w:lastRow="0" w:firstColumn="0" w:lastColumn="0" w:oddVBand="0" w:evenVBand="0" w:oddHBand="1" w:evenHBand="0" w:firstRowFirstColumn="0" w:firstRowLastColumn="0" w:lastRowFirstColumn="0" w:lastRowLastColumn="0"/>
+              <w:rPr>
+                <w:rFonts w:ascii="Calibri" w:hAnsi="Calibri" w:cs="Calibri"/>
+                <w:sz w:val="22"/>
+                <w:szCs w:val="22"/>
+                <w:lang w:val="en-US"/>
+              </w:rPr>
+            </w:pPr>
+            <w:r>
+              <w:rPr>
+                <w:rFonts w:ascii="Calibri" w:hAnsi="Calibri" w:cs="Calibri"/>
+                <w:sz w:val="22"/>
+                <w:szCs w:val="22"/>
+                <w:lang w:val="en-US"/>
+              </w:rPr>
+              <w:t>2.63</w:t>
+            </w:r>
+          </w:p>
+        </w:tc>
+        <w:tc>
+          <w:tcPr>
+            <w:tcW w:w="1120" w:type="dxa"/>
+          </w:tcPr>
+          <w:p>
+            <w:pPr>
+              <w:spacing w:line="276" w:lineRule="auto"/>
+              <w:jc w:val="center"/>
+              <w:cnfStyle w:val="000000100000" w:firstRow="0" w:lastRow="0" w:firstColumn="0" w:lastColumn="0" w:oddVBand="0" w:evenVBand="0" w:oddHBand="1" w:evenHBand="0" w:firstRowFirstColumn="0" w:firstRowLastColumn="0" w:lastRowFirstColumn="0" w:lastRowLastColumn="0"/>
+              <w:rPr>
+                <w:rFonts w:ascii="Calibri" w:hAnsi="Calibri" w:cs="Calibri"/>
+                <w:sz w:val="22"/>
+                <w:szCs w:val="22"/>
+                <w:lang w:val="en-US"/>
+              </w:rPr>
+            </w:pPr>
+            <w:r>
+              <w:rPr>
+                <w:rFonts w:ascii="Calibri" w:hAnsi="Calibri" w:cs="Calibri"/>
+                <w:sz w:val="22"/>
+                <w:szCs w:val="22"/>
+                <w:lang w:val="en-US"/>
+              </w:rPr>
+              <w:t>-0.21</w:t>
+            </w:r>
+          </w:p>
+        </w:tc>
+        <w:tc>
+          <w:tcPr>
+            <w:tcW w:w="1120" w:type="dxa"/>
+          </w:tcPr>
+          <w:p>
+            <w:pPr>
+              <w:spacing w:line="276" w:lineRule="auto"/>
+              <w:jc w:val="center"/>
+              <w:cnfStyle w:val="000000100000" w:firstRow="0" w:lastRow="0" w:firstColumn="0" w:lastColumn="0" w:oddVBand="0" w:evenVBand="0" w:oddHBand="1" w:evenHBand="0" w:firstRowFirstColumn="0" w:firstRowLastColumn="0" w:lastRowFirstColumn="0" w:lastRowLastColumn="0"/>
+              <w:rPr>
+                <w:rFonts w:ascii="Calibri" w:hAnsi="Calibri" w:cs="Calibri"/>
+                <w:sz w:val="22"/>
+                <w:szCs w:val="22"/>
+                <w:lang w:val="en-US"/>
+              </w:rPr>
+            </w:pPr>
+            <w:r>
+              <w:rPr>
+                <w:rFonts w:ascii="Calibri" w:hAnsi="Calibri" w:cs="Calibri"/>
+                <w:sz w:val="22"/>
+                <w:szCs w:val="22"/>
+                <w:lang w:val="en-US"/>
+              </w:rPr>
+              <w:t>-0.80</w:t>
+            </w:r>
+          </w:p>
+        </w:tc>
+        <w:tc>
+          <w:tcPr>
+            <w:tcW w:w="1120" w:type="dxa"/>
+          </w:tcPr>
+          <w:p>
+            <w:pPr>
+              <w:spacing w:line="276" w:lineRule="auto"/>
+              <w:jc w:val="center"/>
+              <w:cnfStyle w:val="000000100000" w:firstRow="0" w:lastRow="0" w:firstColumn="0" w:lastColumn="0" w:oddVBand="0" w:evenVBand="0" w:oddHBand="1" w:evenHBand="0" w:firstRowFirstColumn="0" w:firstRowLastColumn="0" w:lastRowFirstColumn="0" w:lastRowLastColumn="0"/>
+              <w:rPr>
+                <w:rFonts w:ascii="Calibri" w:hAnsi="Calibri" w:cs="Calibri"/>
+                <w:sz w:val="22"/>
+                <w:szCs w:val="22"/>
+                <w:lang w:val="en-US"/>
+              </w:rPr>
+            </w:pPr>
+            <w:r>
+              <w:rPr>
+                <w:rFonts w:ascii="Calibri" w:hAnsi="Calibri" w:cs="Calibri"/>
+                <w:sz w:val="22"/>
+                <w:szCs w:val="22"/>
+                <w:lang w:val="en-US"/>
+              </w:rPr>
+              <w:t>-0.70</w:t>
+            </w:r>
+          </w:p>
+        </w:tc>
+        <w:tc>
+          <w:tcPr>
+            <w:tcW w:w="1120" w:type="dxa"/>
+          </w:tcPr>
+          <w:p>
+            <w:pPr>
+              <w:spacing w:line="276" w:lineRule="auto"/>
+              <w:jc w:val="center"/>
+              <w:cnfStyle w:val="000000100000" w:firstRow="0" w:lastRow="0" w:firstColumn="0" w:lastColumn="0" w:oddVBand="0" w:evenVBand="0" w:oddHBand="1" w:evenHBand="0" w:firstRowFirstColumn="0" w:firstRowLastColumn="0" w:lastRowFirstColumn="0" w:lastRowLastColumn="0"/>
+              <w:rPr>
+                <w:rFonts w:ascii="Calibri" w:hAnsi="Calibri" w:cs="Calibri"/>
+                <w:sz w:val="22"/>
+                <w:szCs w:val="22"/>
+                <w:lang w:val="en-US"/>
+              </w:rPr>
+            </w:pPr>
+            <w:r>
+              <w:rPr>
+                <w:rFonts w:ascii="Calibri" w:hAnsi="Calibri" w:cs="Calibri"/>
+                <w:sz w:val="22"/>
+                <w:szCs w:val="22"/>
+                <w:lang w:val="en-US"/>
+              </w:rPr>
+              <w:t>-1.53</w:t>
+            </w:r>
+          </w:p>
+        </w:tc>
+        <w:tc>
+          <w:tcPr>
+            <w:tcW w:w="1120" w:type="dxa"/>
+          </w:tcPr>
+          <w:p>
+            <w:pPr>
+              <w:spacing w:line="276" w:lineRule="auto"/>
+              <w:jc w:val="center"/>
+              <w:cnfStyle w:val="000000100000" w:firstRow="0" w:lastRow="0" w:firstColumn="0" w:lastColumn="0" w:oddVBand="0" w:evenVBand="0" w:oddHBand="1" w:evenHBand="0" w:firstRowFirstColumn="0" w:firstRowLastColumn="0" w:lastRowFirstColumn="0" w:lastRowLastColumn="0"/>
+              <w:rPr>
+                <w:rFonts w:ascii="Calibri" w:hAnsi="Calibri" w:cs="Calibri"/>
+                <w:sz w:val="22"/>
+                <w:szCs w:val="22"/>
+                <w:lang w:val="en-US"/>
+              </w:rPr>
+            </w:pPr>
+            <w:r>
+              <w:rPr>
+                <w:rFonts w:ascii="Calibri" w:hAnsi="Calibri" w:cs="Calibri"/>
+                <w:sz w:val="22"/>
+                <w:szCs w:val="22"/>
+                <w:lang w:val="en-US"/>
+              </w:rPr>
+              <w:t>0.45</w:t>
+            </w:r>
+          </w:p>
+        </w:tc>
+      </w:tr>
+      <w:tr>
+        <w:tc>
+          <w:tcPr>
+            <w:cnfStyle w:val="001000000000" w:firstRow="0" w:lastRow="0" w:firstColumn="1" w:lastColumn="0" w:oddVBand="0" w:evenVBand="0" w:oddHBand="0" w:evenHBand="0" w:firstRowFirstColumn="0" w:firstRowLastColumn="0" w:lastRowFirstColumn="0" w:lastRowLastColumn="0"/>
+            <w:tcW w:w="2306" w:type="dxa"/>
+          </w:tcPr>
+          <w:p>
+            <w:pPr>
+              <w:spacing w:line="276" w:lineRule="auto"/>
+              <w:rPr>
+                <w:rFonts w:ascii="Calibri" w:hAnsi="Calibri" w:cs="Calibri"/>
+                <w:sz w:val="18"/>
+                <w:szCs w:val="18"/>
+                <w:lang w:val="en-US"/>
+              </w:rPr>
+            </w:pPr>
+            <w:r>
+              <w:rPr>
+                <w:rFonts w:ascii="Calibri" w:hAnsi="Calibri" w:cs="Calibri"/>
+                <w:sz w:val="18"/>
+                <w:szCs w:val="18"/>
+                <w:lang w:val="en-US"/>
+              </w:rPr>
+              <w:t>p-value</w:t>
+            </w:r>
+          </w:p>
+        </w:tc>
+        <w:tc>
+          <w:tcPr>
+            <w:tcW w:w="1120" w:type="dxa"/>
+          </w:tcPr>
+          <w:p>
+            <w:pPr>
+              <w:spacing w:line="276" w:lineRule="auto"/>
+              <w:jc w:val="center"/>
+              <w:cnfStyle w:val="000000000000" w:firstRow="0" w:lastRow="0" w:firstColumn="0" w:lastColumn="0" w:oddVBand="0" w:evenVBand="0" w:oddHBand="0" w:evenHBand="0" w:firstRowFirstColumn="0" w:firstRowLastColumn="0" w:lastRowFirstColumn="0" w:lastRowLastColumn="0"/>
+              <w:rPr>
+                <w:rFonts w:ascii="Calibri" w:hAnsi="Calibri" w:cs="Calibri"/>
+                <w:sz w:val="18"/>
+                <w:szCs w:val="18"/>
+                <w:lang w:val="en-US"/>
+              </w:rPr>
+            </w:pPr>
+            <w:r>
+              <w:rPr>
+                <w:rFonts w:ascii="Calibri" w:hAnsi="Calibri" w:cs="Calibri"/>
+                <w:sz w:val="18"/>
+                <w:szCs w:val="18"/>
+                <w:lang w:val="en-US"/>
+              </w:rPr>
+              <w:t>[0.00]</w:t>
+            </w:r>
+          </w:p>
+        </w:tc>
+        <w:tc>
+          <w:tcPr>
+            <w:tcW w:w="1120" w:type="dxa"/>
+          </w:tcPr>
+          <w:p>
+            <w:pPr>
+              <w:spacing w:line="276" w:lineRule="auto"/>
+              <w:jc w:val="center"/>
+              <w:cnfStyle w:val="000000000000" w:firstRow="0" w:lastRow="0" w:firstColumn="0" w:lastColumn="0" w:oddVBand="0" w:evenVBand="0" w:oddHBand="0" w:evenHBand="0" w:firstRowFirstColumn="0" w:firstRowLastColumn="0" w:lastRowFirstColumn="0" w:lastRowLastColumn="0"/>
+              <w:rPr>
+                <w:rFonts w:ascii="Calibri" w:hAnsi="Calibri" w:cs="Calibri"/>
+                <w:sz w:val="18"/>
+                <w:szCs w:val="18"/>
+                <w:lang w:val="en-US"/>
+              </w:rPr>
+            </w:pPr>
+            <w:r>
+              <w:rPr>
+                <w:rFonts w:ascii="Calibri" w:hAnsi="Calibri" w:cs="Calibri"/>
+                <w:sz w:val="18"/>
+                <w:szCs w:val="18"/>
+                <w:lang w:val="en-US"/>
+              </w:rPr>
+              <w:t>0.55</w:t>
+            </w:r>
+          </w:p>
+        </w:tc>
+        <w:tc>
+          <w:tcPr>
+            <w:tcW w:w="1120" w:type="dxa"/>
+          </w:tcPr>
+          <w:p>
+            <w:pPr>
+              <w:spacing w:line="276" w:lineRule="auto"/>
+              <w:jc w:val="center"/>
+              <w:cnfStyle w:val="000000000000" w:firstRow="0" w:lastRow="0" w:firstColumn="0" w:lastColumn="0" w:oddVBand="0" w:evenVBand="0" w:oddHBand="0" w:evenHBand="0" w:firstRowFirstColumn="0" w:firstRowLastColumn="0" w:lastRowFirstColumn="0" w:lastRowLastColumn="0"/>
+              <w:rPr>
+                <w:rFonts w:ascii="Calibri" w:hAnsi="Calibri" w:cs="Calibri"/>
+                <w:sz w:val="18"/>
+                <w:szCs w:val="18"/>
+                <w:lang w:val="en-US"/>
+              </w:rPr>
+            </w:pPr>
+            <w:r>
+              <w:rPr>
+                <w:rFonts w:ascii="Calibri" w:hAnsi="Calibri" w:cs="Calibri"/>
+                <w:sz w:val="18"/>
+                <w:szCs w:val="18"/>
+                <w:lang w:val="en-US"/>
+              </w:rPr>
+              <w:t>0.08</w:t>
+            </w:r>
+          </w:p>
+        </w:tc>
+        <w:tc>
+          <w:tcPr>
+            <w:tcW w:w="1120" w:type="dxa"/>
+          </w:tcPr>
+          <w:p>
+            <w:pPr>
+              <w:spacing w:line="276" w:lineRule="auto"/>
+              <w:jc w:val="center"/>
+              <w:cnfStyle w:val="000000000000" w:firstRow="0" w:lastRow="0" w:firstColumn="0" w:lastColumn="0" w:oddVBand="0" w:evenVBand="0" w:oddHBand="0" w:evenHBand="0" w:firstRowFirstColumn="0" w:firstRowLastColumn="0" w:lastRowFirstColumn="0" w:lastRowLastColumn="0"/>
+              <w:rPr>
+                <w:rFonts w:ascii="Calibri" w:hAnsi="Calibri" w:cs="Calibri"/>
+                <w:sz w:val="18"/>
+                <w:szCs w:val="18"/>
+                <w:lang w:val="en-US"/>
+              </w:rPr>
+            </w:pPr>
+            <w:r>
+              <w:rPr>
+                <w:rFonts w:ascii="Calibri" w:hAnsi="Calibri" w:cs="Calibri"/>
+                <w:sz w:val="18"/>
+                <w:szCs w:val="18"/>
+                <w:lang w:val="en-US"/>
+              </w:rPr>
+              <w:t>0.18</w:t>
+            </w:r>
+          </w:p>
+        </w:tc>
+        <w:tc>
+          <w:tcPr>
+            <w:tcW w:w="1120" w:type="dxa"/>
+          </w:tcPr>
+          <w:p>
+            <w:pPr>
+              <w:spacing w:line="276" w:lineRule="auto"/>
+              <w:jc w:val="center"/>
+              <w:cnfStyle w:val="000000000000" w:firstRow="0" w:lastRow="0" w:firstColumn="0" w:lastColumn="0" w:oddVBand="0" w:evenVBand="0" w:oddHBand="0" w:evenHBand="0" w:firstRowFirstColumn="0" w:firstRowLastColumn="0" w:lastRowFirstColumn="0" w:lastRowLastColumn="0"/>
+              <w:rPr>
+                <w:rFonts w:ascii="Calibri" w:hAnsi="Calibri" w:cs="Calibri"/>
+                <w:sz w:val="18"/>
+                <w:szCs w:val="18"/>
+                <w:lang w:val="en-US"/>
+              </w:rPr>
+            </w:pPr>
+            <w:r>
+              <w:rPr>
+                <w:rFonts w:ascii="Calibri" w:hAnsi="Calibri" w:cs="Calibri"/>
+                <w:sz w:val="18"/>
+                <w:szCs w:val="18"/>
+                <w:lang w:val="en-US"/>
+              </w:rPr>
+              <w:t>[0.00]</w:t>
+            </w:r>
+          </w:p>
+        </w:tc>
+        <w:tc>
+          <w:tcPr>
+            <w:tcW w:w="1120" w:type="dxa"/>
+          </w:tcPr>
+          <w:p>
+            <w:pPr>
+              <w:spacing w:line="276" w:lineRule="auto"/>
+              <w:jc w:val="center"/>
+              <w:cnfStyle w:val="000000000000" w:firstRow="0" w:lastRow="0" w:firstColumn="0" w:lastColumn="0" w:oddVBand="0" w:evenVBand="0" w:oddHBand="0" w:evenHBand="0" w:firstRowFirstColumn="0" w:firstRowLastColumn="0" w:lastRowFirstColumn="0" w:lastRowLastColumn="0"/>
+              <w:rPr>
+                <w:rFonts w:ascii="Calibri" w:hAnsi="Calibri" w:cs="Calibri"/>
+                <w:sz w:val="18"/>
+                <w:szCs w:val="18"/>
+                <w:lang w:val="en-US"/>
+              </w:rPr>
+            </w:pPr>
+            <w:r>
+              <w:rPr>
+                <w:rFonts w:ascii="Calibri" w:hAnsi="Calibri" w:cs="Calibri"/>
+                <w:sz w:val="18"/>
+                <w:szCs w:val="18"/>
+                <w:lang w:val="en-US"/>
+              </w:rPr>
+              <w:t>0.38</w:t>
+            </w:r>
+          </w:p>
+        </w:tc>
+      </w:tr>
+      <w:tr>
+        <w:trPr>
+          <w:cnfStyle w:val="000000100000" w:firstRow="0" w:lastRow="0" w:firstColumn="0" w:lastColumn="0" w:oddVBand="0" w:evenVBand="0" w:oddHBand="1" w:evenHBand="0" w:firstRowFirstColumn="0" w:firstRowLastColumn="0" w:lastRowFirstColumn="0" w:lastRowLastColumn="0"/>
+        </w:trPr>
+        <w:tc>
+          <w:tcPr>
+            <w:cnfStyle w:val="001000000000" w:firstRow="0" w:lastRow="0" w:firstColumn="1" w:lastColumn="0" w:oddVBand="0" w:evenVBand="0" w:oddHBand="0" w:evenHBand="0" w:firstRowFirstColumn="0" w:firstRowLastColumn="0" w:lastRowFirstColumn="0" w:lastRowLastColumn="0"/>
+            <w:tcW w:w="2306" w:type="dxa"/>
+          </w:tcPr>
+          <w:p>
+            <w:pPr>
+              <w:spacing w:line="276" w:lineRule="auto"/>
+              <w:rPr>
+                <w:rFonts w:ascii="Calibri" w:hAnsi="Calibri" w:cs="Calibri"/>
+                <w:sz w:val="22"/>
+                <w:szCs w:val="22"/>
+                <w:lang w:val="en-US"/>
+              </w:rPr>
+            </w:pPr>
+            <w:r>
+              <w:rPr>
+                <w:rFonts w:ascii="Calibri" w:hAnsi="Calibri" w:cs="Calibri"/>
+                <w:sz w:val="22"/>
+                <w:szCs w:val="22"/>
+                <w:lang w:val="en-US"/>
+              </w:rPr>
+              <w:t>Excess Return (%)</w:t>
+            </w:r>
+          </w:p>
+        </w:tc>
+        <w:tc>
+          <w:tcPr>
+            <w:tcW w:w="1120" w:type="dxa"/>
+          </w:tcPr>
+          <w:p>
+            <w:pPr>
+              <w:spacing w:line="276" w:lineRule="auto"/>
+              <w:jc w:val="center"/>
+              <w:cnfStyle w:val="000000100000" w:firstRow="0" w:lastRow="0" w:firstColumn="0" w:lastColumn="0" w:oddVBand="0" w:evenVBand="0" w:oddHBand="1" w:evenHBand="0" w:firstRowFirstColumn="0" w:firstRowLastColumn="0" w:lastRowFirstColumn="0" w:lastRowLastColumn="0"/>
+              <w:rPr>
+                <w:rFonts w:ascii="Calibri" w:hAnsi="Calibri" w:cs="Calibri"/>
+                <w:sz w:val="22"/>
+                <w:szCs w:val="22"/>
+                <w:lang w:val="en-US"/>
+              </w:rPr>
+            </w:pPr>
+            <w:r>
+              <w:rPr>
+                <w:rFonts w:ascii="Calibri" w:hAnsi="Calibri" w:cs="Calibri"/>
+                <w:sz w:val="22"/>
+                <w:szCs w:val="22"/>
+                <w:lang w:val="en-US"/>
+              </w:rPr>
+              <w:t>2.02</w:t>
+            </w:r>
+          </w:p>
+        </w:tc>
+        <w:tc>
+          <w:tcPr>
+            <w:tcW w:w="1120" w:type="dxa"/>
+          </w:tcPr>
+          <w:p>
+            <w:pPr>
+              <w:spacing w:line="276" w:lineRule="auto"/>
+              <w:jc w:val="center"/>
+              <w:cnfStyle w:val="000000100000" w:firstRow="0" w:lastRow="0" w:firstColumn="0" w:lastColumn="0" w:oddVBand="0" w:evenVBand="0" w:oddHBand="1" w:evenHBand="0" w:firstRowFirstColumn="0" w:firstRowLastColumn="0" w:lastRowFirstColumn="0" w:lastRowLastColumn="0"/>
+              <w:rPr>
+                <w:rFonts w:ascii="Calibri" w:hAnsi="Calibri" w:cs="Calibri"/>
+                <w:sz w:val="22"/>
+                <w:szCs w:val="22"/>
+                <w:lang w:val="en-US"/>
+              </w:rPr>
+            </w:pPr>
+            <w:r>
+              <w:rPr>
+                <w:rFonts w:ascii="Calibri" w:hAnsi="Calibri" w:cs="Calibri"/>
+                <w:sz w:val="22"/>
+                <w:szCs w:val="22"/>
+                <w:lang w:val="en-US"/>
+              </w:rPr>
+              <w:t>-0.81</w:t>
+            </w:r>
+          </w:p>
+        </w:tc>
+        <w:tc>
+          <w:tcPr>
+            <w:tcW w:w="1120" w:type="dxa"/>
+          </w:tcPr>
+          <w:p>
+            <w:pPr>
+              <w:spacing w:line="276" w:lineRule="auto"/>
+              <w:jc w:val="center"/>
+              <w:cnfStyle w:val="000000100000" w:firstRow="0" w:lastRow="0" w:firstColumn="0" w:lastColumn="0" w:oddVBand="0" w:evenVBand="0" w:oddHBand="1" w:evenHBand="0" w:firstRowFirstColumn="0" w:firstRowLastColumn="0" w:lastRowFirstColumn="0" w:lastRowLastColumn="0"/>
+              <w:rPr>
+                <w:rFonts w:ascii="Calibri" w:hAnsi="Calibri" w:cs="Calibri"/>
+                <w:sz w:val="22"/>
+                <w:szCs w:val="22"/>
+                <w:lang w:val="en-US"/>
+              </w:rPr>
+            </w:pPr>
+            <w:r>
+              <w:rPr>
+                <w:rFonts w:ascii="Calibri" w:hAnsi="Calibri" w:cs="Calibri"/>
+                <w:sz w:val="22"/>
+                <w:szCs w:val="22"/>
+                <w:lang w:val="en-US"/>
+              </w:rPr>
+              <w:t>-1.41</w:t>
+            </w:r>
+          </w:p>
+        </w:tc>
+        <w:tc>
+          <w:tcPr>
+            <w:tcW w:w="1120" w:type="dxa"/>
+          </w:tcPr>
+          <w:p>
+            <w:pPr>
+              <w:spacing w:line="276" w:lineRule="auto"/>
+              <w:jc w:val="center"/>
+              <w:cnfStyle w:val="000000100000" w:firstRow="0" w:lastRow="0" w:firstColumn="0" w:lastColumn="0" w:oddVBand="0" w:evenVBand="0" w:oddHBand="1" w:evenHBand="0" w:firstRowFirstColumn="0" w:firstRowLastColumn="0" w:lastRowFirstColumn="0" w:lastRowLastColumn="0"/>
+              <w:rPr>
+                <w:rFonts w:ascii="Calibri" w:hAnsi="Calibri" w:cs="Calibri"/>
+                <w:sz w:val="22"/>
+                <w:szCs w:val="22"/>
+                <w:lang w:val="en-US"/>
+              </w:rPr>
+            </w:pPr>
+            <w:r>
+              <w:rPr>
+                <w:rFonts w:ascii="Calibri" w:hAnsi="Calibri" w:cs="Calibri"/>
+                <w:sz w:val="22"/>
+                <w:szCs w:val="22"/>
+                <w:lang w:val="en-US"/>
+              </w:rPr>
+              <w:t>-1.31</w:t>
+            </w:r>
+          </w:p>
+        </w:tc>
+        <w:tc>
+          <w:tcPr>
+            <w:tcW w:w="1120" w:type="dxa"/>
+          </w:tcPr>
+          <w:p>
+            <w:pPr>
+              <w:spacing w:line="276" w:lineRule="auto"/>
+              <w:jc w:val="center"/>
+              <w:cnfStyle w:val="000000100000" w:firstRow="0" w:lastRow="0" w:firstColumn="0" w:lastColumn="0" w:oddVBand="0" w:evenVBand="0" w:oddHBand="1" w:evenHBand="0" w:firstRowFirstColumn="0" w:firstRowLastColumn="0" w:lastRowFirstColumn="0" w:lastRowLastColumn="0"/>
+              <w:rPr>
+                <w:rFonts w:ascii="Calibri" w:hAnsi="Calibri" w:cs="Calibri"/>
+                <w:sz w:val="22"/>
+                <w:szCs w:val="22"/>
+                <w:lang w:val="en-US"/>
+              </w:rPr>
+            </w:pPr>
+            <w:r>
+              <w:rPr>
+                <w:rFonts w:ascii="Calibri" w:hAnsi="Calibri" w:cs="Calibri"/>
+                <w:sz w:val="22"/>
+                <w:szCs w:val="22"/>
+                <w:lang w:val="en-US"/>
+              </w:rPr>
+              <w:t>-2.14</w:t>
+            </w:r>
+          </w:p>
+        </w:tc>
+        <w:tc>
+          <w:tcPr>
+            <w:tcW w:w="1120" w:type="dxa"/>
+          </w:tcPr>
+          <w:p>
+            <w:pPr>
+              <w:spacing w:line="276" w:lineRule="auto"/>
+              <w:jc w:val="center"/>
+              <w:cnfStyle w:val="000000100000" w:firstRow="0" w:lastRow="0" w:firstColumn="0" w:lastColumn="0" w:oddVBand="0" w:evenVBand="0" w:oddHBand="1" w:evenHBand="0" w:firstRowFirstColumn="0" w:firstRowLastColumn="0" w:lastRowFirstColumn="0" w:lastRowLastColumn="0"/>
+              <w:rPr>
+                <w:rFonts w:ascii="Calibri" w:hAnsi="Calibri" w:cs="Calibri"/>
+                <w:sz w:val="22"/>
+                <w:szCs w:val="22"/>
+                <w:lang w:val="en-US"/>
+              </w:rPr>
+            </w:pPr>
+            <w:r>
+              <w:rPr>
+                <w:rFonts w:ascii="Calibri" w:hAnsi="Calibri" w:cs="Calibri"/>
+                <w:sz w:val="22"/>
+                <w:szCs w:val="22"/>
+                <w:lang w:val="en-US"/>
+              </w:rPr>
+              <w:t>-0.16</w:t>
+            </w:r>
+          </w:p>
+        </w:tc>
+      </w:tr>
+      <w:tr>
+        <w:tc>
+          <w:tcPr>
+            <w:cnfStyle w:val="001000000000" w:firstRow="0" w:lastRow="0" w:firstColumn="1" w:lastColumn="0" w:oddVBand="0" w:evenVBand="0" w:oddHBand="0" w:evenHBand="0" w:firstRowFirstColumn="0" w:firstRowLastColumn="0" w:lastRowFirstColumn="0" w:lastRowLastColumn="0"/>
+            <w:tcW w:w="2306" w:type="dxa"/>
+          </w:tcPr>
+          <w:p>
+            <w:pPr>
+              <w:spacing w:line="276" w:lineRule="auto"/>
+              <w:rPr>
+                <w:rFonts w:ascii="Calibri" w:hAnsi="Calibri" w:cs="Calibri"/>
+                <w:sz w:val="18"/>
+                <w:szCs w:val="18"/>
+                <w:lang w:val="en-US"/>
+              </w:rPr>
+            </w:pPr>
+            <w:r>
+              <w:rPr>
+                <w:rFonts w:ascii="Calibri" w:hAnsi="Calibri" w:cs="Calibri"/>
+                <w:sz w:val="18"/>
+                <w:szCs w:val="18"/>
+                <w:lang w:val="en-US"/>
+              </w:rPr>
+              <w:t>p-value</w:t>
+            </w:r>
+          </w:p>
+        </w:tc>
+        <w:tc>
+          <w:tcPr>
+            <w:tcW w:w="1120" w:type="dxa"/>
+          </w:tcPr>
+          <w:p>
+            <w:pPr>
+              <w:spacing w:line="276" w:lineRule="auto"/>
+              <w:jc w:val="center"/>
+              <w:cnfStyle w:val="000000000000" w:firstRow="0" w:lastRow="0" w:firstColumn="0" w:lastColumn="0" w:oddVBand="0" w:evenVBand="0" w:oddHBand="0" w:evenHBand="0" w:firstRowFirstColumn="0" w:firstRowLastColumn="0" w:lastRowFirstColumn="0" w:lastRowLastColumn="0"/>
+              <w:rPr>
+                <w:rFonts w:ascii="Calibri" w:hAnsi="Calibri" w:cs="Calibri"/>
+                <w:sz w:val="18"/>
+                <w:szCs w:val="18"/>
+                <w:lang w:val="en-US"/>
+              </w:rPr>
+            </w:pPr>
+            <w:r>
+              <w:rPr>
+                <w:rFonts w:ascii="Calibri" w:hAnsi="Calibri" w:cs="Calibri"/>
+                <w:sz w:val="18"/>
+                <w:szCs w:val="18"/>
+                <w:lang w:val="en-US"/>
+              </w:rPr>
+              <w:t>[0.00]</w:t>
+            </w:r>
+          </w:p>
+        </w:tc>
+        <w:tc>
+          <w:tcPr>
+            <w:tcW w:w="1120" w:type="dxa"/>
+          </w:tcPr>
+          <w:p>
+            <w:pPr>
+              <w:spacing w:line="276" w:lineRule="auto"/>
+              <w:jc w:val="center"/>
+              <w:cnfStyle w:val="000000000000" w:firstRow="0" w:lastRow="0" w:firstColumn="0" w:lastColumn="0" w:oddVBand="0" w:evenVBand="0" w:oddHBand="0" w:evenHBand="0" w:firstRowFirstColumn="0" w:firstRowLastColumn="0" w:lastRowFirstColumn="0" w:lastRowLastColumn="0"/>
+              <w:rPr>
+                <w:rFonts w:ascii="Calibri" w:hAnsi="Calibri" w:cs="Calibri"/>
+                <w:sz w:val="18"/>
+                <w:szCs w:val="18"/>
+                <w:lang w:val="en-US"/>
+              </w:rPr>
+            </w:pPr>
+            <w:r>
+              <w:rPr>
+                <w:rFonts w:ascii="Calibri" w:hAnsi="Calibri" w:cs="Calibri"/>
+                <w:sz w:val="18"/>
+                <w:szCs w:val="18"/>
+                <w:lang w:val="en-US"/>
+              </w:rPr>
+              <w:t>0.11</w:t>
+            </w:r>
+          </w:p>
+        </w:tc>
+        <w:tc>
+          <w:tcPr>
+            <w:tcW w:w="1120" w:type="dxa"/>
+          </w:tcPr>
+          <w:p>
+            <w:pPr>
+              <w:spacing w:line="276" w:lineRule="auto"/>
+              <w:jc w:val="center"/>
+              <w:cnfStyle w:val="000000000000" w:firstRow="0" w:lastRow="0" w:firstColumn="0" w:lastColumn="0" w:oddVBand="0" w:evenVBand="0" w:oddHBand="0" w:evenHBand="0" w:firstRowFirstColumn="0" w:firstRowLastColumn="0" w:lastRowFirstColumn="0" w:lastRowLastColumn="0"/>
+              <w:rPr>
+                <w:rFonts w:ascii="Calibri" w:hAnsi="Calibri" w:cs="Calibri"/>
+                <w:sz w:val="18"/>
+                <w:szCs w:val="18"/>
+                <w:lang w:val="en-US"/>
+              </w:rPr>
+            </w:pPr>
+            <w:r>
+              <w:rPr>
+                <w:rFonts w:ascii="Calibri" w:hAnsi="Calibri" w:cs="Calibri"/>
+                <w:sz w:val="18"/>
+                <w:szCs w:val="18"/>
+                <w:lang w:val="en-US"/>
+              </w:rPr>
+              <w:t>[0.02]</w:t>
+            </w:r>
+          </w:p>
+        </w:tc>
+        <w:tc>
+          <w:tcPr>
+            <w:tcW w:w="1120" w:type="dxa"/>
+          </w:tcPr>
+          <w:p>
+            <w:pPr>
+              <w:spacing w:line="276" w:lineRule="auto"/>
+              <w:jc w:val="center"/>
+              <w:cnfStyle w:val="000000000000" w:firstRow="0" w:lastRow="0" w:firstColumn="0" w:lastColumn="0" w:oddVBand="0" w:evenVBand="0" w:oddHBand="0" w:evenHBand="0" w:firstRowFirstColumn="0" w:firstRowLastColumn="0" w:lastRowFirstColumn="0" w:lastRowLastColumn="0"/>
+              <w:rPr>
+                <w:rFonts w:ascii="Calibri" w:hAnsi="Calibri" w:cs="Calibri"/>
+                <w:sz w:val="18"/>
+                <w:szCs w:val="18"/>
+                <w:lang w:val="en-US"/>
+              </w:rPr>
+            </w:pPr>
+            <w:r>
+              <w:rPr>
+                <w:rFonts w:ascii="Calibri" w:hAnsi="Calibri" w:cs="Calibri"/>
+                <w:sz w:val="18"/>
+                <w:szCs w:val="18"/>
+                <w:lang w:val="en-US"/>
+              </w:rPr>
+              <w:t>0.07</w:t>
+            </w:r>
+          </w:p>
+        </w:tc>
+        <w:tc>
+          <w:tcPr>
+            <w:tcW w:w="1120" w:type="dxa"/>
+          </w:tcPr>
+          <w:p>
+            <w:pPr>
+              <w:spacing w:line="276" w:lineRule="auto"/>
+              <w:jc w:val="center"/>
+              <w:cnfStyle w:val="000000000000" w:firstRow="0" w:lastRow="0" w:firstColumn="0" w:lastColumn="0" w:oddVBand="0" w:evenVBand="0" w:oddHBand="0" w:evenHBand="0" w:firstRowFirstColumn="0" w:firstRowLastColumn="0" w:lastRowFirstColumn="0" w:lastRowLastColumn="0"/>
+              <w:rPr>
+                <w:rFonts w:ascii="Calibri" w:hAnsi="Calibri" w:cs="Calibri"/>
+                <w:sz w:val="18"/>
+                <w:szCs w:val="18"/>
+                <w:lang w:val="en-US"/>
+              </w:rPr>
+            </w:pPr>
+            <w:r>
+              <w:rPr>
+                <w:rFonts w:ascii="Calibri" w:hAnsi="Calibri" w:cs="Calibri"/>
+                <w:sz w:val="18"/>
+                <w:szCs w:val="18"/>
+                <w:lang w:val="en-US"/>
+              </w:rPr>
+              <w:t>[0.00]</w:t>
+            </w:r>
+          </w:p>
+        </w:tc>
+        <w:tc>
+          <w:tcPr>
+            <w:tcW w:w="1120" w:type="dxa"/>
+          </w:tcPr>
+          <w:p>
+            <w:pPr>
+              <w:spacing w:line="276" w:lineRule="auto"/>
+              <w:jc w:val="center"/>
+              <w:cnfStyle w:val="000000000000" w:firstRow="0" w:lastRow="0" w:firstColumn="0" w:lastColumn="0" w:oddVBand="0" w:evenVBand="0" w:oddHBand="0" w:evenHBand="0" w:firstRowFirstColumn="0" w:firstRowLastColumn="0" w:lastRowFirstColumn="0" w:lastRowLastColumn="0"/>
+              <w:rPr>
+                <w:rFonts w:ascii="Calibri" w:hAnsi="Calibri" w:cs="Calibri"/>
+                <w:sz w:val="18"/>
+                <w:szCs w:val="18"/>
+                <w:lang w:val="en-US"/>
+              </w:rPr>
+            </w:pPr>
+            <w:r>
+              <w:rPr>
+                <w:rFonts w:ascii="Calibri" w:hAnsi="Calibri" w:cs="Calibri"/>
+                <w:sz w:val="18"/>
+                <w:szCs w:val="18"/>
+                <w:lang w:val="en-US"/>
+              </w:rPr>
+              <w:t>0.79</w:t>
+            </w:r>
+          </w:p>
+        </w:tc>
+      </w:tr>
+      <w:tr>
+        <w:trPr>
+          <w:cnfStyle w:val="000000100000" w:firstRow="0" w:lastRow="0" w:firstColumn="0" w:lastColumn="0" w:oddVBand="0" w:evenVBand="0" w:oddHBand="1" w:evenHBand="0" w:firstRowFirstColumn="0" w:firstRowLastColumn="0" w:lastRowFirstColumn="0" w:lastRowLastColumn="0"/>
+        </w:trPr>
+        <w:tc>
+          <w:tcPr>
+            <w:cnfStyle w:val="001000000000" w:firstRow="0" w:lastRow="0" w:firstColumn="1" w:lastColumn="0" w:oddVBand="0" w:evenVBand="0" w:oddHBand="0" w:evenHBand="0" w:firstRowFirstColumn="0" w:firstRowLastColumn="0" w:lastRowFirstColumn="0" w:lastRowLastColumn="0"/>
+            <w:tcW w:w="2306" w:type="dxa"/>
+          </w:tcPr>
+          <w:p>
+            <w:pPr>
+              <w:spacing w:line="276" w:lineRule="auto"/>
+              <w:rPr>
+                <w:rFonts w:ascii="Calibri" w:hAnsi="Calibri" w:cs="Calibri"/>
+                <w:sz w:val="22"/>
+                <w:szCs w:val="22"/>
+                <w:lang w:val="en-US"/>
+              </w:rPr>
+            </w:pPr>
+            <w:r>
+              <w:rPr>
+                <w:rFonts w:ascii="Calibri" w:hAnsi="Calibri" w:cs="Calibri"/>
+                <w:sz w:val="22"/>
+                <w:szCs w:val="22"/>
+                <w:lang w:val="en-US"/>
+              </w:rPr>
+              <w:t>CAPM Alpha (%)</w:t>
+            </w:r>
+          </w:p>
+        </w:tc>
+        <w:tc>
+          <w:tcPr>
+            <w:tcW w:w="1120" w:type="dxa"/>
+          </w:tcPr>
+          <w:p>
+            <w:pPr>
+              <w:spacing w:line="276" w:lineRule="auto"/>
+              <w:jc w:val="center"/>
+              <w:cnfStyle w:val="000000100000" w:firstRow="0" w:lastRow="0" w:firstColumn="0" w:lastColumn="0" w:oddVBand="0" w:evenVBand="0" w:oddHBand="1" w:evenHBand="0" w:firstRowFirstColumn="0" w:firstRowLastColumn="0" w:lastRowFirstColumn="0" w:lastRowLastColumn="0"/>
+              <w:rPr>
+                <w:rFonts w:ascii="Calibri" w:hAnsi="Calibri" w:cs="Calibri"/>
+                <w:sz w:val="22"/>
+                <w:szCs w:val="22"/>
+                <w:lang w:val="en-US"/>
+              </w:rPr>
+            </w:pPr>
+            <w:r>
+              <w:rPr>
+                <w:rFonts w:ascii="Calibri" w:hAnsi="Calibri" w:cs="Calibri"/>
+                <w:sz w:val="22"/>
+                <w:szCs w:val="22"/>
+                <w:lang w:val="en-US"/>
+              </w:rPr>
+              <w:t>2.47</w:t>
+            </w:r>
+          </w:p>
+        </w:tc>
+        <w:tc>
+          <w:tcPr>
+            <w:tcW w:w="1120" w:type="dxa"/>
+          </w:tcPr>
+          <w:p>
+            <w:pPr>
+              <w:spacing w:line="276" w:lineRule="auto"/>
+              <w:jc w:val="center"/>
+              <w:cnfStyle w:val="000000100000" w:firstRow="0" w:lastRow="0" w:firstColumn="0" w:lastColumn="0" w:oddVBand="0" w:evenVBand="0" w:oddHBand="1" w:evenHBand="0" w:firstRowFirstColumn="0" w:firstRowLastColumn="0" w:lastRowFirstColumn="0" w:lastRowLastColumn="0"/>
+              <w:rPr>
+                <w:rFonts w:ascii="Calibri" w:hAnsi="Calibri" w:cs="Calibri"/>
+                <w:sz w:val="22"/>
+                <w:szCs w:val="22"/>
+                <w:lang w:val="en-US"/>
+              </w:rPr>
+            </w:pPr>
+            <w:r>
+              <w:rPr>
+                <w:rFonts w:ascii="Calibri" w:hAnsi="Calibri" w:cs="Calibri"/>
+                <w:sz w:val="22"/>
+                <w:szCs w:val="22"/>
+                <w:lang w:val="en-US"/>
+              </w:rPr>
+              <w:t>-0.11</w:t>
+            </w:r>
+          </w:p>
+        </w:tc>
+        <w:tc>
+          <w:tcPr>
+            <w:tcW w:w="1120" w:type="dxa"/>
+          </w:tcPr>
+          <w:p>
+            <w:pPr>
+              <w:spacing w:line="276" w:lineRule="auto"/>
+              <w:jc w:val="center"/>
+              <w:cnfStyle w:val="000000100000" w:firstRow="0" w:lastRow="0" w:firstColumn="0" w:lastColumn="0" w:oddVBand="0" w:evenVBand="0" w:oddHBand="1" w:evenHBand="0" w:firstRowFirstColumn="0" w:firstRowLastColumn="0" w:lastRowFirstColumn="0" w:lastRowLastColumn="0"/>
+              <w:rPr>
+                <w:rFonts w:ascii="Calibri" w:hAnsi="Calibri" w:cs="Calibri"/>
+                <w:sz w:val="22"/>
+                <w:szCs w:val="22"/>
+                <w:lang w:val="en-US"/>
+              </w:rPr>
+            </w:pPr>
+            <w:r>
+              <w:rPr>
+                <w:rFonts w:ascii="Calibri" w:hAnsi="Calibri" w:cs="Calibri"/>
+                <w:sz w:val="22"/>
+                <w:szCs w:val="22"/>
+                <w:lang w:val="en-US"/>
+              </w:rPr>
+              <w:t>-0.71</w:t>
+            </w:r>
+          </w:p>
+        </w:tc>
+        <w:tc>
+          <w:tcPr>
+            <w:tcW w:w="1120" w:type="dxa"/>
+          </w:tcPr>
+          <w:p>
+            <w:pPr>
+              <w:spacing w:line="276" w:lineRule="auto"/>
+              <w:jc w:val="center"/>
+              <w:cnfStyle w:val="000000100000" w:firstRow="0" w:lastRow="0" w:firstColumn="0" w:lastColumn="0" w:oddVBand="0" w:evenVBand="0" w:oddHBand="1" w:evenHBand="0" w:firstRowFirstColumn="0" w:firstRowLastColumn="0" w:lastRowFirstColumn="0" w:lastRowLastColumn="0"/>
+              <w:rPr>
+                <w:rFonts w:ascii="Calibri" w:hAnsi="Calibri" w:cs="Calibri"/>
+                <w:sz w:val="22"/>
+                <w:szCs w:val="22"/>
+                <w:lang w:val="en-US"/>
+              </w:rPr>
+            </w:pPr>
+            <w:r>
+              <w:rPr>
+                <w:rFonts w:ascii="Calibri" w:hAnsi="Calibri" w:cs="Calibri"/>
+                <w:sz w:val="22"/>
+                <w:szCs w:val="22"/>
+                <w:lang w:val="en-US"/>
+              </w:rPr>
+              <w:t>-0.63</w:t>
+            </w:r>
+          </w:p>
+        </w:tc>
+        <w:tc>
+          <w:tcPr>
+            <w:tcW w:w="1120" w:type="dxa"/>
+          </w:tcPr>
+          <w:p>
+            <w:pPr>
+              <w:spacing w:line="276" w:lineRule="auto"/>
+              <w:jc w:val="center"/>
+              <w:cnfStyle w:val="000000100000" w:firstRow="0" w:lastRow="0" w:firstColumn="0" w:lastColumn="0" w:oddVBand="0" w:evenVBand="0" w:oddHBand="1" w:evenHBand="0" w:firstRowFirstColumn="0" w:firstRowLastColumn="0" w:lastRowFirstColumn="0" w:lastRowLastColumn="0"/>
+              <w:rPr>
+                <w:rFonts w:ascii="Calibri" w:hAnsi="Calibri" w:cs="Calibri"/>
+                <w:sz w:val="22"/>
+                <w:szCs w:val="22"/>
+                <w:lang w:val="en-US"/>
+              </w:rPr>
+            </w:pPr>
+            <w:r>
+              <w:rPr>
+                <w:rFonts w:ascii="Calibri" w:hAnsi="Calibri" w:cs="Calibri"/>
+                <w:sz w:val="22"/>
+                <w:szCs w:val="22"/>
+                <w:lang w:val="en-US"/>
+              </w:rPr>
+              <w:t>-1.72</w:t>
+            </w:r>
+          </w:p>
+        </w:tc>
+        <w:tc>
+          <w:tcPr>
+            <w:tcW w:w="1120" w:type="dxa"/>
+          </w:tcPr>
+          <w:p>
+            <w:pPr>
+              <w:spacing w:line="276" w:lineRule="auto"/>
+              <w:jc w:val="center"/>
+              <w:cnfStyle w:val="000000100000" w:firstRow="0" w:lastRow="0" w:firstColumn="0" w:lastColumn="0" w:oddVBand="0" w:evenVBand="0" w:oddHBand="1" w:evenHBand="0" w:firstRowFirstColumn="0" w:firstRowLastColumn="0" w:lastRowFirstColumn="0" w:lastRowLastColumn="0"/>
+              <w:rPr>
+                <w:rFonts w:ascii="Calibri" w:hAnsi="Calibri" w:cs="Calibri"/>
+                <w:sz w:val="22"/>
+                <w:szCs w:val="22"/>
+                <w:lang w:val="en-US"/>
+              </w:rPr>
+            </w:pPr>
+            <w:r>
+              <w:rPr>
+                <w:rFonts w:ascii="Calibri" w:hAnsi="Calibri" w:cs="Calibri"/>
+                <w:sz w:val="22"/>
+                <w:szCs w:val="22"/>
+                <w:lang w:val="en-US"/>
+              </w:rPr>
+              <w:t>0.57</w:t>
+            </w:r>
+          </w:p>
+        </w:tc>
+      </w:tr>
+      <w:tr>
+        <w:tc>
+          <w:tcPr>
+            <w:cnfStyle w:val="001000000000" w:firstRow="0" w:lastRow="0" w:firstColumn="1" w:lastColumn="0" w:oddVBand="0" w:evenVBand="0" w:oddHBand="0" w:evenHBand="0" w:firstRowFirstColumn="0" w:firstRowLastColumn="0" w:lastRowFirstColumn="0" w:lastRowLastColumn="0"/>
+            <w:tcW w:w="2306" w:type="dxa"/>
+          </w:tcPr>
+          <w:p>
+            <w:pPr>
+              <w:spacing w:line="276" w:lineRule="auto"/>
+              <w:rPr>
+                <w:rFonts w:ascii="Calibri" w:hAnsi="Calibri" w:cs="Calibri"/>
+                <w:sz w:val="18"/>
+                <w:szCs w:val="18"/>
+                <w:lang w:val="en-US"/>
+              </w:rPr>
+            </w:pPr>
+            <w:r>
+              <w:rPr>
+                <w:rFonts w:ascii="Calibri" w:hAnsi="Calibri" w:cs="Calibri"/>
+                <w:sz w:val="18"/>
+                <w:szCs w:val="18"/>
+                <w:lang w:val="en-US"/>
+              </w:rPr>
+              <w:t>p-value</w:t>
+            </w:r>
+          </w:p>
+        </w:tc>
+        <w:tc>
+          <w:tcPr>
+            <w:tcW w:w="1120" w:type="dxa"/>
+          </w:tcPr>
+          <w:p>
+            <w:pPr>
+              <w:spacing w:line="276" w:lineRule="auto"/>
+              <w:jc w:val="center"/>
+              <w:cnfStyle w:val="000000000000" w:firstRow="0" w:lastRow="0" w:firstColumn="0" w:lastColumn="0" w:oddVBand="0" w:evenVBand="0" w:oddHBand="0" w:evenHBand="0" w:firstRowFirstColumn="0" w:firstRowLastColumn="0" w:lastRowFirstColumn="0" w:lastRowLastColumn="0"/>
+              <w:rPr>
+                <w:rFonts w:ascii="Calibri" w:hAnsi="Calibri" w:cs="Calibri"/>
+                <w:sz w:val="18"/>
+                <w:szCs w:val="18"/>
+                <w:lang w:val="en-US"/>
+              </w:rPr>
+            </w:pPr>
+            <w:r>
+              <w:rPr>
+                <w:rFonts w:ascii="Calibri" w:hAnsi="Calibri" w:cs="Calibri"/>
+                <w:sz w:val="18"/>
+                <w:szCs w:val="18"/>
+                <w:lang w:val="en-US"/>
+              </w:rPr>
+              <w:t>[0.00]</w:t>
+            </w:r>
+          </w:p>
+        </w:tc>
+        <w:tc>
+          <w:tcPr>
+            <w:tcW w:w="1120" w:type="dxa"/>
+          </w:tcPr>
+          <w:p>
+            <w:pPr>
+              <w:spacing w:line="276" w:lineRule="auto"/>
+              <w:jc w:val="center"/>
+              <w:cnfStyle w:val="000000000000" w:firstRow="0" w:lastRow="0" w:firstColumn="0" w:lastColumn="0" w:oddVBand="0" w:evenVBand="0" w:oddHBand="0" w:evenHBand="0" w:firstRowFirstColumn="0" w:firstRowLastColumn="0" w:lastRowFirstColumn="0" w:lastRowLastColumn="0"/>
+              <w:rPr>
+                <w:rFonts w:ascii="Calibri" w:hAnsi="Calibri" w:cs="Calibri"/>
+                <w:sz w:val="18"/>
+                <w:szCs w:val="18"/>
+                <w:lang w:val="en-US"/>
+              </w:rPr>
+            </w:pPr>
+            <w:r>
+              <w:rPr>
+                <w:rFonts w:ascii="Calibri" w:hAnsi="Calibri" w:cs="Calibri"/>
+                <w:sz w:val="18"/>
+                <w:szCs w:val="18"/>
+                <w:lang w:val="en-US"/>
+              </w:rPr>
+              <w:t>0.09</w:t>
+            </w:r>
+          </w:p>
+        </w:tc>
+        <w:tc>
+          <w:tcPr>
+            <w:tcW w:w="1120" w:type="dxa"/>
+          </w:tcPr>
+          <w:p>
+            <w:pPr>
+              <w:spacing w:line="276" w:lineRule="auto"/>
+              <w:jc w:val="center"/>
+              <w:cnfStyle w:val="000000000000" w:firstRow="0" w:lastRow="0" w:firstColumn="0" w:lastColumn="0" w:oddVBand="0" w:evenVBand="0" w:oddHBand="0" w:evenHBand="0" w:firstRowFirstColumn="0" w:firstRowLastColumn="0" w:lastRowFirstColumn="0" w:lastRowLastColumn="0"/>
+              <w:rPr>
+                <w:rFonts w:ascii="Calibri" w:hAnsi="Calibri" w:cs="Calibri"/>
+                <w:sz w:val="18"/>
+                <w:szCs w:val="18"/>
+                <w:lang w:val="en-US"/>
+              </w:rPr>
+            </w:pPr>
+            <w:r>
+              <w:rPr>
+                <w:rFonts w:ascii="Calibri" w:hAnsi="Calibri" w:cs="Calibri"/>
+                <w:sz w:val="18"/>
+                <w:szCs w:val="18"/>
+                <w:lang w:val="en-US"/>
+              </w:rPr>
+              <w:t>[0.00]</w:t>
+            </w:r>
+          </w:p>
+        </w:tc>
+        <w:tc>
+          <w:tcPr>
+            <w:tcW w:w="1120" w:type="dxa"/>
+          </w:tcPr>
+          <w:p>
+            <w:pPr>
+              <w:spacing w:line="276" w:lineRule="auto"/>
+              <w:jc w:val="center"/>
+              <w:cnfStyle w:val="000000000000" w:firstRow="0" w:lastRow="0" w:firstColumn="0" w:lastColumn="0" w:oddVBand="0" w:evenVBand="0" w:oddHBand="0" w:evenHBand="0" w:firstRowFirstColumn="0" w:firstRowLastColumn="0" w:lastRowFirstColumn="0" w:lastRowLastColumn="0"/>
+              <w:rPr>
+                <w:rFonts w:ascii="Calibri" w:hAnsi="Calibri" w:cs="Calibri"/>
+                <w:sz w:val="18"/>
+                <w:szCs w:val="18"/>
+                <w:lang w:val="en-US"/>
+              </w:rPr>
+            </w:pPr>
+            <w:r>
+              <w:rPr>
+                <w:rFonts w:ascii="Calibri" w:hAnsi="Calibri" w:cs="Calibri"/>
+                <w:sz w:val="18"/>
+                <w:szCs w:val="18"/>
+                <w:lang w:val="en-US"/>
+              </w:rPr>
+              <w:t>[0.00]</w:t>
+            </w:r>
+          </w:p>
+        </w:tc>
+        <w:tc>
+          <w:tcPr>
+            <w:tcW w:w="1120" w:type="dxa"/>
+          </w:tcPr>
+          <w:p>
+            <w:pPr>
+              <w:spacing w:line="276" w:lineRule="auto"/>
+              <w:jc w:val="center"/>
+              <w:cnfStyle w:val="000000000000" w:firstRow="0" w:lastRow="0" w:firstColumn="0" w:lastColumn="0" w:oddVBand="0" w:evenVBand="0" w:oddHBand="0" w:evenHBand="0" w:firstRowFirstColumn="0" w:firstRowLastColumn="0" w:lastRowFirstColumn="0" w:lastRowLastColumn="0"/>
+              <w:rPr>
+                <w:rFonts w:ascii="Calibri" w:hAnsi="Calibri" w:cs="Calibri"/>
+                <w:sz w:val="18"/>
+                <w:szCs w:val="18"/>
+                <w:lang w:val="en-US"/>
+              </w:rPr>
+            </w:pPr>
+            <w:r>
+              <w:rPr>
+                <w:rFonts w:ascii="Calibri" w:hAnsi="Calibri" w:cs="Calibri"/>
+                <w:sz w:val="18"/>
+                <w:szCs w:val="18"/>
+                <w:lang w:val="en-US"/>
+              </w:rPr>
+              <w:t>[0.00]</w:t>
+            </w:r>
+          </w:p>
+        </w:tc>
+        <w:tc>
+          <w:tcPr>
+            <w:tcW w:w="1120" w:type="dxa"/>
+          </w:tcPr>
+          <w:p>
+            <w:pPr>
+              <w:spacing w:line="276" w:lineRule="auto"/>
+              <w:jc w:val="center"/>
+              <w:cnfStyle w:val="000000000000" w:firstRow="0" w:lastRow="0" w:firstColumn="0" w:lastColumn="0" w:oddVBand="0" w:evenVBand="0" w:oddHBand="0" w:evenHBand="0" w:firstRowFirstColumn="0" w:firstRowLastColumn="0" w:lastRowFirstColumn="0" w:lastRowLastColumn="0"/>
+              <w:rPr>
+                <w:rFonts w:ascii="Calibri" w:hAnsi="Calibri" w:cs="Calibri"/>
+                <w:sz w:val="18"/>
+                <w:szCs w:val="18"/>
+                <w:lang w:val="en-US"/>
+              </w:rPr>
+            </w:pPr>
+            <w:r>
+              <w:rPr>
+                <w:rFonts w:ascii="Calibri" w:hAnsi="Calibri" w:cs="Calibri"/>
+                <w:sz w:val="18"/>
+                <w:szCs w:val="18"/>
+                <w:lang w:val="en-US"/>
+              </w:rPr>
+              <w:t>[0.00]</w:t>
+            </w:r>
+          </w:p>
+        </w:tc>
+      </w:tr>
+      <w:tr>
+        <w:trPr>
+          <w:cnfStyle w:val="000000100000" w:firstRow="0" w:lastRow="0" w:firstColumn="0" w:lastColumn="0" w:oddVBand="0" w:evenVBand="0" w:oddHBand="1" w:evenHBand="0" w:firstRowFirstColumn="0" w:firstRowLastColumn="0" w:lastRowFirstColumn="0" w:lastRowLastColumn="0"/>
+        </w:trPr>
+        <w:tc>
+          <w:tcPr>
+            <w:cnfStyle w:val="001000000000" w:firstRow="0" w:lastRow="0" w:firstColumn="1" w:lastColumn="0" w:oddVBand="0" w:evenVBand="0" w:oddHBand="0" w:evenHBand="0" w:firstRowFirstColumn="0" w:firstRowLastColumn="0" w:lastRowFirstColumn="0" w:lastRowLastColumn="0"/>
+            <w:tcW w:w="2306" w:type="dxa"/>
+          </w:tcPr>
+          <w:p>
+            <w:pPr>
+              <w:spacing w:line="276" w:lineRule="auto"/>
+              <w:rPr>
+                <w:rFonts w:ascii="Calibri" w:hAnsi="Calibri" w:cs="Calibri"/>
+                <w:sz w:val="22"/>
+                <w:szCs w:val="22"/>
+                <w:lang w:val="en-US"/>
+              </w:rPr>
+            </w:pPr>
+            <w:r>
+              <w:rPr>
+                <w:rFonts w:ascii="Calibri" w:hAnsi="Calibri" w:cs="Calibri"/>
+                <w:sz w:val="22"/>
+                <w:szCs w:val="22"/>
+                <w:lang w:val="en-US"/>
+              </w:rPr>
+              <w:t>FF4 Alpha (%)</w:t>
+            </w:r>
+          </w:p>
+        </w:tc>
+        <w:tc>
+          <w:tcPr>
+            <w:tcW w:w="1120" w:type="dxa"/>
+          </w:tcPr>
+          <w:p>
+            <w:pPr>
+              <w:spacing w:line="276" w:lineRule="auto"/>
+              <w:jc w:val="center"/>
+              <w:cnfStyle w:val="000000100000" w:firstRow="0" w:lastRow="0" w:firstColumn="0" w:lastColumn="0" w:oddVBand="0" w:evenVBand="0" w:oddHBand="1" w:evenHBand="0" w:firstRowFirstColumn="0" w:firstRowLastColumn="0" w:lastRowFirstColumn="0" w:lastRowLastColumn="0"/>
+              <w:rPr>
+                <w:rFonts w:ascii="Calibri" w:hAnsi="Calibri" w:cs="Calibri"/>
+                <w:sz w:val="22"/>
+                <w:szCs w:val="22"/>
+                <w:lang w:val="en-US"/>
+              </w:rPr>
+            </w:pPr>
+            <w:r>
+              <w:rPr>
+                <w:rFonts w:ascii="Calibri" w:hAnsi="Calibri" w:cs="Calibri"/>
+                <w:sz w:val="22"/>
+                <w:szCs w:val="22"/>
+                <w:lang w:val="en-US"/>
+              </w:rPr>
+              <w:t>2.17</w:t>
+            </w:r>
+          </w:p>
+        </w:tc>
+        <w:tc>
+          <w:tcPr>
+            <w:tcW w:w="1120" w:type="dxa"/>
+          </w:tcPr>
+          <w:p>
+            <w:pPr>
+              <w:spacing w:line="276" w:lineRule="auto"/>
+              <w:jc w:val="center"/>
+              <w:cnfStyle w:val="000000100000" w:firstRow="0" w:lastRow="0" w:firstColumn="0" w:lastColumn="0" w:oddVBand="0" w:evenVBand="0" w:oddHBand="1" w:evenHBand="0" w:firstRowFirstColumn="0" w:firstRowLastColumn="0" w:lastRowFirstColumn="0" w:lastRowLastColumn="0"/>
+              <w:rPr>
+                <w:rFonts w:ascii="Calibri" w:hAnsi="Calibri" w:cs="Calibri"/>
+                <w:sz w:val="22"/>
+                <w:szCs w:val="22"/>
+                <w:lang w:val="en-US"/>
+              </w:rPr>
+            </w:pPr>
+            <w:r>
+              <w:rPr>
+                <w:rFonts w:ascii="Calibri" w:hAnsi="Calibri" w:cs="Calibri"/>
+                <w:sz w:val="22"/>
+                <w:szCs w:val="22"/>
+                <w:lang w:val="en-US"/>
+              </w:rPr>
+              <w:t>-0.26</w:t>
+            </w:r>
+          </w:p>
+        </w:tc>
+        <w:tc>
+          <w:tcPr>
+            <w:tcW w:w="1120" w:type="dxa"/>
+          </w:tcPr>
+          <w:p>
+            <w:pPr>
+              <w:spacing w:line="276" w:lineRule="auto"/>
+              <w:jc w:val="center"/>
+              <w:cnfStyle w:val="000000100000" w:firstRow="0" w:lastRow="0" w:firstColumn="0" w:lastColumn="0" w:oddVBand="0" w:evenVBand="0" w:oddHBand="1" w:evenHBand="0" w:firstRowFirstColumn="0" w:firstRowLastColumn="0" w:lastRowFirstColumn="0" w:lastRowLastColumn="0"/>
+              <w:rPr>
+                <w:rFonts w:ascii="Calibri" w:hAnsi="Calibri" w:cs="Calibri"/>
+                <w:sz w:val="22"/>
+                <w:szCs w:val="22"/>
+                <w:lang w:val="en-US"/>
+              </w:rPr>
+            </w:pPr>
+            <w:r>
+              <w:rPr>
+                <w:rFonts w:ascii="Calibri" w:hAnsi="Calibri" w:cs="Calibri"/>
+                <w:sz w:val="22"/>
+                <w:szCs w:val="22"/>
+                <w:lang w:val="en-US"/>
+              </w:rPr>
+              <w:t>-0.55</w:t>
+            </w:r>
+          </w:p>
+        </w:tc>
+        <w:tc>
+          <w:tcPr>
+            <w:tcW w:w="1120" w:type="dxa"/>
+          </w:tcPr>
+          <w:p>
+            <w:pPr>
+              <w:spacing w:line="276" w:lineRule="auto"/>
+              <w:jc w:val="center"/>
+              <w:cnfStyle w:val="000000100000" w:firstRow="0" w:lastRow="0" w:firstColumn="0" w:lastColumn="0" w:oddVBand="0" w:evenVBand="0" w:oddHBand="1" w:evenHBand="0" w:firstRowFirstColumn="0" w:firstRowLastColumn="0" w:lastRowFirstColumn="0" w:lastRowLastColumn="0"/>
+              <w:rPr>
+                <w:rFonts w:ascii="Calibri" w:hAnsi="Calibri" w:cs="Calibri"/>
+                <w:sz w:val="22"/>
+                <w:szCs w:val="22"/>
+                <w:lang w:val="en-US"/>
+              </w:rPr>
+            </w:pPr>
+            <w:r>
+              <w:rPr>
+                <w:rFonts w:ascii="Calibri" w:hAnsi="Calibri" w:cs="Calibri"/>
+                <w:sz w:val="22"/>
+                <w:szCs w:val="22"/>
+                <w:lang w:val="en-US"/>
+              </w:rPr>
+              <w:t>-0.66</w:t>
+            </w:r>
+          </w:p>
+        </w:tc>
+        <w:tc>
+          <w:tcPr>
+            <w:tcW w:w="1120" w:type="dxa"/>
+          </w:tcPr>
+          <w:p>
+            <w:pPr>
+              <w:spacing w:line="276" w:lineRule="auto"/>
+              <w:jc w:val="center"/>
+              <w:cnfStyle w:val="000000100000" w:firstRow="0" w:lastRow="0" w:firstColumn="0" w:lastColumn="0" w:oddVBand="0" w:evenVBand="0" w:oddHBand="1" w:evenHBand="0" w:firstRowFirstColumn="0" w:firstRowLastColumn="0" w:lastRowFirstColumn="0" w:lastRowLastColumn="0"/>
+              <w:rPr>
+                <w:rFonts w:ascii="Calibri" w:hAnsi="Calibri" w:cs="Calibri"/>
+                <w:sz w:val="22"/>
+                <w:szCs w:val="22"/>
+                <w:lang w:val="en-US"/>
+              </w:rPr>
+            </w:pPr>
+            <w:r>
+              <w:rPr>
+                <w:rFonts w:ascii="Calibri" w:hAnsi="Calibri" w:cs="Calibri"/>
+                <w:sz w:val="22"/>
+                <w:szCs w:val="22"/>
+                <w:lang w:val="en-US"/>
+              </w:rPr>
+              <w:t>-1.59</w:t>
+            </w:r>
+          </w:p>
+        </w:tc>
+        <w:tc>
+          <w:tcPr>
+            <w:tcW w:w="1120" w:type="dxa"/>
+          </w:tcPr>
+          <w:p>
+            <w:pPr>
+              <w:spacing w:line="276" w:lineRule="auto"/>
+              <w:jc w:val="center"/>
+              <w:cnfStyle w:val="000000100000" w:firstRow="0" w:lastRow="0" w:firstColumn="0" w:lastColumn="0" w:oddVBand="0" w:evenVBand="0" w:oddHBand="1" w:evenHBand="0" w:firstRowFirstColumn="0" w:firstRowLastColumn="0" w:lastRowFirstColumn="0" w:lastRowLastColumn="0"/>
+              <w:rPr>
+                <w:rFonts w:ascii="Calibri" w:hAnsi="Calibri" w:cs="Calibri"/>
+                <w:sz w:val="22"/>
+                <w:szCs w:val="22"/>
+                <w:lang w:val="en-US"/>
+              </w:rPr>
+            </w:pPr>
+            <w:r>
+              <w:rPr>
+                <w:rFonts w:ascii="Calibri" w:hAnsi="Calibri" w:cs="Calibri"/>
+                <w:sz w:val="22"/>
+                <w:szCs w:val="22"/>
+                <w:lang w:val="en-US"/>
+              </w:rPr>
+              <w:t>0.29</w:t>
+            </w:r>
+          </w:p>
+        </w:tc>
+      </w:tr>
+      <w:tr>
+        <w:tc>
+          <w:tcPr>
+            <w:cnfStyle w:val="001000000000" w:firstRow="0" w:lastRow="0" w:firstColumn="1" w:lastColumn="0" w:oddVBand="0" w:evenVBand="0" w:oddHBand="0" w:evenHBand="0" w:firstRowFirstColumn="0" w:firstRowLastColumn="0" w:lastRowFirstColumn="0" w:lastRowLastColumn="0"/>
+            <w:tcW w:w="2306" w:type="dxa"/>
+          </w:tcPr>
+          <w:p>
+            <w:pPr>
+              <w:spacing w:line="276" w:lineRule="auto"/>
+              <w:rPr>
+                <w:rFonts w:ascii="Calibri" w:hAnsi="Calibri" w:cs="Calibri"/>
+                <w:sz w:val="18"/>
+                <w:szCs w:val="18"/>
+                <w:lang w:val="en-US"/>
+              </w:rPr>
+            </w:pPr>
+            <w:r>
+              <w:rPr>
+                <w:rFonts w:ascii="Calibri" w:hAnsi="Calibri" w:cs="Calibri"/>
+                <w:sz w:val="18"/>
+                <w:szCs w:val="18"/>
+                <w:lang w:val="en-US"/>
+              </w:rPr>
+              <w:t>p-value</w:t>
+            </w:r>
+          </w:p>
+        </w:tc>
+        <w:tc>
+          <w:tcPr>
+            <w:tcW w:w="1120" w:type="dxa"/>
+          </w:tcPr>
+          <w:p>
+            <w:pPr>
+              <w:spacing w:line="276" w:lineRule="auto"/>
+              <w:jc w:val="center"/>
+              <w:cnfStyle w:val="000000000000" w:firstRow="0" w:lastRow="0" w:firstColumn="0" w:lastColumn="0" w:oddVBand="0" w:evenVBand="0" w:oddHBand="0" w:evenHBand="0" w:firstRowFirstColumn="0" w:firstRowLastColumn="0" w:lastRowFirstColumn="0" w:lastRowLastColumn="0"/>
+              <w:rPr>
+                <w:rFonts w:ascii="Calibri" w:hAnsi="Calibri" w:cs="Calibri"/>
+                <w:sz w:val="18"/>
+                <w:szCs w:val="18"/>
+                <w:lang w:val="en-US"/>
+              </w:rPr>
+            </w:pPr>
+            <w:r>
+              <w:rPr>
+                <w:rFonts w:ascii="Calibri" w:hAnsi="Calibri" w:cs="Calibri"/>
+                <w:sz w:val="18"/>
+                <w:szCs w:val="18"/>
+                <w:lang w:val="en-US"/>
+              </w:rPr>
+              <w:t>[0.00]</w:t>
+            </w:r>
+          </w:p>
+        </w:tc>
+        <w:tc>
+          <w:tcPr>
+            <w:tcW w:w="1120" w:type="dxa"/>
+          </w:tcPr>
+          <w:p>
+            <w:pPr>
+              <w:spacing w:line="276" w:lineRule="auto"/>
+              <w:jc w:val="center"/>
+              <w:cnfStyle w:val="000000000000" w:firstRow="0" w:lastRow="0" w:firstColumn="0" w:lastColumn="0" w:oddVBand="0" w:evenVBand="0" w:oddHBand="0" w:evenHBand="0" w:firstRowFirstColumn="0" w:firstRowLastColumn="0" w:lastRowFirstColumn="0" w:lastRowLastColumn="0"/>
+              <w:rPr>
+                <w:rFonts w:ascii="Calibri" w:hAnsi="Calibri" w:cs="Calibri"/>
+                <w:sz w:val="18"/>
+                <w:szCs w:val="18"/>
+                <w:lang w:val="en-US"/>
+              </w:rPr>
+            </w:pPr>
+            <w:r>
+              <w:rPr>
+                <w:rFonts w:ascii="Calibri" w:hAnsi="Calibri" w:cs="Calibri"/>
+                <w:sz w:val="18"/>
+                <w:szCs w:val="18"/>
+                <w:lang w:val="en-US"/>
+              </w:rPr>
+              <w:t>[0.00]</w:t>
+            </w:r>
+          </w:p>
+        </w:tc>
+        <w:tc>
+          <w:tcPr>
+            <w:tcW w:w="1120" w:type="dxa"/>
+          </w:tcPr>
+          <w:p>
+            <w:pPr>
+              <w:spacing w:line="276" w:lineRule="auto"/>
+              <w:jc w:val="center"/>
+              <w:cnfStyle w:val="000000000000" w:firstRow="0" w:lastRow="0" w:firstColumn="0" w:lastColumn="0" w:oddVBand="0" w:evenVBand="0" w:oddHBand="0" w:evenHBand="0" w:firstRowFirstColumn="0" w:firstRowLastColumn="0" w:lastRowFirstColumn="0" w:lastRowLastColumn="0"/>
+              <w:rPr>
+                <w:rFonts w:ascii="Calibri" w:hAnsi="Calibri" w:cs="Calibri"/>
+                <w:sz w:val="18"/>
+                <w:szCs w:val="18"/>
+                <w:lang w:val="en-US"/>
+              </w:rPr>
+            </w:pPr>
+            <w:r>
+              <w:rPr>
+                <w:rFonts w:ascii="Calibri" w:hAnsi="Calibri" w:cs="Calibri"/>
+                <w:sz w:val="18"/>
+                <w:szCs w:val="18"/>
+                <w:lang w:val="en-US"/>
+              </w:rPr>
+              <w:t>[0.00]</w:t>
+            </w:r>
+          </w:p>
+        </w:tc>
+        <w:tc>
+          <w:tcPr>
+            <w:tcW w:w="1120" w:type="dxa"/>
+          </w:tcPr>
+          <w:p>
+            <w:pPr>
+              <w:spacing w:line="276" w:lineRule="auto"/>
+              <w:jc w:val="center"/>
+              <w:cnfStyle w:val="000000000000" w:firstRow="0" w:lastRow="0" w:firstColumn="0" w:lastColumn="0" w:oddVBand="0" w:evenVBand="0" w:oddHBand="0" w:evenHBand="0" w:firstRowFirstColumn="0" w:firstRowLastColumn="0" w:lastRowFirstColumn="0" w:lastRowLastColumn="0"/>
+              <w:rPr>
+                <w:rFonts w:ascii="Calibri" w:hAnsi="Calibri" w:cs="Calibri"/>
+                <w:sz w:val="18"/>
+                <w:szCs w:val="18"/>
+                <w:lang w:val="en-US"/>
+              </w:rPr>
+            </w:pPr>
+            <w:r>
+              <w:rPr>
+                <w:rFonts w:ascii="Calibri" w:hAnsi="Calibri" w:cs="Calibri"/>
+                <w:sz w:val="18"/>
+                <w:szCs w:val="18"/>
+                <w:lang w:val="en-US"/>
+              </w:rPr>
+              <w:t>[0.00]</w:t>
+            </w:r>
+          </w:p>
+        </w:tc>
+        <w:tc>
+          <w:tcPr>
+            <w:tcW w:w="1120" w:type="dxa"/>
+          </w:tcPr>
+          <w:p>
+            <w:pPr>
+              <w:spacing w:line="276" w:lineRule="auto"/>
+              <w:jc w:val="center"/>
+              <w:cnfStyle w:val="000000000000" w:firstRow="0" w:lastRow="0" w:firstColumn="0" w:lastColumn="0" w:oddVBand="0" w:evenVBand="0" w:oddHBand="0" w:evenHBand="0" w:firstRowFirstColumn="0" w:firstRowLastColumn="0" w:lastRowFirstColumn="0" w:lastRowLastColumn="0"/>
+              <w:rPr>
+                <w:rFonts w:ascii="Calibri" w:hAnsi="Calibri" w:cs="Calibri"/>
+                <w:sz w:val="18"/>
+                <w:szCs w:val="18"/>
+                <w:lang w:val="en-US"/>
+              </w:rPr>
+            </w:pPr>
+            <w:r>
+              <w:rPr>
+                <w:rFonts w:ascii="Calibri" w:hAnsi="Calibri" w:cs="Calibri"/>
+                <w:sz w:val="18"/>
+                <w:szCs w:val="18"/>
+                <w:lang w:val="en-US"/>
+              </w:rPr>
+              <w:t>[0.00]</w:t>
+            </w:r>
+          </w:p>
+        </w:tc>
+        <w:tc>
+          <w:tcPr>
+            <w:tcW w:w="1120" w:type="dxa"/>
+          </w:tcPr>
+          <w:p>
+            <w:pPr>
+              <w:spacing w:line="276" w:lineRule="auto"/>
+              <w:jc w:val="center"/>
+              <w:cnfStyle w:val="000000000000" w:firstRow="0" w:lastRow="0" w:firstColumn="0" w:lastColumn="0" w:oddVBand="0" w:evenVBand="0" w:oddHBand="0" w:evenHBand="0" w:firstRowFirstColumn="0" w:firstRowLastColumn="0" w:lastRowFirstColumn="0" w:lastRowLastColumn="0"/>
+              <w:rPr>
+                <w:rFonts w:ascii="Calibri" w:hAnsi="Calibri" w:cs="Calibri"/>
+                <w:sz w:val="18"/>
+                <w:szCs w:val="18"/>
+                <w:lang w:val="en-US"/>
+              </w:rPr>
+            </w:pPr>
+            <w:r>
+              <w:rPr>
+                <w:rFonts w:ascii="Calibri" w:hAnsi="Calibri" w:cs="Calibri"/>
+                <w:sz w:val="18"/>
+                <w:szCs w:val="18"/>
+                <w:lang w:val="en-US"/>
+              </w:rPr>
+              <w:t>[0.00]</w:t>
+            </w:r>
+          </w:p>
+        </w:tc>
+      </w:tr>
+      <w:tr>
+        <w:trPr>
+          <w:cnfStyle w:val="000000100000" w:firstRow="0" w:lastRow="0" w:firstColumn="0" w:lastColumn="0" w:oddVBand="0" w:evenVBand="0" w:oddHBand="1" w:evenHBand="0" w:firstRowFirstColumn="0" w:firstRowLastColumn="0" w:lastRowFirstColumn="0" w:lastRowLastColumn="0"/>
+        </w:trPr>
+        <w:tc>
+          <w:tcPr>
+            <w:cnfStyle w:val="001000000000" w:firstRow="0" w:lastRow="0" w:firstColumn="1" w:lastColumn="0" w:oddVBand="0" w:evenVBand="0" w:oddHBand="0" w:evenHBand="0" w:firstRowFirstColumn="0" w:firstRowLastColumn="0" w:lastRowFirstColumn="0" w:lastRowLastColumn="0"/>
+            <w:tcW w:w="2306" w:type="dxa"/>
+          </w:tcPr>
+          <w:p>
+            <w:pPr>
+              <w:spacing w:line="276" w:lineRule="auto"/>
+              <w:rPr>
+                <w:rFonts w:ascii="Calibri" w:hAnsi="Calibri" w:cs="Calibri"/>
+                <w:sz w:val="22"/>
+                <w:szCs w:val="22"/>
+                <w:lang w:val="en-US"/>
+              </w:rPr>
+            </w:pPr>
+            <w:r>
+              <w:rPr>
+                <w:rFonts w:ascii="Calibri" w:hAnsi="Calibri" w:cs="Calibri"/>
+                <w:sz w:val="22"/>
+                <w:szCs w:val="22"/>
+                <w:lang w:val="en-US"/>
+              </w:rPr>
+              <w:t>Sharpe</w:t>
+            </w:r>
+          </w:p>
+        </w:tc>
+        <w:tc>
+          <w:tcPr>
+            <w:tcW w:w="1120" w:type="dxa"/>
+          </w:tcPr>
+          <w:p>
+            <w:pPr>
+              <w:spacing w:line="276" w:lineRule="auto"/>
+              <w:jc w:val="center"/>
+              <w:cnfStyle w:val="000000100000" w:firstRow="0" w:lastRow="0" w:firstColumn="0" w:lastColumn="0" w:oddVBand="0" w:evenVBand="0" w:oddHBand="1" w:evenHBand="0" w:firstRowFirstColumn="0" w:firstRowLastColumn="0" w:lastRowFirstColumn="0" w:lastRowLastColumn="0"/>
+              <w:rPr>
+                <w:rFonts w:ascii="Calibri" w:hAnsi="Calibri" w:cs="Calibri"/>
+                <w:sz w:val="22"/>
+                <w:szCs w:val="22"/>
+                <w:lang w:val="en-US"/>
+              </w:rPr>
+            </w:pPr>
+            <w:r>
+              <w:rPr>
+                <w:rFonts w:ascii="Calibri" w:hAnsi="Calibri" w:cs="Calibri"/>
+                <w:sz w:val="22"/>
+                <w:szCs w:val="22"/>
+                <w:lang w:val="en-US"/>
+              </w:rPr>
+              <w:t>0.37</w:t>
+            </w:r>
+          </w:p>
+        </w:tc>
+        <w:tc>
+          <w:tcPr>
+            <w:tcW w:w="1120" w:type="dxa"/>
+          </w:tcPr>
+          <w:p>
+            <w:pPr>
+              <w:spacing w:line="276" w:lineRule="auto"/>
+              <w:jc w:val="center"/>
+              <w:cnfStyle w:val="000000100000" w:firstRow="0" w:lastRow="0" w:firstColumn="0" w:lastColumn="0" w:oddVBand="0" w:evenVBand="0" w:oddHBand="1" w:evenHBand="0" w:firstRowFirstColumn="0" w:firstRowLastColumn="0" w:lastRowFirstColumn="0" w:lastRowLastColumn="0"/>
+              <w:rPr>
+                <w:rFonts w:ascii="Calibri" w:hAnsi="Calibri" w:cs="Calibri"/>
+                <w:sz w:val="22"/>
+                <w:szCs w:val="22"/>
+                <w:lang w:val="en-US"/>
+              </w:rPr>
+            </w:pPr>
+            <w:r>
+              <w:rPr>
+                <w:rFonts w:ascii="Calibri" w:hAnsi="Calibri" w:cs="Calibri"/>
+                <w:sz w:val="22"/>
+                <w:szCs w:val="22"/>
+                <w:lang w:val="en-US"/>
+              </w:rPr>
+              <w:t>-0.05</w:t>
+            </w:r>
+          </w:p>
+        </w:tc>
+        <w:tc>
+          <w:tcPr>
+            <w:tcW w:w="1120" w:type="dxa"/>
+          </w:tcPr>
+          <w:p>
+            <w:pPr>
+              <w:spacing w:line="276" w:lineRule="auto"/>
+              <w:jc w:val="center"/>
+              <w:cnfStyle w:val="000000100000" w:firstRow="0" w:lastRow="0" w:firstColumn="0" w:lastColumn="0" w:oddVBand="0" w:evenVBand="0" w:oddHBand="1" w:evenHBand="0" w:firstRowFirstColumn="0" w:firstRowLastColumn="0" w:lastRowFirstColumn="0" w:lastRowLastColumn="0"/>
+              <w:rPr>
+                <w:rFonts w:ascii="Calibri" w:hAnsi="Calibri" w:cs="Calibri"/>
+                <w:sz w:val="22"/>
+                <w:szCs w:val="22"/>
+                <w:lang w:val="en-US"/>
+              </w:rPr>
+            </w:pPr>
+            <w:r>
+              <w:rPr>
+                <w:rFonts w:ascii="Calibri" w:hAnsi="Calibri" w:cs="Calibri"/>
+                <w:sz w:val="22"/>
+                <w:szCs w:val="22"/>
+                <w:lang w:val="en-US"/>
+              </w:rPr>
+              <w:t>-0.12</w:t>
+            </w:r>
+          </w:p>
+        </w:tc>
+        <w:tc>
+          <w:tcPr>
+            <w:tcW w:w="1120" w:type="dxa"/>
+          </w:tcPr>
+          <w:p>
+            <w:pPr>
+              <w:spacing w:line="276" w:lineRule="auto"/>
+              <w:jc w:val="center"/>
+              <w:cnfStyle w:val="000000100000" w:firstRow="0" w:lastRow="0" w:firstColumn="0" w:lastColumn="0" w:oddVBand="0" w:evenVBand="0" w:oddHBand="1" w:evenHBand="0" w:firstRowFirstColumn="0" w:firstRowLastColumn="0" w:lastRowFirstColumn="0" w:lastRowLastColumn="0"/>
+              <w:rPr>
+                <w:rFonts w:ascii="Calibri" w:hAnsi="Calibri" w:cs="Calibri"/>
+                <w:sz w:val="22"/>
+                <w:szCs w:val="22"/>
+                <w:lang w:val="en-US"/>
+              </w:rPr>
+            </w:pPr>
+            <w:r>
+              <w:rPr>
+                <w:rFonts w:ascii="Calibri" w:hAnsi="Calibri" w:cs="Calibri"/>
+                <w:sz w:val="22"/>
+                <w:szCs w:val="22"/>
+                <w:lang w:val="en-US"/>
+              </w:rPr>
+              <w:t>-0.10</w:t>
+            </w:r>
+          </w:p>
+        </w:tc>
+        <w:tc>
+          <w:tcPr>
+            <w:tcW w:w="1120" w:type="dxa"/>
+          </w:tcPr>
+          <w:p>
+            <w:pPr>
+              <w:spacing w:line="276" w:lineRule="auto"/>
+              <w:jc w:val="center"/>
+              <w:cnfStyle w:val="000000100000" w:firstRow="0" w:lastRow="0" w:firstColumn="0" w:lastColumn="0" w:oddVBand="0" w:evenVBand="0" w:oddHBand="1" w:evenHBand="0" w:firstRowFirstColumn="0" w:firstRowLastColumn="0" w:lastRowFirstColumn="0" w:lastRowLastColumn="0"/>
+              <w:rPr>
+                <w:rFonts w:ascii="Calibri" w:hAnsi="Calibri" w:cs="Calibri"/>
+                <w:sz w:val="22"/>
+                <w:szCs w:val="22"/>
+                <w:lang w:val="en-US"/>
+              </w:rPr>
+            </w:pPr>
+            <w:r>
+              <w:rPr>
+                <w:rFonts w:ascii="Calibri" w:hAnsi="Calibri" w:cs="Calibri"/>
+                <w:sz w:val="22"/>
+                <w:szCs w:val="22"/>
+                <w:lang w:val="en-US"/>
+              </w:rPr>
+              <w:t>-0.19</w:t>
+            </w:r>
+          </w:p>
+        </w:tc>
+        <w:tc>
+          <w:tcPr>
+            <w:tcW w:w="1120" w:type="dxa"/>
+          </w:tcPr>
+          <w:p>
+            <w:pPr>
+              <w:spacing w:line="276" w:lineRule="auto"/>
+              <w:jc w:val="center"/>
+              <w:cnfStyle w:val="000000100000" w:firstRow="0" w:lastRow="0" w:firstColumn="0" w:lastColumn="0" w:oddVBand="0" w:evenVBand="0" w:oddHBand="1" w:evenHBand="0" w:firstRowFirstColumn="0" w:firstRowLastColumn="0" w:lastRowFirstColumn="0" w:lastRowLastColumn="0"/>
+              <w:rPr>
+                <w:rFonts w:ascii="Calibri" w:hAnsi="Calibri" w:cs="Calibri"/>
+                <w:sz w:val="22"/>
+                <w:szCs w:val="22"/>
+                <w:lang w:val="en-US"/>
+              </w:rPr>
+            </w:pPr>
+            <w:r>
+              <w:rPr>
+                <w:rFonts w:ascii="Calibri" w:hAnsi="Calibri" w:cs="Calibri"/>
+                <w:sz w:val="22"/>
+                <w:szCs w:val="22"/>
+                <w:lang w:val="en-US"/>
+              </w:rPr>
+              <w:t>0.04</w:t>
+            </w:r>
+          </w:p>
+        </w:tc>
+      </w:tr>
+      <w:tr>
+        <w:tc>
+          <w:tcPr>
+            <w:cnfStyle w:val="001000000000" w:firstRow="0" w:lastRow="0" w:firstColumn="1" w:lastColumn="0" w:oddVBand="0" w:evenVBand="0" w:oddHBand="0" w:evenHBand="0" w:firstRowFirstColumn="0" w:firstRowLastColumn="0" w:lastRowFirstColumn="0" w:lastRowLastColumn="0"/>
+            <w:tcW w:w="2306" w:type="dxa"/>
+          </w:tcPr>
+          <w:p>
+            <w:pPr>
+              <w:spacing w:line="276" w:lineRule="auto"/>
+              <w:rPr>
+                <w:rFonts w:ascii="Calibri" w:hAnsi="Calibri" w:cs="Calibri"/>
+                <w:sz w:val="18"/>
+                <w:szCs w:val="18"/>
+                <w:lang w:val="en-US"/>
+              </w:rPr>
+            </w:pPr>
+            <w:r>
+              <w:rPr>
+                <w:rFonts w:ascii="Calibri" w:hAnsi="Calibri" w:cs="Calibri"/>
+                <w:sz w:val="18"/>
+                <w:szCs w:val="18"/>
+                <w:lang w:val="en-US"/>
+              </w:rPr>
+              <w:t>p-value</w:t>
+            </w:r>
+          </w:p>
+        </w:tc>
+        <w:tc>
+          <w:tcPr>
+            <w:tcW w:w="1120" w:type="dxa"/>
+          </w:tcPr>
+          <w:p>
+            <w:pPr>
+              <w:spacing w:line="276" w:lineRule="auto"/>
+              <w:jc w:val="center"/>
+              <w:cnfStyle w:val="000000000000" w:firstRow="0" w:lastRow="0" w:firstColumn="0" w:lastColumn="0" w:oddVBand="0" w:evenVBand="0" w:oddHBand="0" w:evenHBand="0" w:firstRowFirstColumn="0" w:firstRowLastColumn="0" w:lastRowFirstColumn="0" w:lastRowLastColumn="0"/>
+              <w:rPr>
+                <w:rFonts w:ascii="Calibri" w:hAnsi="Calibri" w:cs="Calibri"/>
+                <w:sz w:val="18"/>
+                <w:szCs w:val="18"/>
+                <w:lang w:val="en-US"/>
+              </w:rPr>
+            </w:pPr>
+            <w:r>
+              <w:rPr>
+                <w:rFonts w:ascii="Calibri" w:hAnsi="Calibri" w:cs="Calibri"/>
+                <w:sz w:val="18"/>
+                <w:szCs w:val="18"/>
+                <w:lang w:val="en-US"/>
+              </w:rPr>
+              <w:t>[0.00]</w:t>
+            </w:r>
+          </w:p>
+        </w:tc>
+        <w:tc>
+          <w:tcPr>
+            <w:tcW w:w="1120" w:type="dxa"/>
+          </w:tcPr>
+          <w:p>
+            <w:pPr>
+              <w:spacing w:line="276" w:lineRule="auto"/>
+              <w:jc w:val="center"/>
+              <w:cnfStyle w:val="000000000000" w:firstRow="0" w:lastRow="0" w:firstColumn="0" w:lastColumn="0" w:oddVBand="0" w:evenVBand="0" w:oddHBand="0" w:evenHBand="0" w:firstRowFirstColumn="0" w:firstRowLastColumn="0" w:lastRowFirstColumn="0" w:lastRowLastColumn="0"/>
+              <w:rPr>
+                <w:rFonts w:ascii="Calibri" w:hAnsi="Calibri" w:cs="Calibri"/>
+                <w:sz w:val="18"/>
+                <w:szCs w:val="18"/>
+                <w:lang w:val="en-US"/>
+              </w:rPr>
+            </w:pPr>
+            <w:r>
+              <w:rPr>
+                <w:rFonts w:ascii="Calibri" w:hAnsi="Calibri" w:cs="Calibri"/>
+                <w:sz w:val="18"/>
+                <w:szCs w:val="18"/>
+                <w:lang w:val="en-US"/>
+              </w:rPr>
+              <w:t>0.38</w:t>
+            </w:r>
+          </w:p>
+        </w:tc>
+        <w:tc>
+          <w:tcPr>
+            <w:tcW w:w="1120" w:type="dxa"/>
+          </w:tcPr>
+          <w:p>
+            <w:pPr>
+              <w:spacing w:line="276" w:lineRule="auto"/>
+              <w:jc w:val="center"/>
+              <w:cnfStyle w:val="000000000000" w:firstRow="0" w:lastRow="0" w:firstColumn="0" w:lastColumn="0" w:oddVBand="0" w:evenVBand="0" w:oddHBand="0" w:evenHBand="0" w:firstRowFirstColumn="0" w:firstRowLastColumn="0" w:lastRowFirstColumn="0" w:lastRowLastColumn="0"/>
+              <w:rPr>
+                <w:rFonts w:ascii="Calibri" w:hAnsi="Calibri" w:cs="Calibri"/>
+                <w:sz w:val="18"/>
+                <w:szCs w:val="18"/>
+                <w:lang w:val="en-US"/>
+              </w:rPr>
+            </w:pPr>
+            <w:r>
+              <w:rPr>
+                <w:rFonts w:ascii="Calibri" w:hAnsi="Calibri" w:cs="Calibri"/>
+                <w:sz w:val="18"/>
+                <w:szCs w:val="18"/>
+                <w:lang w:val="en-US"/>
+              </w:rPr>
+              <w:t>[0.05]</w:t>
+            </w:r>
+          </w:p>
+        </w:tc>
+        <w:tc>
+          <w:tcPr>
+            <w:tcW w:w="1120" w:type="dxa"/>
+          </w:tcPr>
+          <w:p>
+            <w:pPr>
+              <w:spacing w:line="276" w:lineRule="auto"/>
+              <w:jc w:val="center"/>
+              <w:cnfStyle w:val="000000000000" w:firstRow="0" w:lastRow="0" w:firstColumn="0" w:lastColumn="0" w:oddVBand="0" w:evenVBand="0" w:oddHBand="0" w:evenHBand="0" w:firstRowFirstColumn="0" w:firstRowLastColumn="0" w:lastRowFirstColumn="0" w:lastRowLastColumn="0"/>
+              <w:rPr>
+                <w:rFonts w:ascii="Calibri" w:hAnsi="Calibri" w:cs="Calibri"/>
+                <w:sz w:val="18"/>
+                <w:szCs w:val="18"/>
+                <w:lang w:val="en-US"/>
+              </w:rPr>
+            </w:pPr>
+            <w:r>
+              <w:rPr>
+                <w:rFonts w:ascii="Calibri" w:hAnsi="Calibri" w:cs="Calibri"/>
+                <w:sz w:val="18"/>
+                <w:szCs w:val="18"/>
+                <w:lang w:val="en-US"/>
+              </w:rPr>
+              <w:t>0.11</w:t>
+            </w:r>
+          </w:p>
+        </w:tc>
+        <w:tc>
+          <w:tcPr>
+            <w:tcW w:w="1120" w:type="dxa"/>
+          </w:tcPr>
+          <w:p>
+            <w:pPr>
+              <w:spacing w:line="276" w:lineRule="auto"/>
+              <w:jc w:val="center"/>
+              <w:cnfStyle w:val="000000000000" w:firstRow="0" w:lastRow="0" w:firstColumn="0" w:lastColumn="0" w:oddVBand="0" w:evenVBand="0" w:oddHBand="0" w:evenHBand="0" w:firstRowFirstColumn="0" w:firstRowLastColumn="0" w:lastRowFirstColumn="0" w:lastRowLastColumn="0"/>
+              <w:rPr>
+                <w:rFonts w:ascii="Calibri" w:hAnsi="Calibri" w:cs="Calibri"/>
+                <w:sz w:val="18"/>
+                <w:szCs w:val="18"/>
+                <w:lang w:val="en-US"/>
+              </w:rPr>
+            </w:pPr>
+            <w:r>
+              <w:rPr>
+                <w:rFonts w:ascii="Calibri" w:hAnsi="Calibri" w:cs="Calibri"/>
+                <w:sz w:val="18"/>
+                <w:szCs w:val="18"/>
+                <w:lang w:val="en-US"/>
+              </w:rPr>
+              <w:t>[0.00]</w:t>
+            </w:r>
+          </w:p>
+        </w:tc>
+        <w:tc>
+          <w:tcPr>
+            <w:tcW w:w="1120" w:type="dxa"/>
+          </w:tcPr>
+          <w:p>
+            <w:pPr>
+              <w:spacing w:line="276" w:lineRule="auto"/>
+              <w:jc w:val="center"/>
+              <w:cnfStyle w:val="000000000000" w:firstRow="0" w:lastRow="0" w:firstColumn="0" w:lastColumn="0" w:oddVBand="0" w:evenVBand="0" w:oddHBand="0" w:evenHBand="0" w:firstRowFirstColumn="0" w:firstRowLastColumn="0" w:lastRowFirstColumn="0" w:lastRowLastColumn="0"/>
+              <w:rPr>
+                <w:rFonts w:ascii="Calibri" w:hAnsi="Calibri" w:cs="Calibri"/>
+                <w:sz w:val="18"/>
+                <w:szCs w:val="18"/>
+                <w:lang w:val="en-US"/>
+              </w:rPr>
+            </w:pPr>
+            <w:r>
+              <w:rPr>
+                <w:rFonts w:ascii="Calibri" w:hAnsi="Calibri" w:cs="Calibri"/>
+                <w:sz w:val="18"/>
+                <w:szCs w:val="18"/>
+                <w:lang w:val="en-US"/>
+              </w:rPr>
+              <w:t>0.52</w:t>
+            </w:r>
+          </w:p>
+        </w:tc>
+      </w:tr>
+    </w:tbl>
+    <w:p>
+      <w:pPr>
+        <w:spacing w:after="0" w:line="276" w:lineRule="auto"/>
+        <w:rPr>
+          <w:rFonts w:ascii="Calibri" w:hAnsi="Calibri" w:cs="Calibri"/>
+          <w:i/>
+          <w:iCs/>
+          <w:sz w:val="22"/>
+          <w:szCs w:val="22"/>
+          <w:lang w:val="en-US"/>
+        </w:rPr>
+      </w:pPr>
+      <w:r>
+        <w:rPr>
+          <w:rFonts w:ascii="Calibri" w:hAnsi="Calibri" w:cs="Calibri"/>
+          <w:i/>
+          <w:iCs/>
+          <w:sz w:val="22"/>
+          <w:szCs w:val="22"/>
+          <w:lang w:val="en-US"/>
+        </w:rPr>
+        <w:t>*</w:t>
+      </w:r>
+      <w:proofErr w:type="gramStart"/>
+      <w:r>
+        <w:rPr>
+          <w:rFonts w:ascii="Calibri" w:hAnsi="Calibri" w:cs="Calibri"/>
+          <w:i/>
+          <w:iCs/>
+          <w:sz w:val="22"/>
+          <w:szCs w:val="22"/>
+          <w:lang w:val="en-US"/>
+        </w:rPr>
+        <w:t>all</w:t>
+      </w:r>
+      <w:proofErr w:type="gramEnd"/>
+      <w:r>
+        <w:rPr>
+          <w:rFonts w:ascii="Calibri" w:hAnsi="Calibri" w:cs="Calibri"/>
+          <w:i/>
+          <w:iCs/>
+          <w:sz w:val="22"/>
+          <w:szCs w:val="22"/>
+          <w:lang w:val="en-US"/>
+        </w:rPr>
+        <w:t xml:space="preserve"> statistics are reported monthly</w:t>
+      </w:r>
+      <w:r>
+        <w:rPr>
+          <w:rFonts w:ascii="Calibri" w:hAnsi="Calibri" w:cs="Calibri"/>
+          <w:i/>
+          <w:iCs/>
+          <w:sz w:val="22"/>
+          <w:szCs w:val="22"/>
+          <w:lang w:val="en-US"/>
+        </w:rPr>
+        <w:t>;</w:t>
+      </w:r>
+    </w:p>
+    <w:p>
+      <w:pPr>
+        <w:spacing w:after="0" w:line="276" w:lineRule="auto"/>
+        <w:rPr>
+          <w:rFonts w:ascii="Calibri" w:hAnsi="Calibri" w:cs="Calibri"/>
+          <w:i/>
+          <w:iCs/>
+          <w:sz w:val="22"/>
+          <w:szCs w:val="22"/>
+          <w:lang w:val="en-US"/>
+        </w:rPr>
+      </w:pPr>
+      <w:r>
+        <w:rPr>
+          <w:rFonts w:ascii="Calibri" w:hAnsi="Calibri" w:cs="Calibri"/>
+          <w:i/>
+          <w:iCs/>
+          <w:sz w:val="22"/>
+          <w:szCs w:val="22"/>
+          <w:lang w:val="en-US"/>
+        </w:rPr>
+        <w:t>The</w:t>
+      </w:r>
+      <w:r>
+        <w:rPr>
+          <w:rFonts w:ascii="Calibri" w:hAnsi="Calibri" w:cs="Calibri"/>
+          <w:i/>
+          <w:iCs/>
+          <w:sz w:val="22"/>
+          <w:szCs w:val="22"/>
+          <w:lang w:val="en-US"/>
+        </w:rPr>
+        <w:t xml:space="preserve"> statistics for each of the quantile portfolios (Exhibit 3) are included in the appendix.</w:t>
       </w:r>
     </w:p>
     <w:p>
@@ -1981,6 +4317,27 @@
     </w:p>
     <w:p>
       <w:pPr>
+        <w:rPr>
+          <w:rFonts w:ascii="Calibri" w:hAnsi="Calibri" w:cs="Calibri"/>
+          <w:sz w:val="22"/>
+          <w:szCs w:val="22"/>
+          <w:u w:val="single"/>
+          <w:lang w:val="en-US"/>
+        </w:rPr>
+      </w:pPr>
+      <w:r>
+        <w:rPr>
+          <w:rFonts w:ascii="Calibri" w:hAnsi="Calibri" w:cs="Calibri"/>
+          <w:sz w:val="22"/>
+          <w:szCs w:val="22"/>
+          <w:u w:val="single"/>
+          <w:lang w:val="en-US"/>
+        </w:rPr>
+        <w:br w:type="page"/>
+      </w:r>
+    </w:p>
+    <w:p>
+      <w:pPr>
         <w:spacing w:after="0" w:line="276" w:lineRule="auto"/>
         <w:rPr>
           <w:rFonts w:ascii="Calibri" w:hAnsi="Calibri" w:cs="Calibri"/>
@@ -2068,7 +4425,7 @@
           <w:noProof/>
         </w:rPr>
         <w:drawing>
-          <wp:inline distT="0" distB="0" distL="0" distR="0" wp14:anchorId="6F199611" wp14:editId="0C69CAB8">
+          <wp:inline distT="0" distB="0" distL="0" distR="0" wp14:anchorId="6F199611" wp14:editId="7B4D675B">
             <wp:extent cx="2557463" cy="340579"/>
             <wp:effectExtent l="0" t="0" r="0" b="2540"/>
             <wp:docPr id="893264742" name="Picture 2" descr="A black background with a black square&#10;&#10;Description automatically generated with medium confidence"/>
@@ -3267,6 +5624,7 @@
       <w:r>
         <w:rPr>
           <w:rFonts w:ascii="Calibri" w:hAnsi="Calibri" w:cs="Calibri"/>
+          <w:noProof/>
           <w:sz w:val="22"/>
           <w:szCs w:val="22"/>
           <w:lang w:val="en-US"/>
@@ -4265,7 +6623,7 @@
           <w:lang w:val="en-US"/>
         </w:rPr>
         <w:drawing>
-          <wp:inline distT="0" distB="0" distL="0" distR="0" wp14:anchorId="6DC55E59" wp14:editId="562CB6B3">
+          <wp:inline distT="0" distB="0" distL="0" distR="0" wp14:anchorId="6DC55E59" wp14:editId="6C8D1437">
             <wp:extent cx="5731510" cy="1309370"/>
             <wp:effectExtent l="0" t="0" r="0" b="0"/>
             <wp:docPr id="1336480081" name="Picture 3" descr="A screenshot of a graph&#10;&#10;Description automatically generated"/>
@@ -5682,7 +8040,7 @@
           <w:lang w:val="en-US"/>
         </w:rPr>
         <w:drawing>
-          <wp:inline distT="0" distB="0" distL="0" distR="0" wp14:anchorId="7022572E" wp14:editId="3B0BFE6F">
+          <wp:inline distT="0" distB="0" distL="0" distR="0" wp14:anchorId="7022572E" wp14:editId="40934363">
             <wp:extent cx="2721769" cy="2768125"/>
             <wp:effectExtent l="0" t="0" r="0" b="635"/>
             <wp:docPr id="824414417" name="Picture 1" descr="A screenshot of a black screen&#10;&#10;Description automatically generated"/>
@@ -7279,6 +9637,837 @@
       </w:tblBorders>
     </w:tblPr>
   </w:style>
+  <w:style w:type="table" w:styleId="PlainTable3">
+    <w:name w:val="Plain Table 3"/>
+    <w:basedOn w:val="TableNormal"/>
+    <w:uiPriority w:val="43"/>
+    <w:rsid w:val="00487499"/>
+    <w:pPr>
+      <w:spacing w:after="0" w:line="240" w:lineRule="auto"/>
+    </w:pPr>
+    <w:tblPr>
+      <w:tblStyleRowBandSize w:val="1"/>
+      <w:tblStyleColBandSize w:val="1"/>
+    </w:tblPr>
+    <w:tblStylePr w:type="firstRow">
+      <w:rPr>
+        <w:b/>
+        <w:bCs/>
+        <w:caps/>
+      </w:rPr>
+      <w:tblPr/>
+      <w:tcPr>
+        <w:tcBorders>
+          <w:bottom w:val="single" w:sz="4" w:space="0" w:color="7F7F7F" w:themeColor="text1" w:themeTint="80"/>
+        </w:tcBorders>
+      </w:tcPr>
+    </w:tblStylePr>
+    <w:tblStylePr w:type="lastRow">
+      <w:rPr>
+        <w:b/>
+        <w:bCs/>
+        <w:caps/>
+      </w:rPr>
+      <w:tblPr/>
+      <w:tcPr>
+        <w:tcBorders>
+          <w:top w:val="nil"/>
+        </w:tcBorders>
+      </w:tcPr>
+    </w:tblStylePr>
+    <w:tblStylePr w:type="firstCol">
+      <w:rPr>
+        <w:b/>
+        <w:bCs/>
+        <w:caps/>
+      </w:rPr>
+      <w:tblPr/>
+      <w:tcPr>
+        <w:tcBorders>
+          <w:right w:val="single" w:sz="4" w:space="0" w:color="7F7F7F" w:themeColor="text1" w:themeTint="80"/>
+        </w:tcBorders>
+      </w:tcPr>
+    </w:tblStylePr>
+    <w:tblStylePr w:type="lastCol">
+      <w:rPr>
+        <w:b/>
+        <w:bCs/>
+        <w:caps/>
+      </w:rPr>
+      <w:tblPr/>
+      <w:tcPr>
+        <w:tcBorders>
+          <w:left w:val="nil"/>
+        </w:tcBorders>
+      </w:tcPr>
+    </w:tblStylePr>
+    <w:tblStylePr w:type="band1Vert">
+      <w:tblPr/>
+      <w:tcPr>
+        <w:shd w:val="clear" w:color="auto" w:fill="F2F2F2" w:themeFill="background1" w:themeFillShade="F2"/>
+      </w:tcPr>
+    </w:tblStylePr>
+    <w:tblStylePr w:type="band1Horz">
+      <w:tblPr/>
+      <w:tcPr>
+        <w:shd w:val="clear" w:color="auto" w:fill="F2F2F2" w:themeFill="background1" w:themeFillShade="F2"/>
+      </w:tcPr>
+    </w:tblStylePr>
+    <w:tblStylePr w:type="neCell">
+      <w:tblPr/>
+      <w:tcPr>
+        <w:tcBorders>
+          <w:left w:val="nil"/>
+        </w:tcBorders>
+      </w:tcPr>
+    </w:tblStylePr>
+    <w:tblStylePr w:type="nwCell">
+      <w:tblPr/>
+      <w:tcPr>
+        <w:tcBorders>
+          <w:right w:val="nil"/>
+        </w:tcBorders>
+      </w:tcPr>
+    </w:tblStylePr>
+  </w:style>
+  <w:style w:type="table" w:styleId="GridTable1Light">
+    <w:name w:val="Grid Table 1 Light"/>
+    <w:basedOn w:val="TableNormal"/>
+    <w:uiPriority w:val="46"/>
+    <w:rsid w:val="00487499"/>
+    <w:pPr>
+      <w:spacing w:after="0" w:line="240" w:lineRule="auto"/>
+    </w:pPr>
+    <w:tblPr>
+      <w:tblStyleRowBandSize w:val="1"/>
+      <w:tblStyleColBandSize w:val="1"/>
+      <w:tblBorders>
+        <w:top w:val="single" w:sz="4" w:space="0" w:color="999999" w:themeColor="text1" w:themeTint="66"/>
+        <w:left w:val="single" w:sz="4" w:space="0" w:color="999999" w:themeColor="text1" w:themeTint="66"/>
+        <w:bottom w:val="single" w:sz="4" w:space="0" w:color="999999" w:themeColor="text1" w:themeTint="66"/>
+        <w:right w:val="single" w:sz="4" w:space="0" w:color="999999" w:themeColor="text1" w:themeTint="66"/>
+        <w:insideH w:val="single" w:sz="4" w:space="0" w:color="999999" w:themeColor="text1" w:themeTint="66"/>
+        <w:insideV w:val="single" w:sz="4" w:space="0" w:color="999999" w:themeColor="text1" w:themeTint="66"/>
+      </w:tblBorders>
+    </w:tblPr>
+    <w:tblStylePr w:type="firstRow">
+      <w:rPr>
+        <w:b/>
+        <w:bCs/>
+      </w:rPr>
+      <w:tblPr/>
+      <w:tcPr>
+        <w:tcBorders>
+          <w:bottom w:val="single" w:sz="12" w:space="0" w:color="666666" w:themeColor="text1" w:themeTint="99"/>
+        </w:tcBorders>
+      </w:tcPr>
+    </w:tblStylePr>
+    <w:tblStylePr w:type="lastRow">
+      <w:rPr>
+        <w:b/>
+        <w:bCs/>
+      </w:rPr>
+      <w:tblPr/>
+      <w:tcPr>
+        <w:tcBorders>
+          <w:top w:val="double" w:sz="2" w:space="0" w:color="666666" w:themeColor="text1" w:themeTint="99"/>
+        </w:tcBorders>
+      </w:tcPr>
+    </w:tblStylePr>
+    <w:tblStylePr w:type="firstCol">
+      <w:rPr>
+        <w:b/>
+        <w:bCs/>
+      </w:rPr>
+    </w:tblStylePr>
+    <w:tblStylePr w:type="lastCol">
+      <w:rPr>
+        <w:b/>
+        <w:bCs/>
+      </w:rPr>
+    </w:tblStylePr>
+  </w:style>
+  <w:style w:type="table" w:styleId="PlainTable5">
+    <w:name w:val="Plain Table 5"/>
+    <w:basedOn w:val="TableNormal"/>
+    <w:uiPriority w:val="45"/>
+    <w:rsid w:val="00487499"/>
+    <w:pPr>
+      <w:spacing w:after="0" w:line="240" w:lineRule="auto"/>
+    </w:pPr>
+    <w:tblPr>
+      <w:tblStyleRowBandSize w:val="1"/>
+      <w:tblStyleColBandSize w:val="1"/>
+    </w:tblPr>
+    <w:tblStylePr w:type="firstRow">
+      <w:rPr>
+        <w:rFonts w:asciiTheme="majorHAnsi" w:eastAsiaTheme="majorEastAsia" w:hAnsiTheme="majorHAnsi" w:cstheme="majorBidi"/>
+        <w:i/>
+        <w:iCs/>
+        <w:sz w:val="26"/>
+      </w:rPr>
+      <w:tblPr/>
+      <w:tcPr>
+        <w:tcBorders>
+          <w:bottom w:val="single" w:sz="4" w:space="0" w:color="7F7F7F" w:themeColor="text1" w:themeTint="80"/>
+        </w:tcBorders>
+        <w:shd w:val="clear" w:color="auto" w:fill="FFFFFF" w:themeFill="background1"/>
+      </w:tcPr>
+    </w:tblStylePr>
+    <w:tblStylePr w:type="lastRow">
+      <w:rPr>
+        <w:rFonts w:asciiTheme="majorHAnsi" w:eastAsiaTheme="majorEastAsia" w:hAnsiTheme="majorHAnsi" w:cstheme="majorBidi"/>
+        <w:i/>
+        <w:iCs/>
+        <w:sz w:val="26"/>
+      </w:rPr>
+      <w:tblPr/>
+      <w:tcPr>
+        <w:tcBorders>
+          <w:top w:val="single" w:sz="4" w:space="0" w:color="7F7F7F" w:themeColor="text1" w:themeTint="80"/>
+        </w:tcBorders>
+        <w:shd w:val="clear" w:color="auto" w:fill="FFFFFF" w:themeFill="background1"/>
+      </w:tcPr>
+    </w:tblStylePr>
+    <w:tblStylePr w:type="firstCol">
+      <w:pPr>
+        <w:jc w:val="right"/>
+      </w:pPr>
+      <w:rPr>
+        <w:rFonts w:asciiTheme="majorHAnsi" w:eastAsiaTheme="majorEastAsia" w:hAnsiTheme="majorHAnsi" w:cstheme="majorBidi"/>
+        <w:i/>
+        <w:iCs/>
+        <w:sz w:val="26"/>
+      </w:rPr>
+      <w:tblPr/>
+      <w:tcPr>
+        <w:tcBorders>
+          <w:right w:val="single" w:sz="4" w:space="0" w:color="7F7F7F" w:themeColor="text1" w:themeTint="80"/>
+        </w:tcBorders>
+        <w:shd w:val="clear" w:color="auto" w:fill="FFFFFF" w:themeFill="background1"/>
+      </w:tcPr>
+    </w:tblStylePr>
+    <w:tblStylePr w:type="lastCol">
+      <w:rPr>
+        <w:rFonts w:asciiTheme="majorHAnsi" w:eastAsiaTheme="majorEastAsia" w:hAnsiTheme="majorHAnsi" w:cstheme="majorBidi"/>
+        <w:i/>
+        <w:iCs/>
+        <w:sz w:val="26"/>
+      </w:rPr>
+      <w:tblPr/>
+      <w:tcPr>
+        <w:tcBorders>
+          <w:left w:val="single" w:sz="4" w:space="0" w:color="7F7F7F" w:themeColor="text1" w:themeTint="80"/>
+        </w:tcBorders>
+        <w:shd w:val="clear" w:color="auto" w:fill="FFFFFF" w:themeFill="background1"/>
+      </w:tcPr>
+    </w:tblStylePr>
+    <w:tblStylePr w:type="band1Vert">
+      <w:tblPr/>
+      <w:tcPr>
+        <w:shd w:val="clear" w:color="auto" w:fill="F2F2F2" w:themeFill="background1" w:themeFillShade="F2"/>
+      </w:tcPr>
+    </w:tblStylePr>
+    <w:tblStylePr w:type="band1Horz">
+      <w:tblPr/>
+      <w:tcPr>
+        <w:shd w:val="clear" w:color="auto" w:fill="F2F2F2" w:themeFill="background1" w:themeFillShade="F2"/>
+      </w:tcPr>
+    </w:tblStylePr>
+    <w:tblStylePr w:type="neCell">
+      <w:tblPr/>
+      <w:tcPr>
+        <w:tcBorders>
+          <w:left w:val="nil"/>
+        </w:tcBorders>
+      </w:tcPr>
+    </w:tblStylePr>
+    <w:tblStylePr w:type="nwCell">
+      <w:tblPr/>
+      <w:tcPr>
+        <w:tcBorders>
+          <w:right w:val="nil"/>
+        </w:tcBorders>
+      </w:tcPr>
+    </w:tblStylePr>
+    <w:tblStylePr w:type="seCell">
+      <w:tblPr/>
+      <w:tcPr>
+        <w:tcBorders>
+          <w:left w:val="nil"/>
+        </w:tcBorders>
+      </w:tcPr>
+    </w:tblStylePr>
+    <w:tblStylePr w:type="swCell">
+      <w:tblPr/>
+      <w:tcPr>
+        <w:tcBorders>
+          <w:right w:val="nil"/>
+        </w:tcBorders>
+      </w:tcPr>
+    </w:tblStylePr>
+  </w:style>
+  <w:style w:type="table" w:styleId="ListTable7ColourfulAccent6">
+    <w:name w:val="List Table 7 Colorful Accent 6"/>
+    <w:basedOn w:val="TableNormal"/>
+    <w:uiPriority w:val="52"/>
+    <w:rsid w:val="00487499"/>
+    <w:pPr>
+      <w:spacing w:after="0" w:line="240" w:lineRule="auto"/>
+    </w:pPr>
+    <w:rPr>
+      <w:color w:val="3A7C22" w:themeColor="accent6" w:themeShade="BF"/>
+    </w:rPr>
+    <w:tblPr>
+      <w:tblStyleRowBandSize w:val="1"/>
+      <w:tblStyleColBandSize w:val="1"/>
+    </w:tblPr>
+    <w:tblStylePr w:type="firstRow">
+      <w:rPr>
+        <w:rFonts w:asciiTheme="majorHAnsi" w:eastAsiaTheme="majorEastAsia" w:hAnsiTheme="majorHAnsi" w:cstheme="majorBidi"/>
+        <w:i/>
+        <w:iCs/>
+        <w:sz w:val="26"/>
+      </w:rPr>
+      <w:tblPr/>
+      <w:tcPr>
+        <w:tcBorders>
+          <w:bottom w:val="single" w:sz="4" w:space="0" w:color="4EA72E" w:themeColor="accent6"/>
+        </w:tcBorders>
+        <w:shd w:val="clear" w:color="auto" w:fill="FFFFFF" w:themeFill="background1"/>
+      </w:tcPr>
+    </w:tblStylePr>
+    <w:tblStylePr w:type="lastRow">
+      <w:rPr>
+        <w:rFonts w:asciiTheme="majorHAnsi" w:eastAsiaTheme="majorEastAsia" w:hAnsiTheme="majorHAnsi" w:cstheme="majorBidi"/>
+        <w:i/>
+        <w:iCs/>
+        <w:sz w:val="26"/>
+      </w:rPr>
+      <w:tblPr/>
+      <w:tcPr>
+        <w:tcBorders>
+          <w:top w:val="single" w:sz="4" w:space="0" w:color="4EA72E" w:themeColor="accent6"/>
+        </w:tcBorders>
+        <w:shd w:val="clear" w:color="auto" w:fill="FFFFFF" w:themeFill="background1"/>
+      </w:tcPr>
+    </w:tblStylePr>
+    <w:tblStylePr w:type="firstCol">
+      <w:pPr>
+        <w:jc w:val="right"/>
+      </w:pPr>
+      <w:rPr>
+        <w:rFonts w:asciiTheme="majorHAnsi" w:eastAsiaTheme="majorEastAsia" w:hAnsiTheme="majorHAnsi" w:cstheme="majorBidi"/>
+        <w:i/>
+        <w:iCs/>
+        <w:sz w:val="26"/>
+      </w:rPr>
+      <w:tblPr/>
+      <w:tcPr>
+        <w:tcBorders>
+          <w:right w:val="single" w:sz="4" w:space="0" w:color="4EA72E" w:themeColor="accent6"/>
+        </w:tcBorders>
+        <w:shd w:val="clear" w:color="auto" w:fill="FFFFFF" w:themeFill="background1"/>
+      </w:tcPr>
+    </w:tblStylePr>
+    <w:tblStylePr w:type="lastCol">
+      <w:rPr>
+        <w:rFonts w:asciiTheme="majorHAnsi" w:eastAsiaTheme="majorEastAsia" w:hAnsiTheme="majorHAnsi" w:cstheme="majorBidi"/>
+        <w:i/>
+        <w:iCs/>
+        <w:sz w:val="26"/>
+      </w:rPr>
+      <w:tblPr/>
+      <w:tcPr>
+        <w:tcBorders>
+          <w:left w:val="single" w:sz="4" w:space="0" w:color="4EA72E" w:themeColor="accent6"/>
+        </w:tcBorders>
+        <w:shd w:val="clear" w:color="auto" w:fill="FFFFFF" w:themeFill="background1"/>
+      </w:tcPr>
+    </w:tblStylePr>
+    <w:tblStylePr w:type="band1Vert">
+      <w:tblPr/>
+      <w:tcPr>
+        <w:shd w:val="clear" w:color="auto" w:fill="D9F2D0" w:themeFill="accent6" w:themeFillTint="33"/>
+      </w:tcPr>
+    </w:tblStylePr>
+    <w:tblStylePr w:type="band1Horz">
+      <w:tblPr/>
+      <w:tcPr>
+        <w:shd w:val="clear" w:color="auto" w:fill="D9F2D0" w:themeFill="accent6" w:themeFillTint="33"/>
+      </w:tcPr>
+    </w:tblStylePr>
+    <w:tblStylePr w:type="neCell">
+      <w:tblPr/>
+      <w:tcPr>
+        <w:tcBorders>
+          <w:left w:val="nil"/>
+        </w:tcBorders>
+      </w:tcPr>
+    </w:tblStylePr>
+    <w:tblStylePr w:type="nwCell">
+      <w:tblPr/>
+      <w:tcPr>
+        <w:tcBorders>
+          <w:right w:val="nil"/>
+        </w:tcBorders>
+      </w:tcPr>
+    </w:tblStylePr>
+    <w:tblStylePr w:type="seCell">
+      <w:tblPr/>
+      <w:tcPr>
+        <w:tcBorders>
+          <w:left w:val="nil"/>
+        </w:tcBorders>
+      </w:tcPr>
+    </w:tblStylePr>
+    <w:tblStylePr w:type="swCell">
+      <w:tblPr/>
+      <w:tcPr>
+        <w:tcBorders>
+          <w:right w:val="nil"/>
+        </w:tcBorders>
+      </w:tcPr>
+    </w:tblStylePr>
+  </w:style>
+  <w:style w:type="table" w:styleId="ListTable7Colourful">
+    <w:name w:val="List Table 7 Colorful"/>
+    <w:basedOn w:val="TableNormal"/>
+    <w:uiPriority w:val="52"/>
+    <w:rsid w:val="00487499"/>
+    <w:pPr>
+      <w:spacing w:after="0" w:line="240" w:lineRule="auto"/>
+    </w:pPr>
+    <w:rPr>
+      <w:color w:val="000000" w:themeColor="text1"/>
+    </w:rPr>
+    <w:tblPr>
+      <w:tblStyleRowBandSize w:val="1"/>
+      <w:tblStyleColBandSize w:val="1"/>
+    </w:tblPr>
+    <w:tblStylePr w:type="firstRow">
+      <w:rPr>
+        <w:rFonts w:asciiTheme="majorHAnsi" w:eastAsiaTheme="majorEastAsia" w:hAnsiTheme="majorHAnsi" w:cstheme="majorBidi"/>
+        <w:i/>
+        <w:iCs/>
+        <w:sz w:val="26"/>
+      </w:rPr>
+      <w:tblPr/>
+      <w:tcPr>
+        <w:tcBorders>
+          <w:bottom w:val="single" w:sz="4" w:space="0" w:color="000000" w:themeColor="text1"/>
+        </w:tcBorders>
+        <w:shd w:val="clear" w:color="auto" w:fill="FFFFFF" w:themeFill="background1"/>
+      </w:tcPr>
+    </w:tblStylePr>
+    <w:tblStylePr w:type="lastRow">
+      <w:rPr>
+        <w:rFonts w:asciiTheme="majorHAnsi" w:eastAsiaTheme="majorEastAsia" w:hAnsiTheme="majorHAnsi" w:cstheme="majorBidi"/>
+        <w:i/>
+        <w:iCs/>
+        <w:sz w:val="26"/>
+      </w:rPr>
+      <w:tblPr/>
+      <w:tcPr>
+        <w:tcBorders>
+          <w:top w:val="single" w:sz="4" w:space="0" w:color="000000" w:themeColor="text1"/>
+        </w:tcBorders>
+        <w:shd w:val="clear" w:color="auto" w:fill="FFFFFF" w:themeFill="background1"/>
+      </w:tcPr>
+    </w:tblStylePr>
+    <w:tblStylePr w:type="firstCol">
+      <w:pPr>
+        <w:jc w:val="right"/>
+      </w:pPr>
+      <w:rPr>
+        <w:rFonts w:asciiTheme="majorHAnsi" w:eastAsiaTheme="majorEastAsia" w:hAnsiTheme="majorHAnsi" w:cstheme="majorBidi"/>
+        <w:i/>
+        <w:iCs/>
+        <w:sz w:val="26"/>
+      </w:rPr>
+      <w:tblPr/>
+      <w:tcPr>
+        <w:tcBorders>
+          <w:right w:val="single" w:sz="4" w:space="0" w:color="000000" w:themeColor="text1"/>
+        </w:tcBorders>
+        <w:shd w:val="clear" w:color="auto" w:fill="FFFFFF" w:themeFill="background1"/>
+      </w:tcPr>
+    </w:tblStylePr>
+    <w:tblStylePr w:type="lastCol">
+      <w:rPr>
+        <w:rFonts w:asciiTheme="majorHAnsi" w:eastAsiaTheme="majorEastAsia" w:hAnsiTheme="majorHAnsi" w:cstheme="majorBidi"/>
+        <w:i/>
+        <w:iCs/>
+        <w:sz w:val="26"/>
+      </w:rPr>
+      <w:tblPr/>
+      <w:tcPr>
+        <w:tcBorders>
+          <w:left w:val="single" w:sz="4" w:space="0" w:color="000000" w:themeColor="text1"/>
+        </w:tcBorders>
+        <w:shd w:val="clear" w:color="auto" w:fill="FFFFFF" w:themeFill="background1"/>
+      </w:tcPr>
+    </w:tblStylePr>
+    <w:tblStylePr w:type="band1Vert">
+      <w:tblPr/>
+      <w:tcPr>
+        <w:shd w:val="clear" w:color="auto" w:fill="CCCCCC" w:themeFill="text1" w:themeFillTint="33"/>
+      </w:tcPr>
+    </w:tblStylePr>
+    <w:tblStylePr w:type="band1Horz">
+      <w:tblPr/>
+      <w:tcPr>
+        <w:shd w:val="clear" w:color="auto" w:fill="CCCCCC" w:themeFill="text1" w:themeFillTint="33"/>
+      </w:tcPr>
+    </w:tblStylePr>
+    <w:tblStylePr w:type="neCell">
+      <w:tblPr/>
+      <w:tcPr>
+        <w:tcBorders>
+          <w:left w:val="nil"/>
+        </w:tcBorders>
+      </w:tcPr>
+    </w:tblStylePr>
+    <w:tblStylePr w:type="nwCell">
+      <w:tblPr/>
+      <w:tcPr>
+        <w:tcBorders>
+          <w:right w:val="nil"/>
+        </w:tcBorders>
+      </w:tcPr>
+    </w:tblStylePr>
+    <w:tblStylePr w:type="seCell">
+      <w:tblPr/>
+      <w:tcPr>
+        <w:tcBorders>
+          <w:left w:val="nil"/>
+        </w:tcBorders>
+      </w:tcPr>
+    </w:tblStylePr>
+    <w:tblStylePr w:type="swCell">
+      <w:tblPr/>
+      <w:tcPr>
+        <w:tcBorders>
+          <w:right w:val="nil"/>
+        </w:tcBorders>
+      </w:tcPr>
+    </w:tblStylePr>
+  </w:style>
+  <w:style w:type="table" w:styleId="ListTable7ColourfulAccent1">
+    <w:name w:val="List Table 7 Colorful Accent 1"/>
+    <w:basedOn w:val="TableNormal"/>
+    <w:uiPriority w:val="52"/>
+    <w:rsid w:val="00487499"/>
+    <w:pPr>
+      <w:spacing w:after="0" w:line="240" w:lineRule="auto"/>
+    </w:pPr>
+    <w:rPr>
+      <w:color w:val="0F4761" w:themeColor="accent1" w:themeShade="BF"/>
+    </w:rPr>
+    <w:tblPr>
+      <w:tblStyleRowBandSize w:val="1"/>
+      <w:tblStyleColBandSize w:val="1"/>
+    </w:tblPr>
+    <w:tblStylePr w:type="firstRow">
+      <w:rPr>
+        <w:rFonts w:asciiTheme="majorHAnsi" w:eastAsiaTheme="majorEastAsia" w:hAnsiTheme="majorHAnsi" w:cstheme="majorBidi"/>
+        <w:i/>
+        <w:iCs/>
+        <w:sz w:val="26"/>
+      </w:rPr>
+      <w:tblPr/>
+      <w:tcPr>
+        <w:tcBorders>
+          <w:bottom w:val="single" w:sz="4" w:space="0" w:color="156082" w:themeColor="accent1"/>
+        </w:tcBorders>
+        <w:shd w:val="clear" w:color="auto" w:fill="FFFFFF" w:themeFill="background1"/>
+      </w:tcPr>
+    </w:tblStylePr>
+    <w:tblStylePr w:type="lastRow">
+      <w:rPr>
+        <w:rFonts w:asciiTheme="majorHAnsi" w:eastAsiaTheme="majorEastAsia" w:hAnsiTheme="majorHAnsi" w:cstheme="majorBidi"/>
+        <w:i/>
+        <w:iCs/>
+        <w:sz w:val="26"/>
+      </w:rPr>
+      <w:tblPr/>
+      <w:tcPr>
+        <w:tcBorders>
+          <w:top w:val="single" w:sz="4" w:space="0" w:color="156082" w:themeColor="accent1"/>
+        </w:tcBorders>
+        <w:shd w:val="clear" w:color="auto" w:fill="FFFFFF" w:themeFill="background1"/>
+      </w:tcPr>
+    </w:tblStylePr>
+    <w:tblStylePr w:type="firstCol">
+      <w:pPr>
+        <w:jc w:val="right"/>
+      </w:pPr>
+      <w:rPr>
+        <w:rFonts w:asciiTheme="majorHAnsi" w:eastAsiaTheme="majorEastAsia" w:hAnsiTheme="majorHAnsi" w:cstheme="majorBidi"/>
+        <w:i/>
+        <w:iCs/>
+        <w:sz w:val="26"/>
+      </w:rPr>
+      <w:tblPr/>
+      <w:tcPr>
+        <w:tcBorders>
+          <w:right w:val="single" w:sz="4" w:space="0" w:color="156082" w:themeColor="accent1"/>
+        </w:tcBorders>
+        <w:shd w:val="clear" w:color="auto" w:fill="FFFFFF" w:themeFill="background1"/>
+      </w:tcPr>
+    </w:tblStylePr>
+    <w:tblStylePr w:type="lastCol">
+      <w:rPr>
+        <w:rFonts w:asciiTheme="majorHAnsi" w:eastAsiaTheme="majorEastAsia" w:hAnsiTheme="majorHAnsi" w:cstheme="majorBidi"/>
+        <w:i/>
+        <w:iCs/>
+        <w:sz w:val="26"/>
+      </w:rPr>
+      <w:tblPr/>
+      <w:tcPr>
+        <w:tcBorders>
+          <w:left w:val="single" w:sz="4" w:space="0" w:color="156082" w:themeColor="accent1"/>
+        </w:tcBorders>
+        <w:shd w:val="clear" w:color="auto" w:fill="FFFFFF" w:themeFill="background1"/>
+      </w:tcPr>
+    </w:tblStylePr>
+    <w:tblStylePr w:type="band1Vert">
+      <w:tblPr/>
+      <w:tcPr>
+        <w:shd w:val="clear" w:color="auto" w:fill="C1E4F5" w:themeFill="accent1" w:themeFillTint="33"/>
+      </w:tcPr>
+    </w:tblStylePr>
+    <w:tblStylePr w:type="band1Horz">
+      <w:tblPr/>
+      <w:tcPr>
+        <w:shd w:val="clear" w:color="auto" w:fill="C1E4F5" w:themeFill="accent1" w:themeFillTint="33"/>
+      </w:tcPr>
+    </w:tblStylePr>
+    <w:tblStylePr w:type="neCell">
+      <w:tblPr/>
+      <w:tcPr>
+        <w:tcBorders>
+          <w:left w:val="nil"/>
+        </w:tcBorders>
+      </w:tcPr>
+    </w:tblStylePr>
+    <w:tblStylePr w:type="nwCell">
+      <w:tblPr/>
+      <w:tcPr>
+        <w:tcBorders>
+          <w:right w:val="nil"/>
+        </w:tcBorders>
+      </w:tcPr>
+    </w:tblStylePr>
+    <w:tblStylePr w:type="seCell">
+      <w:tblPr/>
+      <w:tcPr>
+        <w:tcBorders>
+          <w:left w:val="nil"/>
+        </w:tcBorders>
+      </w:tcPr>
+    </w:tblStylePr>
+    <w:tblStylePr w:type="swCell">
+      <w:tblPr/>
+      <w:tcPr>
+        <w:tcBorders>
+          <w:right w:val="nil"/>
+        </w:tcBorders>
+      </w:tcPr>
+    </w:tblStylePr>
+  </w:style>
+  <w:style w:type="table" w:styleId="PlainTable4">
+    <w:name w:val="Plain Table 4"/>
+    <w:basedOn w:val="TableNormal"/>
+    <w:uiPriority w:val="44"/>
+    <w:rsid w:val="00487499"/>
+    <w:pPr>
+      <w:spacing w:after="0" w:line="240" w:lineRule="auto"/>
+    </w:pPr>
+    <w:tblPr>
+      <w:tblStyleRowBandSize w:val="1"/>
+      <w:tblStyleColBandSize w:val="1"/>
+    </w:tblPr>
+    <w:tblStylePr w:type="firstRow">
+      <w:rPr>
+        <w:b/>
+        <w:bCs/>
+      </w:rPr>
+    </w:tblStylePr>
+    <w:tblStylePr w:type="lastRow">
+      <w:rPr>
+        <w:b/>
+        <w:bCs/>
+      </w:rPr>
+    </w:tblStylePr>
+    <w:tblStylePr w:type="firstCol">
+      <w:rPr>
+        <w:b/>
+        <w:bCs/>
+      </w:rPr>
+    </w:tblStylePr>
+    <w:tblStylePr w:type="lastCol">
+      <w:rPr>
+        <w:b/>
+        <w:bCs/>
+      </w:rPr>
+    </w:tblStylePr>
+    <w:tblStylePr w:type="band1Vert">
+      <w:tblPr/>
+      <w:tcPr>
+        <w:shd w:val="clear" w:color="auto" w:fill="F2F2F2" w:themeFill="background1" w:themeFillShade="F2"/>
+      </w:tcPr>
+    </w:tblStylePr>
+    <w:tblStylePr w:type="band1Horz">
+      <w:tblPr/>
+      <w:tcPr>
+        <w:shd w:val="clear" w:color="auto" w:fill="F2F2F2" w:themeFill="background1" w:themeFillShade="F2"/>
+      </w:tcPr>
+    </w:tblStylePr>
+  </w:style>
+  <w:style w:type="table" w:styleId="PlainTable2">
+    <w:name w:val="Plain Table 2"/>
+    <w:basedOn w:val="TableNormal"/>
+    <w:uiPriority w:val="42"/>
+    <w:rsid w:val="00487499"/>
+    <w:pPr>
+      <w:spacing w:after="0" w:line="240" w:lineRule="auto"/>
+    </w:pPr>
+    <w:tblPr>
+      <w:tblStyleRowBandSize w:val="1"/>
+      <w:tblStyleColBandSize w:val="1"/>
+      <w:tblBorders>
+        <w:top w:val="single" w:sz="4" w:space="0" w:color="7F7F7F" w:themeColor="text1" w:themeTint="80"/>
+        <w:bottom w:val="single" w:sz="4" w:space="0" w:color="7F7F7F" w:themeColor="text1" w:themeTint="80"/>
+      </w:tblBorders>
+    </w:tblPr>
+    <w:tblStylePr w:type="firstRow">
+      <w:rPr>
+        <w:b/>
+        <w:bCs/>
+      </w:rPr>
+      <w:tblPr/>
+      <w:tcPr>
+        <w:tcBorders>
+          <w:bottom w:val="single" w:sz="4" w:space="0" w:color="7F7F7F" w:themeColor="text1" w:themeTint="80"/>
+        </w:tcBorders>
+      </w:tcPr>
+    </w:tblStylePr>
+    <w:tblStylePr w:type="lastRow">
+      <w:rPr>
+        <w:b/>
+        <w:bCs/>
+      </w:rPr>
+      <w:tblPr/>
+      <w:tcPr>
+        <w:tcBorders>
+          <w:top w:val="single" w:sz="4" w:space="0" w:color="7F7F7F" w:themeColor="text1" w:themeTint="80"/>
+        </w:tcBorders>
+      </w:tcPr>
+    </w:tblStylePr>
+    <w:tblStylePr w:type="firstCol">
+      <w:rPr>
+        <w:b/>
+        <w:bCs/>
+      </w:rPr>
+    </w:tblStylePr>
+    <w:tblStylePr w:type="lastCol">
+      <w:rPr>
+        <w:b/>
+        <w:bCs/>
+      </w:rPr>
+    </w:tblStylePr>
+    <w:tblStylePr w:type="band1Vert">
+      <w:tblPr/>
+      <w:tcPr>
+        <w:tcBorders>
+          <w:left w:val="single" w:sz="4" w:space="0" w:color="7F7F7F" w:themeColor="text1" w:themeTint="80"/>
+          <w:right w:val="single" w:sz="4" w:space="0" w:color="7F7F7F" w:themeColor="text1" w:themeTint="80"/>
+        </w:tcBorders>
+      </w:tcPr>
+    </w:tblStylePr>
+    <w:tblStylePr w:type="band2Vert">
+      <w:tblPr/>
+      <w:tcPr>
+        <w:tcBorders>
+          <w:left w:val="single" w:sz="4" w:space="0" w:color="7F7F7F" w:themeColor="text1" w:themeTint="80"/>
+          <w:right w:val="single" w:sz="4" w:space="0" w:color="7F7F7F" w:themeColor="text1" w:themeTint="80"/>
+        </w:tcBorders>
+      </w:tcPr>
+    </w:tblStylePr>
+    <w:tblStylePr w:type="band1Horz">
+      <w:tblPr/>
+      <w:tcPr>
+        <w:tcBorders>
+          <w:top w:val="single" w:sz="4" w:space="0" w:color="7F7F7F" w:themeColor="text1" w:themeTint="80"/>
+          <w:bottom w:val="single" w:sz="4" w:space="0" w:color="7F7F7F" w:themeColor="text1" w:themeTint="80"/>
+        </w:tcBorders>
+      </w:tcPr>
+    </w:tblStylePr>
+  </w:style>
+  <w:style w:type="table" w:styleId="PlainTable1">
+    <w:name w:val="Plain Table 1"/>
+    <w:basedOn w:val="TableNormal"/>
+    <w:uiPriority w:val="41"/>
+    <w:rsid w:val="00487499"/>
+    <w:pPr>
+      <w:spacing w:after="0" w:line="240" w:lineRule="auto"/>
+    </w:pPr>
+    <w:tblPr>
+      <w:tblStyleRowBandSize w:val="1"/>
+      <w:tblStyleColBandSize w:val="1"/>
+      <w:tblBorders>
+        <w:top w:val="single" w:sz="4" w:space="0" w:color="BFBFBF" w:themeColor="background1" w:themeShade="BF"/>
+        <w:left w:val="single" w:sz="4" w:space="0" w:color="BFBFBF" w:themeColor="background1" w:themeShade="BF"/>
+        <w:bottom w:val="single" w:sz="4" w:space="0" w:color="BFBFBF" w:themeColor="background1" w:themeShade="BF"/>
+        <w:right w:val="single" w:sz="4" w:space="0" w:color="BFBFBF" w:themeColor="background1" w:themeShade="BF"/>
+        <w:insideH w:val="single" w:sz="4" w:space="0" w:color="BFBFBF" w:themeColor="background1" w:themeShade="BF"/>
+        <w:insideV w:val="single" w:sz="4" w:space="0" w:color="BFBFBF" w:themeColor="background1" w:themeShade="BF"/>
+      </w:tblBorders>
+    </w:tblPr>
+    <w:tblStylePr w:type="firstRow">
+      <w:rPr>
+        <w:b/>
+        <w:bCs/>
+      </w:rPr>
+    </w:tblStylePr>
+    <w:tblStylePr w:type="lastRow">
+      <w:rPr>
+        <w:b/>
+        <w:bCs/>
+      </w:rPr>
+      <w:tblPr/>
+      <w:tcPr>
+        <w:tcBorders>
+          <w:top w:val="double" w:sz="4" w:space="0" w:color="BFBFBF" w:themeColor="background1" w:themeShade="BF"/>
+        </w:tcBorders>
+      </w:tcPr>
+    </w:tblStylePr>
+    <w:tblStylePr w:type="firstCol">
+      <w:rPr>
+        <w:b/>
+        <w:bCs/>
+      </w:rPr>
+    </w:tblStylePr>
+    <w:tblStylePr w:type="lastCol">
+      <w:rPr>
+        <w:b/>
+        <w:bCs/>
+      </w:rPr>
+    </w:tblStylePr>
+    <w:tblStylePr w:type="band1Vert">
+      <w:tblPr/>
+      <w:tcPr>
+        <w:shd w:val="clear" w:color="auto" w:fill="F2F2F2" w:themeFill="background1" w:themeFillShade="F2"/>
+      </w:tcPr>
+    </w:tblStylePr>
+    <w:tblStylePr w:type="band1Horz">
+      <w:tblPr/>
+      <w:tcPr>
+        <w:shd w:val="clear" w:color="auto" w:fill="F2F2F2" w:themeFill="background1" w:themeFillShade="F2"/>
+      </w:tcPr>
+    </w:tblStylePr>
+  </w:style>
 </w:styles>
 </file>
 

</xml_diff>

<commit_message>
A4 Fix Alpha Regression
</commit_message>
<xml_diff>
--- a/Assignment 4/Assignment 4 - Report.docx
+++ b/Assignment 4/Assignment 4 - Report.docx
@@ -221,21 +221,8 @@
           <w:szCs w:val="22"/>
           <w:lang w:val="en-US"/>
         </w:rPr>
-        <w:t xml:space="preserve">Assignment 4 – </w:t>
-      </w:r>
-      <w:proofErr w:type="spellStart"/>
-      <w:r>
-        <w:rPr>
-          <w:rFonts w:ascii="Calibri" w:hAnsi="Calibri" w:cs="Calibri"/>
-          <w:i/>
-          <w:iCs/>
-          <w:sz w:val="22"/>
-          <w:szCs w:val="22"/>
-          <w:lang w:val="en-US"/>
-        </w:rPr>
-        <w:t>Code.ipynb</w:t>
-      </w:r>
-      <w:proofErr w:type="spellEnd"/>
+        <w:t>Assignment 4 – Code.ipynb</w:t>
+      </w:r>
     </w:p>
     <w:p>
       <w:pPr>
@@ -385,27 +372,7 @@
           <w:szCs w:val="22"/>
           <w:lang w:val="en-US"/>
         </w:rPr>
-        <w:t xml:space="preserve">The code uses the [m, n, l] month rule to construct quintile portfolios for each of the six </w:t>
-      </w:r>
-      <w:proofErr w:type="spellStart"/>
-      <w:r>
-        <w:rPr>
-          <w:rFonts w:ascii="Calibri" w:hAnsi="Calibri" w:cs="Calibri"/>
-          <w:sz w:val="22"/>
-          <w:szCs w:val="22"/>
-          <w:lang w:val="en-US"/>
-        </w:rPr>
-        <w:t>winsorized</w:t>
-      </w:r>
-      <w:proofErr w:type="spellEnd"/>
-      <w:r>
-        <w:rPr>
-          <w:rFonts w:ascii="Calibri" w:hAnsi="Calibri" w:cs="Calibri"/>
-          <w:sz w:val="22"/>
-          <w:szCs w:val="22"/>
-          <w:lang w:val="en-US"/>
-        </w:rPr>
-        <w:t xml:space="preserve"> factors from Assignment 3 for the period Jan 2000 – Nov 2021. The code </w:t>
+        <w:t xml:space="preserve">The code uses the [m, n, l] month rule to construct quintile portfolios for each of the six winsorized factors from Assignment 3 for the period Jan 2000 – Nov 2021. The code </w:t>
       </w:r>
       <w:proofErr w:type="gramStart"/>
       <w:r>
@@ -547,7 +514,6 @@
         </w:rPr>
         <w:t xml:space="preserve">This is shown in the screenshot from the code below, where </w:t>
       </w:r>
-      <w:proofErr w:type="spellStart"/>
       <w:r>
         <w:rPr>
           <w:rFonts w:ascii="Calibri" w:hAnsi="Calibri" w:cs="Calibri"/>
@@ -557,19 +523,7 @@
           <w:szCs w:val="22"/>
           <w:lang w:val="en-US"/>
         </w:rPr>
-        <w:t>data_date</w:t>
-      </w:r>
-      <w:proofErr w:type="spellEnd"/>
-      <w:r>
-        <w:rPr>
-          <w:rFonts w:ascii="Calibri" w:hAnsi="Calibri" w:cs="Calibri"/>
-          <w:b/>
-          <w:bCs/>
-          <w:sz w:val="22"/>
-          <w:szCs w:val="22"/>
-          <w:lang w:val="en-US"/>
-        </w:rPr>
-        <w:t xml:space="preserve"> </w:t>
+        <w:t xml:space="preserve">data_date </w:t>
       </w:r>
       <w:r>
         <w:rPr>
@@ -816,7 +770,6 @@
           <w:lang w:val="en-US"/>
         </w:rPr>
       </w:pPr>
-      <w:proofErr w:type="spellStart"/>
       <w:r>
         <w:rPr>
           <w:rFonts w:ascii="Calibri" w:hAnsi="Calibri" w:cs="Calibri"/>
@@ -828,7 +781,6 @@
         </w:rPr>
         <w:t>lnSize_winsorized</w:t>
       </w:r>
-      <w:proofErr w:type="spellEnd"/>
     </w:p>
     <w:p>
       <w:pPr>
@@ -1161,7 +1113,6 @@
           <w:lang w:val="en-US"/>
         </w:rPr>
       </w:pPr>
-      <w:proofErr w:type="spellStart"/>
       <w:r>
         <w:rPr>
           <w:rFonts w:ascii="Calibri" w:hAnsi="Calibri" w:cs="Calibri"/>
@@ -1173,7 +1124,6 @@
         </w:rPr>
         <w:t>beta_winsorized</w:t>
       </w:r>
-      <w:proofErr w:type="spellEnd"/>
     </w:p>
     <w:p>
       <w:pPr>
@@ -1190,25 +1140,14 @@
           <w:lang w:val="en-US"/>
         </w:rPr>
       </w:pPr>
-      <w:proofErr w:type="spellStart"/>
-      <w:r>
-        <w:rPr>
-          <w:rFonts w:ascii="Calibri" w:hAnsi="Calibri" w:cs="Calibri"/>
-          <w:sz w:val="22"/>
-          <w:szCs w:val="22"/>
-          <w:lang w:val="en-US"/>
-        </w:rPr>
-        <w:t>Frazzini</w:t>
-      </w:r>
-      <w:proofErr w:type="spellEnd"/>
-      <w:r>
-        <w:rPr>
-          <w:rFonts w:ascii="Calibri" w:hAnsi="Calibri" w:cs="Calibri"/>
-          <w:sz w:val="22"/>
-          <w:szCs w:val="22"/>
-          <w:lang w:val="en-US"/>
-        </w:rPr>
-        <w:t xml:space="preserve"> and Pedersen argue that high-beta stocks are overbought due to the inherent leverage they </w:t>
+      <w:r>
+        <w:rPr>
+          <w:rFonts w:ascii="Calibri" w:hAnsi="Calibri" w:cs="Calibri"/>
+          <w:sz w:val="22"/>
+          <w:szCs w:val="22"/>
+          <w:lang w:val="en-US"/>
+        </w:rPr>
+        <w:t xml:space="preserve">Frazzini and Pedersen argue that high-beta stocks are overbought due to the inherent leverage they </w:t>
       </w:r>
       <w:proofErr w:type="gramStart"/>
       <w:r>
@@ -1348,7 +1287,6 @@
           <w:lang w:val="en-US"/>
         </w:rPr>
       </w:pPr>
-      <w:proofErr w:type="spellStart"/>
       <w:r>
         <w:rPr>
           <w:rFonts w:ascii="Calibri" w:hAnsi="Calibri" w:cs="Calibri"/>
@@ -1360,7 +1298,6 @@
         </w:rPr>
         <w:t>ivol_winsorized</w:t>
       </w:r>
-      <w:proofErr w:type="spellEnd"/>
     </w:p>
     <w:p>
       <w:pPr>
@@ -1465,67 +1402,7 @@
           <w:szCs w:val="22"/>
           <w:lang w:val="en-US"/>
         </w:rPr>
-        <w:t xml:space="preserve">Hou and </w:t>
-      </w:r>
-      <w:proofErr w:type="spellStart"/>
-      <w:r>
-        <w:rPr>
-          <w:rFonts w:ascii="Calibri" w:hAnsi="Calibri" w:cs="Calibri"/>
-          <w:sz w:val="22"/>
-          <w:szCs w:val="22"/>
-          <w:lang w:val="en-US"/>
-        </w:rPr>
-        <w:t>Loh</w:t>
-      </w:r>
-      <w:proofErr w:type="spellEnd"/>
-      <w:r>
-        <w:rPr>
-          <w:rFonts w:ascii="Calibri" w:hAnsi="Calibri" w:cs="Calibri"/>
-          <w:sz w:val="22"/>
-          <w:szCs w:val="22"/>
-          <w:lang w:val="en-US"/>
-        </w:rPr>
-        <w:t xml:space="preserve"> argue that investors' lottery preferences, market frictions, </w:t>
-      </w:r>
-      <w:proofErr w:type="spellStart"/>
-      <w:r>
-        <w:rPr>
-          <w:rFonts w:ascii="Calibri" w:hAnsi="Calibri" w:cs="Calibri"/>
-          <w:sz w:val="22"/>
-          <w:szCs w:val="22"/>
-          <w:lang w:val="en-US"/>
-        </w:rPr>
-        <w:t>etc</w:t>
-      </w:r>
-      <w:proofErr w:type="spellEnd"/>
-      <w:r>
-        <w:rPr>
-          <w:rFonts w:ascii="Calibri" w:hAnsi="Calibri" w:cs="Calibri"/>
-          <w:sz w:val="22"/>
-          <w:szCs w:val="22"/>
-          <w:lang w:val="en-US"/>
-        </w:rPr>
-        <w:t xml:space="preserve"> add excess demand for high </w:t>
-      </w:r>
-      <w:proofErr w:type="spellStart"/>
-      <w:r>
-        <w:rPr>
-          <w:rFonts w:ascii="Calibri" w:hAnsi="Calibri" w:cs="Calibri"/>
-          <w:sz w:val="22"/>
-          <w:szCs w:val="22"/>
-          <w:lang w:val="en-US"/>
-        </w:rPr>
-        <w:t>ivol</w:t>
-      </w:r>
-      <w:proofErr w:type="spellEnd"/>
-      <w:r>
-        <w:rPr>
-          <w:rFonts w:ascii="Calibri" w:hAnsi="Calibri" w:cs="Calibri"/>
-          <w:sz w:val="22"/>
-          <w:szCs w:val="22"/>
-          <w:lang w:val="en-US"/>
-        </w:rPr>
-        <w:t xml:space="preserve"> stocks, bidding up prices and reducing average </w:t>
+        <w:t xml:space="preserve">Hou and Loh argue that investors' lottery preferences, market frictions, etc add excess demand for high ivol stocks, bidding up prices and reducing average </w:t>
       </w:r>
       <w:proofErr w:type="gramStart"/>
       <w:r>
@@ -1572,39 +1449,8 @@
           <w:szCs w:val="22"/>
           <w:lang w:val="en-US"/>
         </w:rPr>
-        <w:t xml:space="preserve"> we want to short high </w:t>
-      </w:r>
-      <w:proofErr w:type="spellStart"/>
-      <w:r>
-        <w:rPr>
-          <w:rFonts w:ascii="Calibri" w:hAnsi="Calibri" w:cs="Calibri"/>
-          <w:sz w:val="22"/>
-          <w:szCs w:val="22"/>
-          <w:lang w:val="en-US"/>
-        </w:rPr>
-        <w:t>ivol</w:t>
-      </w:r>
-      <w:proofErr w:type="spellEnd"/>
-      <w:r>
-        <w:rPr>
-          <w:rFonts w:ascii="Calibri" w:hAnsi="Calibri" w:cs="Calibri"/>
-          <w:sz w:val="22"/>
-          <w:szCs w:val="22"/>
-          <w:lang w:val="en-US"/>
-        </w:rPr>
-        <w:t xml:space="preserve"> and long low </w:t>
-      </w:r>
-      <w:proofErr w:type="spellStart"/>
-      <w:r>
-        <w:rPr>
-          <w:rFonts w:ascii="Calibri" w:hAnsi="Calibri" w:cs="Calibri"/>
-          <w:sz w:val="22"/>
-          <w:szCs w:val="22"/>
-          <w:lang w:val="en-US"/>
-        </w:rPr>
-        <w:t>ivol</w:t>
-      </w:r>
-      <w:proofErr w:type="spellEnd"/>
+        <w:t xml:space="preserve"> we want to short high ivol and long low ivol</w:t>
+      </w:r>
     </w:p>
     <w:p>
       <w:pPr>
@@ -1660,7 +1506,6 @@
           <w:lang w:val="en-US"/>
         </w:rPr>
       </w:pPr>
-      <w:proofErr w:type="spellStart"/>
       <w:r>
         <w:rPr>
           <w:rFonts w:ascii="Calibri" w:hAnsi="Calibri" w:cs="Calibri"/>
@@ -1672,7 +1517,6 @@
         </w:rPr>
         <w:t>mom_winsorized</w:t>
       </w:r>
-      <w:proofErr w:type="spellEnd"/>
     </w:p>
     <w:p>
       <w:pPr>
@@ -1930,7 +1774,6 @@
                 <w:lang w:val="en-US"/>
               </w:rPr>
             </w:pPr>
-            <w:proofErr w:type="spellStart"/>
             <w:r>
               <w:rPr>
                 <w:rFonts w:ascii="Calibri" w:hAnsi="Calibri" w:cs="Calibri"/>
@@ -1944,7 +1787,6 @@
               </w:rPr>
               <w:t>lnSize</w:t>
             </w:r>
-            <w:proofErr w:type="spellEnd"/>
           </w:p>
         </w:tc>
         <w:tc>
@@ -2056,7 +1898,6 @@
                 <w:lang w:val="en-US"/>
               </w:rPr>
             </w:pPr>
-            <w:proofErr w:type="spellStart"/>
             <w:r>
               <w:rPr>
                 <w:rFonts w:ascii="Calibri" w:hAnsi="Calibri" w:cs="Calibri"/>
@@ -2070,7 +1911,6 @@
               </w:rPr>
               <w:t>ivol</w:t>
             </w:r>
-            <w:proofErr w:type="spellEnd"/>
           </w:p>
         </w:tc>
         <w:tc>
@@ -4425,7 +4265,7 @@
           <w:noProof/>
         </w:rPr>
         <w:drawing>
-          <wp:inline distT="0" distB="0" distL="0" distR="0" wp14:anchorId="6F199611" wp14:editId="7B4D675B">
+          <wp:inline distT="0" distB="0" distL="0" distR="0" wp14:anchorId="6F199611" wp14:editId="7B61FA55">
             <wp:extent cx="2557463" cy="340579"/>
             <wp:effectExtent l="0" t="0" r="0" b="2540"/>
             <wp:docPr id="893264742" name="Picture 2" descr="A black background with a black square&#10;&#10;Description automatically generated with medium confidence"/>
@@ -4503,47 +4343,7 @@
           <w:szCs w:val="22"/>
           <w:lang w:val="en-US"/>
         </w:rPr>
-        <w:t xml:space="preserve">Here, </w:t>
-      </w:r>
-      <w:proofErr w:type="spellStart"/>
-      <w:r>
-        <w:rPr>
-          <w:rFonts w:ascii="Calibri" w:hAnsi="Calibri" w:cs="Calibri"/>
-          <w:sz w:val="22"/>
-          <w:szCs w:val="22"/>
-          <w:lang w:val="en-US"/>
-        </w:rPr>
-        <w:t>beta_H</w:t>
-      </w:r>
-      <w:proofErr w:type="spellEnd"/>
-      <w:r>
-        <w:rPr>
-          <w:rFonts w:ascii="Calibri" w:hAnsi="Calibri" w:cs="Calibri"/>
-          <w:sz w:val="22"/>
-          <w:szCs w:val="22"/>
-          <w:lang w:val="en-US"/>
-        </w:rPr>
-        <w:t xml:space="preserve"> refers to our high beta (quintile 5) portfolio and </w:t>
-      </w:r>
-      <w:proofErr w:type="spellStart"/>
-      <w:r>
-        <w:rPr>
-          <w:rFonts w:ascii="Calibri" w:hAnsi="Calibri" w:cs="Calibri"/>
-          <w:sz w:val="22"/>
-          <w:szCs w:val="22"/>
-          <w:lang w:val="en-US"/>
-        </w:rPr>
-        <w:t>beta_L</w:t>
-      </w:r>
-      <w:proofErr w:type="spellEnd"/>
-      <w:r>
-        <w:rPr>
-          <w:rFonts w:ascii="Calibri" w:hAnsi="Calibri" w:cs="Calibri"/>
-          <w:sz w:val="22"/>
-          <w:szCs w:val="22"/>
-          <w:lang w:val="en-US"/>
-        </w:rPr>
-        <w:t xml:space="preserve"> refers to out low beta (quintile 1) portfolio. In our code, s</w:t>
+        <w:t>Here, beta_H refers to our high beta (quintile 5) portfolio and beta_L refers to out low beta (quintile 1) portfolio. In our code, s</w:t>
       </w:r>
       <w:r>
         <w:rPr>
@@ -5064,7 +4864,25 @@
           <w:szCs w:val="22"/>
           <w:lang w:val="en-US"/>
         </w:rPr>
-        <w:t>a) An equal-weighted portfolio comprising of the minimum volatility factor and the betting-against-beta factor has the following return characteristics:</w:t>
+        <w:t xml:space="preserve">a) An equal-weighted portfolio comprising of the minimum volatility factor </w:t>
+      </w:r>
+      <w:r>
+        <w:rPr>
+          <w:rFonts w:ascii="Calibri" w:hAnsi="Calibri" w:cs="Calibri"/>
+          <w:sz w:val="22"/>
+          <w:szCs w:val="22"/>
+          <w:lang w:val="en-US"/>
+        </w:rPr>
+        <w:t xml:space="preserve">(hedged ivol portfolio) </w:t>
+      </w:r>
+      <w:r>
+        <w:rPr>
+          <w:rFonts w:ascii="Calibri" w:hAnsi="Calibri" w:cs="Calibri"/>
+          <w:sz w:val="22"/>
+          <w:szCs w:val="22"/>
+          <w:lang w:val="en-US"/>
+        </w:rPr>
+        <w:t>and the betting-against-beta factor has the following return characteristics:</w:t>
       </w:r>
     </w:p>
     <w:p>
@@ -5286,68 +5104,26 @@
           <w:lang w:val="en-US"/>
         </w:rPr>
         <w:lastRenderedPageBreak/>
-        <w:t xml:space="preserve">Question 5 – </w:t>
-      </w:r>
-      <w:proofErr w:type="spellStart"/>
-      <w:r>
-        <w:rPr>
-          <w:rFonts w:ascii="Calibri" w:hAnsi="Calibri" w:cs="Calibri"/>
-          <w:sz w:val="22"/>
-          <w:szCs w:val="22"/>
-          <w:u w:val="single"/>
-          <w:lang w:val="en-US"/>
-        </w:rPr>
-        <w:t>Fama</w:t>
-      </w:r>
-      <w:proofErr w:type="spellEnd"/>
-      <w:r>
-        <w:rPr>
-          <w:rFonts w:ascii="Calibri" w:hAnsi="Calibri" w:cs="Calibri"/>
-          <w:sz w:val="22"/>
-          <w:szCs w:val="22"/>
-          <w:u w:val="single"/>
-          <w:lang w:val="en-US"/>
-        </w:rPr>
-        <w:t xml:space="preserve"> MacBeth Cross-Sectional Test</w:t>
-      </w:r>
-    </w:p>
-    <w:p>
-      <w:pPr>
-        <w:rPr>
-          <w:rFonts w:ascii="Calibri" w:hAnsi="Calibri" w:cs="Calibri"/>
-          <w:sz w:val="22"/>
-          <w:szCs w:val="22"/>
-          <w:lang w:val="en-US"/>
-        </w:rPr>
-      </w:pPr>
-      <w:r>
-        <w:rPr>
-          <w:rFonts w:ascii="Calibri" w:hAnsi="Calibri" w:cs="Calibri"/>
-          <w:sz w:val="22"/>
-          <w:szCs w:val="22"/>
-          <w:lang w:val="en-US"/>
-        </w:rPr>
-        <w:t>For each stock (</w:t>
-      </w:r>
-      <w:proofErr w:type="spellStart"/>
-      <w:r>
-        <w:rPr>
-          <w:rFonts w:ascii="Calibri" w:hAnsi="Calibri" w:cs="Calibri"/>
-          <w:sz w:val="22"/>
-          <w:szCs w:val="22"/>
-          <w:lang w:val="en-US"/>
-        </w:rPr>
-        <w:t>permno</w:t>
-      </w:r>
-      <w:proofErr w:type="spellEnd"/>
-      <w:r>
-        <w:rPr>
-          <w:rFonts w:ascii="Calibri" w:hAnsi="Calibri" w:cs="Calibri"/>
-          <w:sz w:val="22"/>
-          <w:szCs w:val="22"/>
-          <w:lang w:val="en-US"/>
-        </w:rPr>
-        <w:t>) we will run regression</w:t>
+        <w:t>Question 5 – Fama MacBeth Cross-Sectional Test</w:t>
+      </w:r>
+    </w:p>
+    <w:p>
+      <w:pPr>
+        <w:rPr>
+          <w:rFonts w:ascii="Calibri" w:hAnsi="Calibri" w:cs="Calibri"/>
+          <w:sz w:val="22"/>
+          <w:szCs w:val="22"/>
+          <w:lang w:val="en-US"/>
+        </w:rPr>
+      </w:pPr>
+      <w:r>
+        <w:rPr>
+          <w:rFonts w:ascii="Calibri" w:hAnsi="Calibri" w:cs="Calibri"/>
+          <w:sz w:val="22"/>
+          <w:szCs w:val="22"/>
+          <w:lang w:val="en-US"/>
+        </w:rPr>
+        <w:t>For each stock (permno) we will run regression</w:t>
       </w:r>
       <w:r>
         <w:rPr>
@@ -5365,67 +5141,7 @@
           <w:szCs w:val="22"/>
           <w:lang w:val="en-US"/>
         </w:rPr>
-        <w:t xml:space="preserve"> between the </w:t>
-      </w:r>
-      <w:proofErr w:type="spellStart"/>
-      <w:r>
-        <w:rPr>
-          <w:rFonts w:ascii="Calibri" w:hAnsi="Calibri" w:cs="Calibri"/>
-          <w:sz w:val="22"/>
-          <w:szCs w:val="22"/>
-          <w:lang w:val="en-US"/>
-        </w:rPr>
-        <w:t>winsorized</w:t>
-      </w:r>
-      <w:proofErr w:type="spellEnd"/>
-      <w:r>
-        <w:rPr>
-          <w:rFonts w:ascii="Calibri" w:hAnsi="Calibri" w:cs="Calibri"/>
-          <w:sz w:val="22"/>
-          <w:szCs w:val="22"/>
-          <w:lang w:val="en-US"/>
-        </w:rPr>
-        <w:t xml:space="preserve"> month t </w:t>
-      </w:r>
-      <w:proofErr w:type="spellStart"/>
-      <w:r>
-        <w:rPr>
-          <w:rFonts w:ascii="Calibri" w:hAnsi="Calibri" w:cs="Calibri"/>
-          <w:sz w:val="22"/>
-          <w:szCs w:val="22"/>
-          <w:lang w:val="en-US"/>
-        </w:rPr>
-        <w:t>ivol</w:t>
-      </w:r>
-      <w:proofErr w:type="spellEnd"/>
-      <w:r>
-        <w:rPr>
-          <w:rFonts w:ascii="Calibri" w:hAnsi="Calibri" w:cs="Calibri"/>
-          <w:sz w:val="22"/>
-          <w:szCs w:val="22"/>
-          <w:lang w:val="en-US"/>
-        </w:rPr>
-        <w:t xml:space="preserve"> + (CAPM beta, </w:t>
-      </w:r>
-      <w:proofErr w:type="spellStart"/>
-      <w:r>
-        <w:rPr>
-          <w:rFonts w:ascii="Calibri" w:hAnsi="Calibri" w:cs="Calibri"/>
-          <w:sz w:val="22"/>
-          <w:szCs w:val="22"/>
-          <w:lang w:val="en-US"/>
-        </w:rPr>
-        <w:t>logSize</w:t>
-      </w:r>
-      <w:proofErr w:type="spellEnd"/>
-      <w:r>
-        <w:rPr>
-          <w:rFonts w:ascii="Calibri" w:hAnsi="Calibri" w:cs="Calibri"/>
-          <w:sz w:val="22"/>
-          <w:szCs w:val="22"/>
-          <w:lang w:val="en-US"/>
-        </w:rPr>
-        <w:t>, book-to-market) to month t+1 returns</w:t>
+        <w:t xml:space="preserve"> between the winsorized month t ivol + (CAPM beta, logSize, book-to-market) to month t+1 returns</w:t>
       </w:r>
       <w:r>
         <w:rPr>
@@ -5461,146 +5177,26 @@
           <w:szCs w:val="22"/>
           <w:lang w:val="en-US"/>
         </w:rPr>
-        <w:t xml:space="preserve"> Note that our code uses the non-</w:t>
-      </w:r>
-      <w:proofErr w:type="spellStart"/>
-      <w:r>
-        <w:rPr>
-          <w:rFonts w:ascii="Calibri" w:hAnsi="Calibri" w:cs="Calibri"/>
-          <w:sz w:val="22"/>
-          <w:szCs w:val="22"/>
-          <w:lang w:val="en-US"/>
-        </w:rPr>
-        <w:t>winsorized</w:t>
-      </w:r>
-      <w:proofErr w:type="spellEnd"/>
-      <w:r>
-        <w:rPr>
-          <w:rFonts w:ascii="Calibri" w:hAnsi="Calibri" w:cs="Calibri"/>
-          <w:sz w:val="22"/>
-          <w:szCs w:val="22"/>
-          <w:lang w:val="en-US"/>
-        </w:rPr>
-        <w:t xml:space="preserve"> versions of the variables and does the </w:t>
-      </w:r>
-      <w:proofErr w:type="spellStart"/>
-      <w:r>
-        <w:rPr>
-          <w:rFonts w:ascii="Calibri" w:hAnsi="Calibri" w:cs="Calibri"/>
-          <w:sz w:val="22"/>
-          <w:szCs w:val="22"/>
-          <w:lang w:val="en-US"/>
-        </w:rPr>
-        <w:t>winsorization</w:t>
-      </w:r>
-      <w:proofErr w:type="spellEnd"/>
-      <w:r>
-        <w:rPr>
-          <w:rFonts w:ascii="Calibri" w:hAnsi="Calibri" w:cs="Calibri"/>
-          <w:sz w:val="22"/>
-          <w:szCs w:val="22"/>
-          <w:lang w:val="en-US"/>
-        </w:rPr>
-        <w:t xml:space="preserve"> per month (by clipping the top and bottom 3 standard deviations). Note that in addition to </w:t>
-      </w:r>
-      <w:proofErr w:type="spellStart"/>
-      <w:r>
-        <w:rPr>
-          <w:rFonts w:ascii="Calibri" w:hAnsi="Calibri" w:cs="Calibri"/>
-          <w:sz w:val="22"/>
-          <w:szCs w:val="22"/>
-          <w:lang w:val="en-US"/>
-        </w:rPr>
-        <w:t>winsorizing</w:t>
-      </w:r>
-      <w:proofErr w:type="spellEnd"/>
-      <w:r>
-        <w:rPr>
-          <w:rFonts w:ascii="Calibri" w:hAnsi="Calibri" w:cs="Calibri"/>
-          <w:sz w:val="22"/>
-          <w:szCs w:val="22"/>
-          <w:lang w:val="en-US"/>
-        </w:rPr>
-        <w:t xml:space="preserve"> the raw factors, we also </w:t>
-      </w:r>
-      <w:proofErr w:type="spellStart"/>
-      <w:r>
-        <w:rPr>
-          <w:rFonts w:ascii="Calibri" w:hAnsi="Calibri" w:cs="Calibri"/>
-          <w:sz w:val="22"/>
-          <w:szCs w:val="22"/>
-          <w:lang w:val="en-US"/>
-        </w:rPr>
-        <w:t>winsorize</w:t>
-      </w:r>
-      <w:proofErr w:type="spellEnd"/>
-      <w:r>
-        <w:rPr>
-          <w:rFonts w:ascii="Calibri" w:hAnsi="Calibri" w:cs="Calibri"/>
-          <w:sz w:val="22"/>
-          <w:szCs w:val="22"/>
-          <w:lang w:val="en-US"/>
-        </w:rPr>
-        <w:t xml:space="preserve"> the historical returns being analyzed to remove outliers in both variable classes.</w:t>
-      </w:r>
-    </w:p>
-    <w:p>
-      <w:pPr>
-        <w:rPr>
-          <w:rFonts w:ascii="Calibri" w:hAnsi="Calibri" w:cs="Calibri"/>
-          <w:sz w:val="22"/>
-          <w:szCs w:val="22"/>
-          <w:lang w:val="en-US"/>
-        </w:rPr>
-      </w:pPr>
-      <w:r>
-        <w:rPr>
-          <w:rFonts w:ascii="Calibri" w:hAnsi="Calibri" w:cs="Calibri"/>
-          <w:sz w:val="22"/>
-          <w:szCs w:val="22"/>
-          <w:lang w:val="en-US"/>
-        </w:rPr>
-        <w:t xml:space="preserve">Next, the second stage regression will be on the betas to calculate each of our corresponding </w:t>
-      </w:r>
-      <w:proofErr w:type="spellStart"/>
-      <w:r>
-        <w:rPr>
-          <w:rFonts w:ascii="Calibri" w:hAnsi="Calibri" w:cs="Calibri"/>
-          <w:sz w:val="22"/>
-          <w:szCs w:val="22"/>
-          <w:lang w:val="en-US"/>
-        </w:rPr>
-        <w:t>lambas</w:t>
-      </w:r>
-      <w:proofErr w:type="spellEnd"/>
-      <w:r>
-        <w:rPr>
-          <w:rFonts w:ascii="Calibri" w:hAnsi="Calibri" w:cs="Calibri"/>
-          <w:sz w:val="22"/>
-          <w:szCs w:val="22"/>
-          <w:lang w:val="en-US"/>
-        </w:rPr>
-        <w:t xml:space="preserve">, or the “price” of each of our factors. We aim to determine whether </w:t>
-      </w:r>
-      <w:proofErr w:type="spellStart"/>
-      <w:r>
-        <w:rPr>
-          <w:rFonts w:ascii="Calibri" w:hAnsi="Calibri" w:cs="Calibri"/>
-          <w:sz w:val="22"/>
-          <w:szCs w:val="22"/>
-          <w:lang w:val="en-US"/>
-        </w:rPr>
-        <w:t>our</w:t>
-      </w:r>
-      <w:proofErr w:type="spellEnd"/>
-      <w:r>
-        <w:rPr>
-          <w:rFonts w:ascii="Calibri" w:hAnsi="Calibri" w:cs="Calibri"/>
-          <w:sz w:val="22"/>
-          <w:szCs w:val="22"/>
-          <w:lang w:val="en-US"/>
-        </w:rPr>
-        <w:t xml:space="preserve"> not idiosyncratic volatility is priced significantly (lambda significantly different than 0). </w:t>
+        <w:t xml:space="preserve"> Note that our code uses the non-winsorized versions of the variables and does the winsorization per month (by clipping the top and bottom 3 standard deviations). Note that in addition to winsorizing the raw factors, we also winsorize the historical returns being analyzed to remove outliers in both variable classes.</w:t>
+      </w:r>
+    </w:p>
+    <w:p>
+      <w:pPr>
+        <w:rPr>
+          <w:rFonts w:ascii="Calibri" w:hAnsi="Calibri" w:cs="Calibri"/>
+          <w:sz w:val="22"/>
+          <w:szCs w:val="22"/>
+          <w:lang w:val="en-US"/>
+        </w:rPr>
+      </w:pPr>
+      <w:r>
+        <w:rPr>
+          <w:rFonts w:ascii="Calibri" w:hAnsi="Calibri" w:cs="Calibri"/>
+          <w:sz w:val="22"/>
+          <w:szCs w:val="22"/>
+          <w:lang w:val="en-US"/>
+        </w:rPr>
+        <w:t xml:space="preserve">Next, the second stage regression will be on the betas to calculate each of our corresponding lambas, or the “price” of each of our factors. We aim to determine whether our not idiosyncratic volatility is priced significantly (lambda significantly different than 0). </w:t>
       </w:r>
       <w:r>
         <w:rPr>
@@ -5719,27 +5315,7 @@
           <w:szCs w:val="22"/>
           <w:lang w:val="en-US"/>
         </w:rPr>
-        <w:t>The failure of our idiosyncratic volatility factor to be significantly priced, when modelled in conjunction with the other factors (</w:t>
-      </w:r>
-      <w:proofErr w:type="spellStart"/>
-      <w:r>
-        <w:rPr>
-          <w:rFonts w:ascii="Calibri" w:hAnsi="Calibri" w:cs="Calibri"/>
-          <w:sz w:val="22"/>
-          <w:szCs w:val="22"/>
-          <w:lang w:val="en-US"/>
-        </w:rPr>
-        <w:t>capm</w:t>
-      </w:r>
-      <w:proofErr w:type="spellEnd"/>
-      <w:r>
-        <w:rPr>
-          <w:rFonts w:ascii="Calibri" w:hAnsi="Calibri" w:cs="Calibri"/>
-          <w:sz w:val="22"/>
-          <w:szCs w:val="22"/>
-          <w:lang w:val="en-US"/>
-        </w:rPr>
-        <w:t xml:space="preserve"> beta, firm </w:t>
+        <w:t xml:space="preserve">The failure of our idiosyncratic volatility factor to be significantly priced, when modelled in conjunction with the other factors (capm beta, firm </w:t>
       </w:r>
       <w:proofErr w:type="gramStart"/>
       <w:r>
@@ -5846,7 +5422,25 @@
           <w:szCs w:val="22"/>
           <w:lang w:val="en-US"/>
         </w:rPr>
-        <w:t>Following the stock screening and cleaning procedures from the assignment, we obtain a dataset with the following summary statistics for monthly returns:</w:t>
+        <w:t>Following the stock screening and cleaning procedures from the assignment,</w:t>
+      </w:r>
+      <w:r>
+        <w:rPr>
+          <w:rFonts w:ascii="Calibri" w:hAnsi="Calibri" w:cs="Calibri"/>
+          <w:sz w:val="22"/>
+          <w:szCs w:val="22"/>
+          <w:lang w:val="en-US"/>
+        </w:rPr>
+        <w:t xml:space="preserve"> and detailed in the code,</w:t>
+      </w:r>
+      <w:r>
+        <w:rPr>
+          <w:rFonts w:ascii="Calibri" w:hAnsi="Calibri" w:cs="Calibri"/>
+          <w:sz w:val="22"/>
+          <w:szCs w:val="22"/>
+          <w:lang w:val="en-US"/>
+        </w:rPr>
+        <w:t xml:space="preserve"> we obtain a dataset with the following summary statistics for monthly returns:</w:t>
       </w:r>
     </w:p>
     <w:tbl>
@@ -6376,7 +5970,16 @@
           <w:szCs w:val="22"/>
           <w:lang w:val="en-US"/>
         </w:rPr>
-        <w:t>We see that overall, we have an overall monthly return of 0.69% that just misses the 95% significance level with (p = 0.06). It appears to match the market returns without having to put down any capital as this is a zero-cost portfolio.</w:t>
+        <w:t>We see that overall, we have an overall monthly return of 0.69% that just misses the 95% significance level with (p = 0.06). It appears to match the market returns without having to put down any capital as this is a zero-cost portfolio</w:t>
+      </w:r>
+      <w:r>
+        <w:rPr>
+          <w:rFonts w:ascii="Calibri" w:hAnsi="Calibri" w:cs="Calibri"/>
+          <w:sz w:val="22"/>
+          <w:szCs w:val="22"/>
+          <w:lang w:val="en-US"/>
+        </w:rPr>
+        <w:t>. This portfolio performs quite nicely.</w:t>
       </w:r>
     </w:p>
     <w:p>
@@ -6585,23 +6188,822 @@
           <w:lang w:val="en-US"/>
         </w:rPr>
       </w:pPr>
-    </w:p>
-    <w:p>
-      <w:pPr>
-        <w:rPr>
-          <w:rFonts w:ascii="Calibri" w:hAnsi="Calibri" w:cs="Calibri"/>
-          <w:sz w:val="22"/>
-          <w:szCs w:val="22"/>
-          <w:lang w:val="en-US"/>
-        </w:rPr>
-      </w:pPr>
-      <w:r>
-        <w:rPr>
-          <w:rFonts w:ascii="Calibri" w:hAnsi="Calibri" w:cs="Calibri"/>
-          <w:sz w:val="22"/>
-          <w:szCs w:val="22"/>
-          <w:lang w:val="en-US"/>
-        </w:rPr>
+      <w:r>
+        <w:rPr>
+          <w:rFonts w:ascii="Calibri" w:hAnsi="Calibri" w:cs="Calibri"/>
+          <w:sz w:val="22"/>
+          <w:szCs w:val="22"/>
+          <w:lang w:val="en-US"/>
+        </w:rPr>
+        <w:t>Compared to our hedged portfolio from Q1:</w:t>
+      </w:r>
+    </w:p>
+    <w:tbl>
+      <w:tblPr>
+        <w:tblStyle w:val="PlainTable5"/>
+        <w:tblW w:w="0" w:type="auto"/>
+        <w:tblLook w:val="04A0" w:firstRow="1" w:lastRow="0" w:firstColumn="1" w:lastColumn="0" w:noHBand="0" w:noVBand="1"/>
+      </w:tblPr>
+      <w:tblGrid>
+        <w:gridCol w:w="2306"/>
+        <w:gridCol w:w="1120"/>
+      </w:tblGrid>
+      <w:tr>
+        <w:trPr>
+          <w:cnfStyle w:val="100000000000" w:firstRow="1" w:lastRow="0" w:firstColumn="0" w:lastColumn="0" w:oddVBand="0" w:evenVBand="0" w:oddHBand="0" w:evenHBand="0" w:firstRowFirstColumn="0" w:firstRowLastColumn="0" w:lastRowFirstColumn="0" w:lastRowLastColumn="0"/>
+        </w:trPr>
+        <w:tc>
+          <w:tcPr>
+            <w:cnfStyle w:val="001000000100" w:firstRow="0" w:lastRow="0" w:firstColumn="1" w:lastColumn="0" w:oddVBand="0" w:evenVBand="0" w:oddHBand="0" w:evenHBand="0" w:firstRowFirstColumn="1" w:firstRowLastColumn="0" w:lastRowFirstColumn="0" w:lastRowLastColumn="0"/>
+            <w:tcW w:w="2306" w:type="dxa"/>
+          </w:tcPr>
+          <w:p>
+            <w:pPr>
+              <w:spacing w:line="276" w:lineRule="auto"/>
+              <w:rPr>
+                <w:rFonts w:ascii="Calibri" w:hAnsi="Calibri" w:cs="Calibri"/>
+                <w:sz w:val="22"/>
+                <w:szCs w:val="22"/>
+                <w:lang w:val="en-US"/>
+              </w:rPr>
+            </w:pPr>
+          </w:p>
+        </w:tc>
+        <w:tc>
+          <w:tcPr>
+            <w:tcW w:w="1120" w:type="dxa"/>
+          </w:tcPr>
+          <w:p>
+            <w:pPr>
+              <w:spacing w:line="276" w:lineRule="auto"/>
+              <w:jc w:val="center"/>
+              <w:cnfStyle w:val="100000000000" w:firstRow="1" w:lastRow="0" w:firstColumn="0" w:lastColumn="0" w:oddVBand="0" w:evenVBand="0" w:oddHBand="0" w:evenHBand="0" w:firstRowFirstColumn="0" w:firstRowLastColumn="0" w:lastRowFirstColumn="0" w:lastRowLastColumn="0"/>
+              <w:rPr>
+                <w:rFonts w:ascii="Calibri" w:hAnsi="Calibri" w:cs="Calibri"/>
+                <w:sz w:val="22"/>
+                <w:szCs w:val="22"/>
+                <w:lang w:val="en-US"/>
+              </w:rPr>
+            </w:pPr>
+            <w:r>
+              <w:rPr>
+                <w:rFonts w:ascii="Calibri" w:hAnsi="Calibri" w:cs="Calibri"/>
+                <w:b/>
+                <w:bCs/>
+                <w:i w:val="0"/>
+                <w:iCs w:val="0"/>
+                <w:sz w:val="22"/>
+                <w:szCs w:val="22"/>
+                <w:lang w:val="en-US"/>
+              </w:rPr>
+              <w:t>lnSize</w:t>
+            </w:r>
+          </w:p>
+        </w:tc>
+      </w:tr>
+      <w:tr>
+        <w:trPr>
+          <w:cnfStyle w:val="000000100000" w:firstRow="0" w:lastRow="0" w:firstColumn="0" w:lastColumn="0" w:oddVBand="0" w:evenVBand="0" w:oddHBand="1" w:evenHBand="0" w:firstRowFirstColumn="0" w:firstRowLastColumn="0" w:lastRowFirstColumn="0" w:lastRowLastColumn="0"/>
+        </w:trPr>
+        <w:tc>
+          <w:tcPr>
+            <w:cnfStyle w:val="001000000000" w:firstRow="0" w:lastRow="0" w:firstColumn="1" w:lastColumn="0" w:oddVBand="0" w:evenVBand="0" w:oddHBand="0" w:evenHBand="0" w:firstRowFirstColumn="0" w:firstRowLastColumn="0" w:lastRowFirstColumn="0" w:lastRowLastColumn="0"/>
+            <w:tcW w:w="2306" w:type="dxa"/>
+          </w:tcPr>
+          <w:p>
+            <w:pPr>
+              <w:spacing w:line="276" w:lineRule="auto"/>
+              <w:rPr>
+                <w:rFonts w:ascii="Calibri" w:hAnsi="Calibri" w:cs="Calibri"/>
+                <w:sz w:val="22"/>
+                <w:szCs w:val="22"/>
+                <w:lang w:val="en-US"/>
+              </w:rPr>
+            </w:pPr>
+            <w:r>
+              <w:rPr>
+                <w:rFonts w:ascii="Calibri" w:hAnsi="Calibri" w:cs="Calibri"/>
+                <w:sz w:val="22"/>
+                <w:szCs w:val="22"/>
+                <w:lang w:val="en-US"/>
+              </w:rPr>
+              <w:t>Overall Return (%)</w:t>
+            </w:r>
+          </w:p>
+        </w:tc>
+        <w:tc>
+          <w:tcPr>
+            <w:tcW w:w="1120" w:type="dxa"/>
+          </w:tcPr>
+          <w:p>
+            <w:pPr>
+              <w:spacing w:line="276" w:lineRule="auto"/>
+              <w:jc w:val="center"/>
+              <w:cnfStyle w:val="000000100000" w:firstRow="0" w:lastRow="0" w:firstColumn="0" w:lastColumn="0" w:oddVBand="0" w:evenVBand="0" w:oddHBand="1" w:evenHBand="0" w:firstRowFirstColumn="0" w:firstRowLastColumn="0" w:lastRowFirstColumn="0" w:lastRowLastColumn="0"/>
+              <w:rPr>
+                <w:rFonts w:ascii="Calibri" w:hAnsi="Calibri" w:cs="Calibri"/>
+                <w:sz w:val="22"/>
+                <w:szCs w:val="22"/>
+                <w:lang w:val="en-US"/>
+              </w:rPr>
+            </w:pPr>
+            <w:r>
+              <w:rPr>
+                <w:rFonts w:ascii="Calibri" w:hAnsi="Calibri" w:cs="Calibri"/>
+                <w:sz w:val="22"/>
+                <w:szCs w:val="22"/>
+                <w:lang w:val="en-US"/>
+              </w:rPr>
+              <w:t>2.63</w:t>
+            </w:r>
+          </w:p>
+        </w:tc>
+      </w:tr>
+      <w:tr>
+        <w:tc>
+          <w:tcPr>
+            <w:cnfStyle w:val="001000000000" w:firstRow="0" w:lastRow="0" w:firstColumn="1" w:lastColumn="0" w:oddVBand="0" w:evenVBand="0" w:oddHBand="0" w:evenHBand="0" w:firstRowFirstColumn="0" w:firstRowLastColumn="0" w:lastRowFirstColumn="0" w:lastRowLastColumn="0"/>
+            <w:tcW w:w="2306" w:type="dxa"/>
+          </w:tcPr>
+          <w:p>
+            <w:pPr>
+              <w:spacing w:line="276" w:lineRule="auto"/>
+              <w:rPr>
+                <w:rFonts w:ascii="Calibri" w:hAnsi="Calibri" w:cs="Calibri"/>
+                <w:sz w:val="18"/>
+                <w:szCs w:val="18"/>
+                <w:lang w:val="en-US"/>
+              </w:rPr>
+            </w:pPr>
+            <w:r>
+              <w:rPr>
+                <w:rFonts w:ascii="Calibri" w:hAnsi="Calibri" w:cs="Calibri"/>
+                <w:sz w:val="18"/>
+                <w:szCs w:val="18"/>
+                <w:lang w:val="en-US"/>
+              </w:rPr>
+              <w:t>p-value</w:t>
+            </w:r>
+          </w:p>
+        </w:tc>
+        <w:tc>
+          <w:tcPr>
+            <w:tcW w:w="1120" w:type="dxa"/>
+          </w:tcPr>
+          <w:p>
+            <w:pPr>
+              <w:spacing w:line="276" w:lineRule="auto"/>
+              <w:jc w:val="center"/>
+              <w:cnfStyle w:val="000000000000" w:firstRow="0" w:lastRow="0" w:firstColumn="0" w:lastColumn="0" w:oddVBand="0" w:evenVBand="0" w:oddHBand="0" w:evenHBand="0" w:firstRowFirstColumn="0" w:firstRowLastColumn="0" w:lastRowFirstColumn="0" w:lastRowLastColumn="0"/>
+              <w:rPr>
+                <w:rFonts w:ascii="Calibri" w:hAnsi="Calibri" w:cs="Calibri"/>
+                <w:sz w:val="18"/>
+                <w:szCs w:val="18"/>
+                <w:lang w:val="en-US"/>
+              </w:rPr>
+            </w:pPr>
+            <w:r>
+              <w:rPr>
+                <w:rFonts w:ascii="Calibri" w:hAnsi="Calibri" w:cs="Calibri"/>
+                <w:sz w:val="18"/>
+                <w:szCs w:val="18"/>
+                <w:lang w:val="en-US"/>
+              </w:rPr>
+              <w:t>[0.00]</w:t>
+            </w:r>
+          </w:p>
+        </w:tc>
+      </w:tr>
+      <w:tr>
+        <w:trPr>
+          <w:cnfStyle w:val="000000100000" w:firstRow="0" w:lastRow="0" w:firstColumn="0" w:lastColumn="0" w:oddVBand="0" w:evenVBand="0" w:oddHBand="1" w:evenHBand="0" w:firstRowFirstColumn="0" w:firstRowLastColumn="0" w:lastRowFirstColumn="0" w:lastRowLastColumn="0"/>
+        </w:trPr>
+        <w:tc>
+          <w:tcPr>
+            <w:cnfStyle w:val="001000000000" w:firstRow="0" w:lastRow="0" w:firstColumn="1" w:lastColumn="0" w:oddVBand="0" w:evenVBand="0" w:oddHBand="0" w:evenHBand="0" w:firstRowFirstColumn="0" w:firstRowLastColumn="0" w:lastRowFirstColumn="0" w:lastRowLastColumn="0"/>
+            <w:tcW w:w="2306" w:type="dxa"/>
+          </w:tcPr>
+          <w:p>
+            <w:pPr>
+              <w:spacing w:line="276" w:lineRule="auto"/>
+              <w:rPr>
+                <w:rFonts w:ascii="Calibri" w:hAnsi="Calibri" w:cs="Calibri"/>
+                <w:sz w:val="22"/>
+                <w:szCs w:val="22"/>
+                <w:lang w:val="en-US"/>
+              </w:rPr>
+            </w:pPr>
+            <w:r>
+              <w:rPr>
+                <w:rFonts w:ascii="Calibri" w:hAnsi="Calibri" w:cs="Calibri"/>
+                <w:sz w:val="22"/>
+                <w:szCs w:val="22"/>
+                <w:lang w:val="en-US"/>
+              </w:rPr>
+              <w:t>Excess Return (%)</w:t>
+            </w:r>
+          </w:p>
+        </w:tc>
+        <w:tc>
+          <w:tcPr>
+            <w:tcW w:w="1120" w:type="dxa"/>
+          </w:tcPr>
+          <w:p>
+            <w:pPr>
+              <w:spacing w:line="276" w:lineRule="auto"/>
+              <w:jc w:val="center"/>
+              <w:cnfStyle w:val="000000100000" w:firstRow="0" w:lastRow="0" w:firstColumn="0" w:lastColumn="0" w:oddVBand="0" w:evenVBand="0" w:oddHBand="1" w:evenHBand="0" w:firstRowFirstColumn="0" w:firstRowLastColumn="0" w:lastRowFirstColumn="0" w:lastRowLastColumn="0"/>
+              <w:rPr>
+                <w:rFonts w:ascii="Calibri" w:hAnsi="Calibri" w:cs="Calibri"/>
+                <w:sz w:val="22"/>
+                <w:szCs w:val="22"/>
+                <w:lang w:val="en-US"/>
+              </w:rPr>
+            </w:pPr>
+            <w:r>
+              <w:rPr>
+                <w:rFonts w:ascii="Calibri" w:hAnsi="Calibri" w:cs="Calibri"/>
+                <w:sz w:val="22"/>
+                <w:szCs w:val="22"/>
+                <w:lang w:val="en-US"/>
+              </w:rPr>
+              <w:t>2.02</w:t>
+            </w:r>
+          </w:p>
+        </w:tc>
+      </w:tr>
+      <w:tr>
+        <w:tc>
+          <w:tcPr>
+            <w:cnfStyle w:val="001000000000" w:firstRow="0" w:lastRow="0" w:firstColumn="1" w:lastColumn="0" w:oddVBand="0" w:evenVBand="0" w:oddHBand="0" w:evenHBand="0" w:firstRowFirstColumn="0" w:firstRowLastColumn="0" w:lastRowFirstColumn="0" w:lastRowLastColumn="0"/>
+            <w:tcW w:w="2306" w:type="dxa"/>
+          </w:tcPr>
+          <w:p>
+            <w:pPr>
+              <w:spacing w:line="276" w:lineRule="auto"/>
+              <w:rPr>
+                <w:rFonts w:ascii="Calibri" w:hAnsi="Calibri" w:cs="Calibri"/>
+                <w:sz w:val="18"/>
+                <w:szCs w:val="18"/>
+                <w:lang w:val="en-US"/>
+              </w:rPr>
+            </w:pPr>
+            <w:r>
+              <w:rPr>
+                <w:rFonts w:ascii="Calibri" w:hAnsi="Calibri" w:cs="Calibri"/>
+                <w:sz w:val="18"/>
+                <w:szCs w:val="18"/>
+                <w:lang w:val="en-US"/>
+              </w:rPr>
+              <w:t>p-value</w:t>
+            </w:r>
+          </w:p>
+        </w:tc>
+        <w:tc>
+          <w:tcPr>
+            <w:tcW w:w="1120" w:type="dxa"/>
+          </w:tcPr>
+          <w:p>
+            <w:pPr>
+              <w:spacing w:line="276" w:lineRule="auto"/>
+              <w:jc w:val="center"/>
+              <w:cnfStyle w:val="000000000000" w:firstRow="0" w:lastRow="0" w:firstColumn="0" w:lastColumn="0" w:oddVBand="0" w:evenVBand="0" w:oddHBand="0" w:evenHBand="0" w:firstRowFirstColumn="0" w:firstRowLastColumn="0" w:lastRowFirstColumn="0" w:lastRowLastColumn="0"/>
+              <w:rPr>
+                <w:rFonts w:ascii="Calibri" w:hAnsi="Calibri" w:cs="Calibri"/>
+                <w:sz w:val="18"/>
+                <w:szCs w:val="18"/>
+                <w:lang w:val="en-US"/>
+              </w:rPr>
+            </w:pPr>
+            <w:r>
+              <w:rPr>
+                <w:rFonts w:ascii="Calibri" w:hAnsi="Calibri" w:cs="Calibri"/>
+                <w:sz w:val="18"/>
+                <w:szCs w:val="18"/>
+                <w:lang w:val="en-US"/>
+              </w:rPr>
+              <w:t>[0.00]</w:t>
+            </w:r>
+          </w:p>
+        </w:tc>
+      </w:tr>
+      <w:tr>
+        <w:trPr>
+          <w:cnfStyle w:val="000000100000" w:firstRow="0" w:lastRow="0" w:firstColumn="0" w:lastColumn="0" w:oddVBand="0" w:evenVBand="0" w:oddHBand="1" w:evenHBand="0" w:firstRowFirstColumn="0" w:firstRowLastColumn="0" w:lastRowFirstColumn="0" w:lastRowLastColumn="0"/>
+        </w:trPr>
+        <w:tc>
+          <w:tcPr>
+            <w:cnfStyle w:val="001000000000" w:firstRow="0" w:lastRow="0" w:firstColumn="1" w:lastColumn="0" w:oddVBand="0" w:evenVBand="0" w:oddHBand="0" w:evenHBand="0" w:firstRowFirstColumn="0" w:firstRowLastColumn="0" w:lastRowFirstColumn="0" w:lastRowLastColumn="0"/>
+            <w:tcW w:w="2306" w:type="dxa"/>
+          </w:tcPr>
+          <w:p>
+            <w:pPr>
+              <w:spacing w:line="276" w:lineRule="auto"/>
+              <w:rPr>
+                <w:rFonts w:ascii="Calibri" w:hAnsi="Calibri" w:cs="Calibri"/>
+                <w:sz w:val="22"/>
+                <w:szCs w:val="22"/>
+                <w:lang w:val="en-US"/>
+              </w:rPr>
+            </w:pPr>
+            <w:r>
+              <w:rPr>
+                <w:rFonts w:ascii="Calibri" w:hAnsi="Calibri" w:cs="Calibri"/>
+                <w:sz w:val="22"/>
+                <w:szCs w:val="22"/>
+                <w:lang w:val="en-US"/>
+              </w:rPr>
+              <w:t>CAPM Alpha (%)</w:t>
+            </w:r>
+          </w:p>
+        </w:tc>
+        <w:tc>
+          <w:tcPr>
+            <w:tcW w:w="1120" w:type="dxa"/>
+          </w:tcPr>
+          <w:p>
+            <w:pPr>
+              <w:spacing w:line="276" w:lineRule="auto"/>
+              <w:jc w:val="center"/>
+              <w:cnfStyle w:val="000000100000" w:firstRow="0" w:lastRow="0" w:firstColumn="0" w:lastColumn="0" w:oddVBand="0" w:evenVBand="0" w:oddHBand="1" w:evenHBand="0" w:firstRowFirstColumn="0" w:firstRowLastColumn="0" w:lastRowFirstColumn="0" w:lastRowLastColumn="0"/>
+              <w:rPr>
+                <w:rFonts w:ascii="Calibri" w:hAnsi="Calibri" w:cs="Calibri"/>
+                <w:sz w:val="22"/>
+                <w:szCs w:val="22"/>
+                <w:lang w:val="en-US"/>
+              </w:rPr>
+            </w:pPr>
+            <w:r>
+              <w:rPr>
+                <w:rFonts w:ascii="Calibri" w:hAnsi="Calibri" w:cs="Calibri"/>
+                <w:sz w:val="22"/>
+                <w:szCs w:val="22"/>
+                <w:lang w:val="en-US"/>
+              </w:rPr>
+              <w:t>2.47</w:t>
+            </w:r>
+          </w:p>
+        </w:tc>
+      </w:tr>
+      <w:tr>
+        <w:tc>
+          <w:tcPr>
+            <w:cnfStyle w:val="001000000000" w:firstRow="0" w:lastRow="0" w:firstColumn="1" w:lastColumn="0" w:oddVBand="0" w:evenVBand="0" w:oddHBand="0" w:evenHBand="0" w:firstRowFirstColumn="0" w:firstRowLastColumn="0" w:lastRowFirstColumn="0" w:lastRowLastColumn="0"/>
+            <w:tcW w:w="2306" w:type="dxa"/>
+          </w:tcPr>
+          <w:p>
+            <w:pPr>
+              <w:spacing w:line="276" w:lineRule="auto"/>
+              <w:rPr>
+                <w:rFonts w:ascii="Calibri" w:hAnsi="Calibri" w:cs="Calibri"/>
+                <w:sz w:val="18"/>
+                <w:szCs w:val="18"/>
+                <w:lang w:val="en-US"/>
+              </w:rPr>
+            </w:pPr>
+            <w:r>
+              <w:rPr>
+                <w:rFonts w:ascii="Calibri" w:hAnsi="Calibri" w:cs="Calibri"/>
+                <w:sz w:val="18"/>
+                <w:szCs w:val="18"/>
+                <w:lang w:val="en-US"/>
+              </w:rPr>
+              <w:t>p-value</w:t>
+            </w:r>
+          </w:p>
+        </w:tc>
+        <w:tc>
+          <w:tcPr>
+            <w:tcW w:w="1120" w:type="dxa"/>
+          </w:tcPr>
+          <w:p>
+            <w:pPr>
+              <w:spacing w:line="276" w:lineRule="auto"/>
+              <w:jc w:val="center"/>
+              <w:cnfStyle w:val="000000000000" w:firstRow="0" w:lastRow="0" w:firstColumn="0" w:lastColumn="0" w:oddVBand="0" w:evenVBand="0" w:oddHBand="0" w:evenHBand="0" w:firstRowFirstColumn="0" w:firstRowLastColumn="0" w:lastRowFirstColumn="0" w:lastRowLastColumn="0"/>
+              <w:rPr>
+                <w:rFonts w:ascii="Calibri" w:hAnsi="Calibri" w:cs="Calibri"/>
+                <w:sz w:val="18"/>
+                <w:szCs w:val="18"/>
+                <w:lang w:val="en-US"/>
+              </w:rPr>
+            </w:pPr>
+            <w:r>
+              <w:rPr>
+                <w:rFonts w:ascii="Calibri" w:hAnsi="Calibri" w:cs="Calibri"/>
+                <w:sz w:val="18"/>
+                <w:szCs w:val="18"/>
+                <w:lang w:val="en-US"/>
+              </w:rPr>
+              <w:t>[0.00]</w:t>
+            </w:r>
+          </w:p>
+        </w:tc>
+      </w:tr>
+      <w:tr>
+        <w:trPr>
+          <w:cnfStyle w:val="000000100000" w:firstRow="0" w:lastRow="0" w:firstColumn="0" w:lastColumn="0" w:oddVBand="0" w:evenVBand="0" w:oddHBand="1" w:evenHBand="0" w:firstRowFirstColumn="0" w:firstRowLastColumn="0" w:lastRowFirstColumn="0" w:lastRowLastColumn="0"/>
+        </w:trPr>
+        <w:tc>
+          <w:tcPr>
+            <w:cnfStyle w:val="001000000000" w:firstRow="0" w:lastRow="0" w:firstColumn="1" w:lastColumn="0" w:oddVBand="0" w:evenVBand="0" w:oddHBand="0" w:evenHBand="0" w:firstRowFirstColumn="0" w:firstRowLastColumn="0" w:lastRowFirstColumn="0" w:lastRowLastColumn="0"/>
+            <w:tcW w:w="2306" w:type="dxa"/>
+          </w:tcPr>
+          <w:p>
+            <w:pPr>
+              <w:spacing w:line="276" w:lineRule="auto"/>
+              <w:rPr>
+                <w:rFonts w:ascii="Calibri" w:hAnsi="Calibri" w:cs="Calibri"/>
+                <w:sz w:val="22"/>
+                <w:szCs w:val="22"/>
+                <w:lang w:val="en-US"/>
+              </w:rPr>
+            </w:pPr>
+            <w:r>
+              <w:rPr>
+                <w:rFonts w:ascii="Calibri" w:hAnsi="Calibri" w:cs="Calibri"/>
+                <w:sz w:val="22"/>
+                <w:szCs w:val="22"/>
+                <w:lang w:val="en-US"/>
+              </w:rPr>
+              <w:t>FF4 Alpha (%)</w:t>
+            </w:r>
+          </w:p>
+        </w:tc>
+        <w:tc>
+          <w:tcPr>
+            <w:tcW w:w="1120" w:type="dxa"/>
+          </w:tcPr>
+          <w:p>
+            <w:pPr>
+              <w:spacing w:line="276" w:lineRule="auto"/>
+              <w:jc w:val="center"/>
+              <w:cnfStyle w:val="000000100000" w:firstRow="0" w:lastRow="0" w:firstColumn="0" w:lastColumn="0" w:oddVBand="0" w:evenVBand="0" w:oddHBand="1" w:evenHBand="0" w:firstRowFirstColumn="0" w:firstRowLastColumn="0" w:lastRowFirstColumn="0" w:lastRowLastColumn="0"/>
+              <w:rPr>
+                <w:rFonts w:ascii="Calibri" w:hAnsi="Calibri" w:cs="Calibri"/>
+                <w:sz w:val="22"/>
+                <w:szCs w:val="22"/>
+                <w:lang w:val="en-US"/>
+              </w:rPr>
+            </w:pPr>
+            <w:r>
+              <w:rPr>
+                <w:rFonts w:ascii="Calibri" w:hAnsi="Calibri" w:cs="Calibri"/>
+                <w:sz w:val="22"/>
+                <w:szCs w:val="22"/>
+                <w:lang w:val="en-US"/>
+              </w:rPr>
+              <w:t>2.17</w:t>
+            </w:r>
+          </w:p>
+        </w:tc>
+      </w:tr>
+      <w:tr>
+        <w:tc>
+          <w:tcPr>
+            <w:cnfStyle w:val="001000000000" w:firstRow="0" w:lastRow="0" w:firstColumn="1" w:lastColumn="0" w:oddVBand="0" w:evenVBand="0" w:oddHBand="0" w:evenHBand="0" w:firstRowFirstColumn="0" w:firstRowLastColumn="0" w:lastRowFirstColumn="0" w:lastRowLastColumn="0"/>
+            <w:tcW w:w="2306" w:type="dxa"/>
+          </w:tcPr>
+          <w:p>
+            <w:pPr>
+              <w:spacing w:line="276" w:lineRule="auto"/>
+              <w:rPr>
+                <w:rFonts w:ascii="Calibri" w:hAnsi="Calibri" w:cs="Calibri"/>
+                <w:sz w:val="18"/>
+                <w:szCs w:val="18"/>
+                <w:lang w:val="en-US"/>
+              </w:rPr>
+            </w:pPr>
+            <w:r>
+              <w:rPr>
+                <w:rFonts w:ascii="Calibri" w:hAnsi="Calibri" w:cs="Calibri"/>
+                <w:sz w:val="18"/>
+                <w:szCs w:val="18"/>
+                <w:lang w:val="en-US"/>
+              </w:rPr>
+              <w:t>p-value</w:t>
+            </w:r>
+          </w:p>
+        </w:tc>
+        <w:tc>
+          <w:tcPr>
+            <w:tcW w:w="1120" w:type="dxa"/>
+          </w:tcPr>
+          <w:p>
+            <w:pPr>
+              <w:spacing w:line="276" w:lineRule="auto"/>
+              <w:jc w:val="center"/>
+              <w:cnfStyle w:val="000000000000" w:firstRow="0" w:lastRow="0" w:firstColumn="0" w:lastColumn="0" w:oddVBand="0" w:evenVBand="0" w:oddHBand="0" w:evenHBand="0" w:firstRowFirstColumn="0" w:firstRowLastColumn="0" w:lastRowFirstColumn="0" w:lastRowLastColumn="0"/>
+              <w:rPr>
+                <w:rFonts w:ascii="Calibri" w:hAnsi="Calibri" w:cs="Calibri"/>
+                <w:sz w:val="18"/>
+                <w:szCs w:val="18"/>
+                <w:lang w:val="en-US"/>
+              </w:rPr>
+            </w:pPr>
+            <w:r>
+              <w:rPr>
+                <w:rFonts w:ascii="Calibri" w:hAnsi="Calibri" w:cs="Calibri"/>
+                <w:sz w:val="18"/>
+                <w:szCs w:val="18"/>
+                <w:lang w:val="en-US"/>
+              </w:rPr>
+              <w:t>[0.00]</w:t>
+            </w:r>
+          </w:p>
+        </w:tc>
+      </w:tr>
+      <w:tr>
+        <w:trPr>
+          <w:cnfStyle w:val="000000100000" w:firstRow="0" w:lastRow="0" w:firstColumn="0" w:lastColumn="0" w:oddVBand="0" w:evenVBand="0" w:oddHBand="1" w:evenHBand="0" w:firstRowFirstColumn="0" w:firstRowLastColumn="0" w:lastRowFirstColumn="0" w:lastRowLastColumn="0"/>
+        </w:trPr>
+        <w:tc>
+          <w:tcPr>
+            <w:cnfStyle w:val="001000000000" w:firstRow="0" w:lastRow="0" w:firstColumn="1" w:lastColumn="0" w:oddVBand="0" w:evenVBand="0" w:oddHBand="0" w:evenHBand="0" w:firstRowFirstColumn="0" w:firstRowLastColumn="0" w:lastRowFirstColumn="0" w:lastRowLastColumn="0"/>
+            <w:tcW w:w="2306" w:type="dxa"/>
+          </w:tcPr>
+          <w:p>
+            <w:pPr>
+              <w:spacing w:line="276" w:lineRule="auto"/>
+              <w:rPr>
+                <w:rFonts w:ascii="Calibri" w:hAnsi="Calibri" w:cs="Calibri"/>
+                <w:sz w:val="22"/>
+                <w:szCs w:val="22"/>
+                <w:lang w:val="en-US"/>
+              </w:rPr>
+            </w:pPr>
+            <w:r>
+              <w:rPr>
+                <w:rFonts w:ascii="Calibri" w:hAnsi="Calibri" w:cs="Calibri"/>
+                <w:sz w:val="22"/>
+                <w:szCs w:val="22"/>
+                <w:lang w:val="en-US"/>
+              </w:rPr>
+              <w:t>Sharpe</w:t>
+            </w:r>
+          </w:p>
+        </w:tc>
+        <w:tc>
+          <w:tcPr>
+            <w:tcW w:w="1120" w:type="dxa"/>
+          </w:tcPr>
+          <w:p>
+            <w:pPr>
+              <w:spacing w:line="276" w:lineRule="auto"/>
+              <w:jc w:val="center"/>
+              <w:cnfStyle w:val="000000100000" w:firstRow="0" w:lastRow="0" w:firstColumn="0" w:lastColumn="0" w:oddVBand="0" w:evenVBand="0" w:oddHBand="1" w:evenHBand="0" w:firstRowFirstColumn="0" w:firstRowLastColumn="0" w:lastRowFirstColumn="0" w:lastRowLastColumn="0"/>
+              <w:rPr>
+                <w:rFonts w:ascii="Calibri" w:hAnsi="Calibri" w:cs="Calibri"/>
+                <w:sz w:val="22"/>
+                <w:szCs w:val="22"/>
+                <w:lang w:val="en-US"/>
+              </w:rPr>
+            </w:pPr>
+            <w:r>
+              <w:rPr>
+                <w:rFonts w:ascii="Calibri" w:hAnsi="Calibri" w:cs="Calibri"/>
+                <w:sz w:val="22"/>
+                <w:szCs w:val="22"/>
+                <w:lang w:val="en-US"/>
+              </w:rPr>
+              <w:t>0.37</w:t>
+            </w:r>
+          </w:p>
+        </w:tc>
+      </w:tr>
+      <w:tr>
+        <w:tc>
+          <w:tcPr>
+            <w:cnfStyle w:val="001000000000" w:firstRow="0" w:lastRow="0" w:firstColumn="1" w:lastColumn="0" w:oddVBand="0" w:evenVBand="0" w:oddHBand="0" w:evenHBand="0" w:firstRowFirstColumn="0" w:firstRowLastColumn="0" w:lastRowFirstColumn="0" w:lastRowLastColumn="0"/>
+            <w:tcW w:w="2306" w:type="dxa"/>
+          </w:tcPr>
+          <w:p>
+            <w:pPr>
+              <w:spacing w:line="276" w:lineRule="auto"/>
+              <w:rPr>
+                <w:rFonts w:ascii="Calibri" w:hAnsi="Calibri" w:cs="Calibri"/>
+                <w:sz w:val="18"/>
+                <w:szCs w:val="18"/>
+                <w:lang w:val="en-US"/>
+              </w:rPr>
+            </w:pPr>
+            <w:r>
+              <w:rPr>
+                <w:rFonts w:ascii="Calibri" w:hAnsi="Calibri" w:cs="Calibri"/>
+                <w:sz w:val="18"/>
+                <w:szCs w:val="18"/>
+                <w:lang w:val="en-US"/>
+              </w:rPr>
+              <w:t>p-value</w:t>
+            </w:r>
+          </w:p>
+        </w:tc>
+        <w:tc>
+          <w:tcPr>
+            <w:tcW w:w="1120" w:type="dxa"/>
+          </w:tcPr>
+          <w:p>
+            <w:pPr>
+              <w:spacing w:line="276" w:lineRule="auto"/>
+              <w:jc w:val="center"/>
+              <w:cnfStyle w:val="000000000000" w:firstRow="0" w:lastRow="0" w:firstColumn="0" w:lastColumn="0" w:oddVBand="0" w:evenVBand="0" w:oddHBand="0" w:evenHBand="0" w:firstRowFirstColumn="0" w:firstRowLastColumn="0" w:lastRowFirstColumn="0" w:lastRowLastColumn="0"/>
+              <w:rPr>
+                <w:rFonts w:ascii="Calibri" w:hAnsi="Calibri" w:cs="Calibri"/>
+                <w:sz w:val="18"/>
+                <w:szCs w:val="18"/>
+                <w:lang w:val="en-US"/>
+              </w:rPr>
+            </w:pPr>
+            <w:r>
+              <w:rPr>
+                <w:rFonts w:ascii="Calibri" w:hAnsi="Calibri" w:cs="Calibri"/>
+                <w:sz w:val="18"/>
+                <w:szCs w:val="18"/>
+                <w:lang w:val="en-US"/>
+              </w:rPr>
+              <w:t>[0.00]</w:t>
+            </w:r>
+          </w:p>
+        </w:tc>
+      </w:tr>
+    </w:tbl>
+    <w:p>
+      <w:pPr>
+        <w:rPr>
+          <w:rFonts w:ascii="Calibri" w:hAnsi="Calibri" w:cs="Calibri"/>
+          <w:sz w:val="22"/>
+          <w:szCs w:val="22"/>
+          <w:lang w:val="en-US"/>
+        </w:rPr>
+      </w:pPr>
+    </w:p>
+    <w:p>
+      <w:pPr>
+        <w:rPr>
+          <w:rFonts w:ascii="Calibri" w:hAnsi="Calibri" w:cs="Calibri"/>
+          <w:sz w:val="22"/>
+          <w:szCs w:val="22"/>
+          <w:lang w:val="en-US"/>
+        </w:rPr>
+      </w:pPr>
+      <w:r>
+        <w:rPr>
+          <w:rFonts w:ascii="Calibri" w:hAnsi="Calibri" w:cs="Calibri"/>
+          <w:sz w:val="22"/>
+          <w:szCs w:val="22"/>
+          <w:lang w:val="en-US"/>
+        </w:rPr>
+        <w:t>Our hedged portfolio for size</w:t>
+      </w:r>
+      <w:r>
+        <w:rPr>
+          <w:rFonts w:ascii="Calibri" w:hAnsi="Calibri" w:cs="Calibri"/>
+          <w:sz w:val="22"/>
+          <w:szCs w:val="22"/>
+          <w:lang w:val="en-US"/>
+        </w:rPr>
+        <w:t xml:space="preserve"> using Nasdaq-100 stocks</w:t>
+      </w:r>
+      <w:r>
+        <w:rPr>
+          <w:rFonts w:ascii="Calibri" w:hAnsi="Calibri" w:cs="Calibri"/>
+          <w:sz w:val="22"/>
+          <w:szCs w:val="22"/>
+          <w:lang w:val="en-US"/>
+        </w:rPr>
+        <w:t xml:space="preserve"> </w:t>
+      </w:r>
+      <w:r>
+        <w:rPr>
+          <w:rFonts w:ascii="Calibri" w:hAnsi="Calibri" w:cs="Calibri"/>
+          <w:sz w:val="22"/>
+          <w:szCs w:val="22"/>
+          <w:lang w:val="en-US"/>
+        </w:rPr>
+        <w:t xml:space="preserve">from Q1 </w:t>
+      </w:r>
+      <w:r>
+        <w:rPr>
+          <w:rFonts w:ascii="Calibri" w:hAnsi="Calibri" w:cs="Calibri"/>
+          <w:sz w:val="22"/>
+          <w:szCs w:val="22"/>
+          <w:lang w:val="en-US"/>
+        </w:rPr>
+        <w:t>has an average monthly return of 2.63%</w:t>
+      </w:r>
+      <w:r>
+        <w:rPr>
+          <w:rFonts w:ascii="Calibri" w:hAnsi="Calibri" w:cs="Calibri"/>
+          <w:sz w:val="22"/>
+          <w:szCs w:val="22"/>
+          <w:lang w:val="en-US"/>
+        </w:rPr>
+        <w:t xml:space="preserve">, which is not beaten by either portfolio holding the majority of NYSE and Nasdaq stocks. The portfolio with </w:t>
+      </w:r>
+      <w:proofErr w:type="gramStart"/>
+      <w:r>
+        <w:rPr>
+          <w:rFonts w:ascii="Calibri" w:hAnsi="Calibri" w:cs="Calibri"/>
+          <w:sz w:val="22"/>
+          <w:szCs w:val="22"/>
+          <w:lang w:val="en-US"/>
+        </w:rPr>
+        <w:t>low-caps</w:t>
+      </w:r>
+      <w:proofErr w:type="gramEnd"/>
+      <w:r>
+        <w:rPr>
+          <w:rFonts w:ascii="Calibri" w:hAnsi="Calibri" w:cs="Calibri"/>
+          <w:sz w:val="22"/>
+          <w:szCs w:val="22"/>
+          <w:lang w:val="en-US"/>
+        </w:rPr>
+        <w:t xml:space="preserve"> removed has a return that is much worse compared to the portfolio holding all stocks.</w:t>
+      </w:r>
+    </w:p>
+    <w:p>
+      <w:pPr>
+        <w:rPr>
+          <w:rFonts w:ascii="Calibri" w:hAnsi="Calibri" w:cs="Calibri"/>
+          <w:sz w:val="22"/>
+          <w:szCs w:val="22"/>
+          <w:lang w:val="en-US"/>
+        </w:rPr>
+      </w:pPr>
+    </w:p>
+    <w:p>
+      <w:pPr>
+        <w:rPr>
+          <w:rFonts w:ascii="Calibri" w:hAnsi="Calibri" w:cs="Calibri"/>
+          <w:sz w:val="22"/>
+          <w:szCs w:val="22"/>
+          <w:lang w:val="en-US"/>
+        </w:rPr>
+      </w:pPr>
+    </w:p>
+    <w:p>
+      <w:pPr>
+        <w:rPr>
+          <w:rFonts w:ascii="Calibri" w:hAnsi="Calibri" w:cs="Calibri"/>
+          <w:sz w:val="22"/>
+          <w:szCs w:val="22"/>
+          <w:lang w:val="en-US"/>
+        </w:rPr>
+      </w:pPr>
+    </w:p>
+    <w:p>
+      <w:pPr>
+        <w:rPr>
+          <w:rFonts w:ascii="Calibri" w:hAnsi="Calibri" w:cs="Calibri"/>
+          <w:b/>
+          <w:bCs/>
+          <w:sz w:val="22"/>
+          <w:szCs w:val="22"/>
+          <w:lang w:val="en-US"/>
+        </w:rPr>
+      </w:pPr>
+      <w:r>
+        <w:rPr>
+          <w:rFonts w:ascii="Calibri" w:hAnsi="Calibri" w:cs="Calibri"/>
+          <w:b/>
+          <w:bCs/>
+          <w:sz w:val="22"/>
+          <w:szCs w:val="22"/>
+          <w:lang w:val="en-US"/>
+        </w:rPr>
+        <w:t xml:space="preserve">Question continues on following </w:t>
+      </w:r>
+      <w:proofErr w:type="gramStart"/>
+      <w:r>
+        <w:rPr>
+          <w:rFonts w:ascii="Calibri" w:hAnsi="Calibri" w:cs="Calibri"/>
+          <w:b/>
+          <w:bCs/>
+          <w:sz w:val="22"/>
+          <w:szCs w:val="22"/>
+          <w:lang w:val="en-US"/>
+        </w:rPr>
+        <w:t>page</w:t>
+      </w:r>
+      <w:proofErr w:type="gramEnd"/>
+    </w:p>
+    <w:p>
+      <w:pPr>
+        <w:rPr>
+          <w:rFonts w:ascii="Calibri" w:hAnsi="Calibri" w:cs="Calibri"/>
+          <w:sz w:val="22"/>
+          <w:szCs w:val="22"/>
+          <w:lang w:val="en-US"/>
+        </w:rPr>
+      </w:pPr>
+      <w:r>
+        <w:rPr>
+          <w:rFonts w:ascii="Calibri" w:hAnsi="Calibri" w:cs="Calibri"/>
+          <w:sz w:val="22"/>
+          <w:szCs w:val="22"/>
+          <w:lang w:val="en-US"/>
+        </w:rPr>
+        <w:lastRenderedPageBreak/>
         <w:t>Compared to the MSCI Minimum Volatility Index (Sept 29, 2023):</w:t>
       </w:r>
     </w:p>
@@ -6623,7 +7025,7 @@
           <w:lang w:val="en-US"/>
         </w:rPr>
         <w:drawing>
-          <wp:inline distT="0" distB="0" distL="0" distR="0" wp14:anchorId="6DC55E59" wp14:editId="6C8D1437">
+          <wp:inline distT="0" distB="0" distL="0" distR="0" wp14:anchorId="6DC55E59" wp14:editId="03194468">
             <wp:extent cx="5731510" cy="1309370"/>
             <wp:effectExtent l="0" t="0" r="0" b="0"/>
             <wp:docPr id="1336480081" name="Picture 3" descr="A screenshot of a graph&#10;&#10;Description automatically generated"/>
@@ -6888,7 +7290,6 @@
                 <w:lang w:val="en-US"/>
               </w:rPr>
             </w:pPr>
-            <w:proofErr w:type="spellStart"/>
             <w:r>
               <w:rPr>
                 <w:rFonts w:ascii="Calibri" w:hAnsi="Calibri" w:cs="Calibri"/>
@@ -6900,7 +7301,6 @@
               </w:rPr>
               <w:t>lnSize_winsorized</w:t>
             </w:r>
-            <w:proofErr w:type="spellEnd"/>
           </w:p>
           <w:p>
             <w:pPr>
@@ -7012,25 +7412,14 @@
                 <w:lang w:val="en-US"/>
               </w:rPr>
             </w:pPr>
-            <w:proofErr w:type="spellStart"/>
-            <w:r>
-              <w:rPr>
-                <w:rFonts w:ascii="Calibri" w:hAnsi="Calibri" w:cs="Calibri"/>
-                <w:sz w:val="22"/>
-                <w:szCs w:val="22"/>
-                <w:lang w:val="en-US"/>
-              </w:rPr>
-              <w:t>dtype</w:t>
-            </w:r>
-            <w:proofErr w:type="spellEnd"/>
-            <w:r>
-              <w:rPr>
-                <w:rFonts w:ascii="Calibri" w:hAnsi="Calibri" w:cs="Calibri"/>
-                <w:sz w:val="22"/>
-                <w:szCs w:val="22"/>
-                <w:lang w:val="en-US"/>
-              </w:rPr>
-              <w:t>: float64</w:t>
+            <w:r>
+              <w:rPr>
+                <w:rFonts w:ascii="Calibri" w:hAnsi="Calibri" w:cs="Calibri"/>
+                <w:sz w:val="22"/>
+                <w:szCs w:val="22"/>
+                <w:lang w:val="en-US"/>
+              </w:rPr>
+              <w:t>dtype: float64</w:t>
             </w:r>
           </w:p>
           <w:p>
@@ -7187,25 +7576,14 @@
                 <w:lang w:val="en-US"/>
               </w:rPr>
             </w:pPr>
-            <w:proofErr w:type="spellStart"/>
-            <w:r>
-              <w:rPr>
-                <w:rFonts w:ascii="Calibri" w:hAnsi="Calibri" w:cs="Calibri"/>
-                <w:sz w:val="22"/>
-                <w:szCs w:val="22"/>
-                <w:lang w:val="en-US"/>
-              </w:rPr>
-              <w:t>dtype</w:t>
-            </w:r>
-            <w:proofErr w:type="spellEnd"/>
-            <w:r>
-              <w:rPr>
-                <w:rFonts w:ascii="Calibri" w:hAnsi="Calibri" w:cs="Calibri"/>
-                <w:sz w:val="22"/>
-                <w:szCs w:val="22"/>
-                <w:lang w:val="en-US"/>
-              </w:rPr>
-              <w:t>: float64</w:t>
+            <w:r>
+              <w:rPr>
+                <w:rFonts w:ascii="Calibri" w:hAnsi="Calibri" w:cs="Calibri"/>
+                <w:sz w:val="22"/>
+                <w:szCs w:val="22"/>
+                <w:lang w:val="en-US"/>
+              </w:rPr>
+              <w:t>dtype: float64</w:t>
             </w:r>
           </w:p>
           <w:p>
@@ -7362,25 +7740,14 @@
                 <w:lang w:val="en-US"/>
               </w:rPr>
             </w:pPr>
-            <w:proofErr w:type="spellStart"/>
-            <w:r>
-              <w:rPr>
-                <w:rFonts w:ascii="Calibri" w:hAnsi="Calibri" w:cs="Calibri"/>
-                <w:sz w:val="22"/>
-                <w:szCs w:val="22"/>
-                <w:lang w:val="en-US"/>
-              </w:rPr>
-              <w:t>dtype</w:t>
-            </w:r>
-            <w:proofErr w:type="spellEnd"/>
-            <w:r>
-              <w:rPr>
-                <w:rFonts w:ascii="Calibri" w:hAnsi="Calibri" w:cs="Calibri"/>
-                <w:sz w:val="22"/>
-                <w:szCs w:val="22"/>
-                <w:lang w:val="en-US"/>
-              </w:rPr>
-              <w:t>: float64</w:t>
+            <w:r>
+              <w:rPr>
+                <w:rFonts w:ascii="Calibri" w:hAnsi="Calibri" w:cs="Calibri"/>
+                <w:sz w:val="22"/>
+                <w:szCs w:val="22"/>
+                <w:lang w:val="en-US"/>
+              </w:rPr>
+              <w:t>dtype: float64</w:t>
             </w:r>
           </w:p>
           <w:p>
@@ -7460,7 +7827,6 @@
                 <w:lang w:val="en-US"/>
               </w:rPr>
             </w:pPr>
-            <w:proofErr w:type="spellStart"/>
             <w:r>
               <w:rPr>
                 <w:rFonts w:ascii="Calibri" w:hAnsi="Calibri" w:cs="Calibri"/>
@@ -7472,7 +7838,6 @@
               </w:rPr>
               <w:t>beta_winsorized</w:t>
             </w:r>
-            <w:proofErr w:type="spellEnd"/>
           </w:p>
           <w:p>
             <w:pPr>
@@ -7584,25 +7949,14 @@
                 <w:lang w:val="en-US"/>
               </w:rPr>
             </w:pPr>
-            <w:proofErr w:type="spellStart"/>
-            <w:r>
-              <w:rPr>
-                <w:rFonts w:ascii="Calibri" w:hAnsi="Calibri" w:cs="Calibri"/>
-                <w:sz w:val="22"/>
-                <w:szCs w:val="22"/>
-                <w:lang w:val="en-US"/>
-              </w:rPr>
-              <w:t>dtype</w:t>
-            </w:r>
-            <w:proofErr w:type="spellEnd"/>
-            <w:r>
-              <w:rPr>
-                <w:rFonts w:ascii="Calibri" w:hAnsi="Calibri" w:cs="Calibri"/>
-                <w:sz w:val="22"/>
-                <w:szCs w:val="22"/>
-                <w:lang w:val="en-US"/>
-              </w:rPr>
-              <w:t>: float64</w:t>
+            <w:r>
+              <w:rPr>
+                <w:rFonts w:ascii="Calibri" w:hAnsi="Calibri" w:cs="Calibri"/>
+                <w:sz w:val="22"/>
+                <w:szCs w:val="22"/>
+                <w:lang w:val="en-US"/>
+              </w:rPr>
+              <w:t>dtype: float64</w:t>
             </w:r>
           </w:p>
           <w:p>
@@ -7637,7 +7991,6 @@
                 <w:lang w:val="en-US"/>
               </w:rPr>
             </w:pPr>
-            <w:proofErr w:type="spellStart"/>
             <w:r>
               <w:rPr>
                 <w:rFonts w:ascii="Calibri" w:hAnsi="Calibri" w:cs="Calibri"/>
@@ -7649,7 +8002,6 @@
               </w:rPr>
               <w:t>ivol_winsorized</w:t>
             </w:r>
-            <w:proofErr w:type="spellEnd"/>
           </w:p>
           <w:p>
             <w:pPr>
@@ -7761,25 +8113,14 @@
                 <w:lang w:val="en-US"/>
               </w:rPr>
             </w:pPr>
-            <w:proofErr w:type="spellStart"/>
-            <w:r>
-              <w:rPr>
-                <w:rFonts w:ascii="Calibri" w:hAnsi="Calibri" w:cs="Calibri"/>
-                <w:sz w:val="22"/>
-                <w:szCs w:val="22"/>
-                <w:lang w:val="en-US"/>
-              </w:rPr>
-              <w:t>dtype</w:t>
-            </w:r>
-            <w:proofErr w:type="spellEnd"/>
-            <w:r>
-              <w:rPr>
-                <w:rFonts w:ascii="Calibri" w:hAnsi="Calibri" w:cs="Calibri"/>
-                <w:sz w:val="22"/>
-                <w:szCs w:val="22"/>
-                <w:lang w:val="en-US"/>
-              </w:rPr>
-              <w:t>: float64</w:t>
+            <w:r>
+              <w:rPr>
+                <w:rFonts w:ascii="Calibri" w:hAnsi="Calibri" w:cs="Calibri"/>
+                <w:sz w:val="22"/>
+                <w:szCs w:val="22"/>
+                <w:lang w:val="en-US"/>
+              </w:rPr>
+              <w:t>dtype: float64</w:t>
             </w:r>
           </w:p>
           <w:p>
@@ -7814,7 +8155,6 @@
                 <w:lang w:val="en-US"/>
               </w:rPr>
             </w:pPr>
-            <w:proofErr w:type="spellStart"/>
             <w:r>
               <w:rPr>
                 <w:rFonts w:ascii="Calibri" w:hAnsi="Calibri" w:cs="Calibri"/>
@@ -7826,7 +8166,6 @@
               </w:rPr>
               <w:t>mom_winsorized</w:t>
             </w:r>
-            <w:proofErr w:type="spellEnd"/>
           </w:p>
           <w:p>
             <w:pPr>
@@ -7938,25 +8277,14 @@
                 <w:lang w:val="en-US"/>
               </w:rPr>
             </w:pPr>
-            <w:proofErr w:type="spellStart"/>
-            <w:r>
-              <w:rPr>
-                <w:rFonts w:ascii="Calibri" w:hAnsi="Calibri" w:cs="Calibri"/>
-                <w:sz w:val="22"/>
-                <w:szCs w:val="22"/>
-                <w:lang w:val="en-US"/>
-              </w:rPr>
-              <w:t>dtype</w:t>
-            </w:r>
-            <w:proofErr w:type="spellEnd"/>
-            <w:r>
-              <w:rPr>
-                <w:rFonts w:ascii="Calibri" w:hAnsi="Calibri" w:cs="Calibri"/>
-                <w:sz w:val="22"/>
-                <w:szCs w:val="22"/>
-                <w:lang w:val="en-US"/>
-              </w:rPr>
-              <w:t>: float64</w:t>
+            <w:r>
+              <w:rPr>
+                <w:rFonts w:ascii="Calibri" w:hAnsi="Calibri" w:cs="Calibri"/>
+                <w:sz w:val="22"/>
+                <w:szCs w:val="22"/>
+                <w:lang w:val="en-US"/>
+              </w:rPr>
+              <w:t>dtype: float64</w:t>
             </w:r>
           </w:p>
           <w:p>
@@ -8040,7 +8368,7 @@
           <w:lang w:val="en-US"/>
         </w:rPr>
         <w:drawing>
-          <wp:inline distT="0" distB="0" distL="0" distR="0" wp14:anchorId="7022572E" wp14:editId="40934363">
+          <wp:inline distT="0" distB="0" distL="0" distR="0" wp14:anchorId="7022572E" wp14:editId="2C4235DE">
             <wp:extent cx="2721769" cy="2768125"/>
             <wp:effectExtent l="0" t="0" r="0" b="635"/>
             <wp:docPr id="824414417" name="Picture 1" descr="A screenshot of a black screen&#10;&#10;Description automatically generated"/>

</xml_diff>